<commit_message>
Pictures and Code examples completely refactored
</commit_message>
<xml_diff>
--- a/LukasKratochvil_FulltextSearch_Optimization_v2.docx
+++ b/LukasKratochvil_FulltextSearch_Optimization_v2.docx
@@ -11820,7 +11820,6 @@
             <w:insideH w:val="none" w:color="auto" w:sz="0" w:space="0"/>
             <w:insideV w:val="none" w:color="auto" w:sz="0" w:space="0"/>
           </w:tblBorders>
-          <w:shd w:val="clear" w:color="auto" w:fill="auto"/>
           <w:tblLayout w:type="fixed"/>
           <w:tblCellMar>
             <w:top w:w="15" w:type="dxa"/>
@@ -12399,7 +12398,6 @@
             <w:insideH w:val="none" w:color="auto" w:sz="0" w:space="0"/>
             <w:insideV w:val="none" w:color="auto" w:sz="0" w:space="0"/>
           </w:tblBorders>
-          <w:shd w:val="clear" w:color="auto" w:fill="auto"/>
           <w:tblLayout w:type="fixed"/>
           <w:tblCellMar>
             <w:top w:w="15" w:type="dxa"/>
@@ -12568,7 +12566,6 @@
             <w:insideH w:val="none" w:color="auto" w:sz="0" w:space="0"/>
             <w:insideV w:val="none" w:color="auto" w:sz="0" w:space="0"/>
           </w:tblBorders>
-          <w:shd w:val="clear" w:color="auto" w:fill="auto"/>
           <w:tblLayout w:type="fixed"/>
           <w:tblCellMar>
             <w:top w:w="15" w:type="dxa"/>
@@ -12773,7 +12770,6 @@
             <w:insideH w:val="none" w:color="auto" w:sz="0" w:space="0"/>
             <w:insideV w:val="none" w:color="auto" w:sz="0" w:space="0"/>
           </w:tblBorders>
-          <w:shd w:val="clear" w:color="auto" w:fill="auto"/>
           <w:tblLayout w:type="fixed"/>
           <w:tblCellMar>
             <w:top w:w="15" w:type="dxa"/>
@@ -17519,6 +17515,7 @@
             <w:insideH w:val="none" w:color="auto" w:sz="0" w:space="0"/>
             <w:insideV w:val="none" w:color="auto" w:sz="0" w:space="0"/>
           </w:tblBorders>
+          <w:shd w:val="clear" w:color="auto" w:fill="auto"/>
           <w:tblLayout w:type="fixed"/>
           <w:tblCellMar>
             <w:top w:w="15" w:type="dxa"/>
@@ -21266,6 +21263,7 @@
             <w:insideH w:val="none" w:color="auto" w:sz="0" w:space="0"/>
             <w:insideV w:val="none" w:color="auto" w:sz="0" w:space="0"/>
           </w:tblBorders>
+          <w:shd w:val="clear" w:color="auto" w:fill="auto"/>
           <w:tblLayout w:type="fixed"/>
           <w:tblCellMar>
             <w:top w:w="15" w:type="dxa"/>
@@ -21452,6 +21450,7 @@
             <w:insideH w:val="none" w:color="auto" w:sz="0" w:space="0"/>
             <w:insideV w:val="none" w:color="auto" w:sz="0" w:space="0"/>
           </w:tblBorders>
+          <w:shd w:val="clear" w:color="auto" w:fill="auto"/>
           <w:tblLayout w:type="fixed"/>
           <w:tblCellMar>
             <w:top w:w="15" w:type="dxa"/>
@@ -21679,6 +21678,7 @@
             <w:insideH w:val="none" w:color="auto" w:sz="0" w:space="0"/>
             <w:insideV w:val="none" w:color="auto" w:sz="0" w:space="0"/>
           </w:tblBorders>
+          <w:shd w:val="clear" w:color="auto" w:fill="auto"/>
           <w:tblLayout w:type="fixed"/>
           <w:tblCellMar>
             <w:top w:w="15" w:type="dxa"/>
@@ -21881,6 +21881,7 @@
             <w:insideH w:val="none" w:color="auto" w:sz="0" w:space="0"/>
             <w:insideV w:val="none" w:color="auto" w:sz="0" w:space="0"/>
           </w:tblBorders>
+          <w:shd w:val="clear" w:color="auto" w:fill="auto"/>
           <w:tblLayout w:type="fixed"/>
           <w:tblCellMar>
             <w:top w:w="15" w:type="dxa"/>
@@ -22689,6 +22690,7 @@
             <w:insideH w:val="none" w:color="auto" w:sz="0" w:space="0"/>
             <w:insideV w:val="none" w:color="auto" w:sz="0" w:space="0"/>
           </w:tblBorders>
+          <w:shd w:val="clear" w:color="auto" w:fill="auto"/>
           <w:tblLayout w:type="fixed"/>
           <w:tblCellMar>
             <w:top w:w="15" w:type="dxa"/>
@@ -23121,17 +23123,7 @@
           <w:bCs w:val="0"/>
           <w:lang w:val="cs-CZ"/>
         </w:rPr>
-        <w:t>Hlavním myšlenkou optimalizace fáze an</w:t>
-      </w:r>
-      <w:bookmarkStart w:id="29" w:name="_GoBack"/>
-      <w:bookmarkEnd w:id="29"/>
-      <w:r>
-        <w:rPr>
-          <w:b w:val="0"/>
-          <w:bCs w:val="0"/>
-          <w:lang w:val="cs-CZ"/>
-        </w:rPr>
-        <w:t xml:space="preserve">alýzy je tedy zajištění zpracování textu takovým způsobem, aby byl invertovaný index následně naplněn co možná nejobecnějšími tokeny. </w:t>
+        <w:t xml:space="preserve">Hlavním myšlenkou optimalizace fáze analýzy je tedy zajištění zpracování textu takovým způsobem, aby byl invertovaný index následně naplněn co možná nejobecnějšími tokeny. </w:t>
       </w:r>
     </w:p>
     <w:p>
@@ -23187,16 +23179,16 @@
           <w:bCs w:val="0"/>
           <w:lang w:val="cs-CZ"/>
         </w:rPr>
-        <w:t xml:space="preserve">Ta spočívá v rozdělení daného textu na pole tokenů. Pole tokenů je dále možné na základě definovaných filtrů upravit tak, aby obshaovalo tokeny pouze v takovém tvaru, díky kterému budou co nejsnáze dohledatelnými. Ideálně by měly být v základním tvaru a bez interpunkce (lze použít matematické algoritmy nebo slovníková pravidla pro hledání kořenů slova) nebo navíc ještě rozděleny po částech, tzv. </w:t>
-      </w:r>
-      <w:r>
-        <w:rPr>
-          <w:rFonts w:hint="default"/>
-          <w:b w:val="0"/>
-          <w:bCs w:val="0"/>
-          <w:lang w:val="cs-CZ"/>
-        </w:rPr>
-        <w:t xml:space="preserve">“n-gramech”, což umožňuje nalezení slova i v případě, že je zadána jen jeho část. Pole tokenů by mělo dále obsahovat </w:t>
+        <w:t xml:space="preserve">Ta spočívá v rozdělení daného textu na pole tokenů. Pole tokenů je dále možné na základě definovaných filtrů upraveno tak, aby obshaovalo tokeny pouze v takovém tvaru, díky kterému budou co nejsnáze dohledatelnými. Ideálně by měly být v základním tvaru a bez interpunkce (lze použít matematické algoritmy nebo slovníková pravidla pro hledání kořenů slova) nebo navíc ještě rozděleny po částech, tzv. </w:t>
+      </w:r>
+      <w:r>
+        <w:rPr>
+          <w:rFonts w:hint="default"/>
+          <w:b w:val="0"/>
+          <w:bCs w:val="0"/>
+          <w:lang w:val="cs-CZ"/>
+        </w:rPr>
+        <w:t xml:space="preserve">“n-gramech”. To umožňuje nalezení slova i v případě, že je zadána jen jeho část. Pole tokenů by mělo dále obsahovat </w:t>
       </w:r>
       <w:r>
         <w:rPr>
@@ -23310,7 +23302,7 @@
           <w:bCs w:val="0"/>
           <w:lang w:val="cs-CZ"/>
         </w:rPr>
-        <w:t xml:space="preserve">Tokenizer je objekt, který předepisuje chování analyzátoru při prvotním zpracování textu a jeho rozdělení na pole tokenů, se kterým je dále pracováno. Jeho optimalizace spočívá v zajištění správné identifikace jednotlivých tokenů, čehož lze dosáhnout několika způsoby. Lze vybrat z řady již předdefinovaných tokenizerů nebo lze vytvořit tokenizer s vlastním chováním a využít tak například regulárních výrazů pro rozdělení frází psaných ve formátu “camelCase”. </w:t>
+        <w:t xml:space="preserve">Tokenizer je objekt, který předepisuje chování analyzátoru při prvotním zpracování textu a jeho rozdělení na pole tokenů, se kterým je dále pracováno. Jeho optimalizace spočívá v zajištění správné identifikace jednotlivých tokenů, čehož lze dosáhnout několika způsoby. Lze vybrat z řady již předdefinovaných tokenizerů nebo lze vytvořit tokenizer s vlastním chováním a využít tak různé metody pro rozdělení textu na tokeny. Například je možné využít regulárních výrazů pro rozdělení frází psaných ve formátu “camelCase”. </w:t>
       </w:r>
     </w:p>
     <w:p>
@@ -23432,7 +23424,7 @@
           <w:bCs w:val="0"/>
           <w:lang w:val="cs-CZ"/>
         </w:rPr>
-        <w:t>Hlavním optimalizačním cílem je vybrat správné token filtry a z důvodu zajištění optimálního chování a výkonu, dané filtry využít ve správném pořadí.</w:t>
+        <w:t>Hlavním optimalizačním cílem je vybrat správné token filtry a z důvodu zajištění optimálního chování a výkonu dané filtry využít ve správném pořadí.</w:t>
       </w:r>
     </w:p>
     <w:p>
@@ -23452,7 +23444,151 @@
           <w:bCs w:val="0"/>
           <w:lang w:val="cs-CZ"/>
         </w:rPr>
-        <w:t xml:space="preserve">Na aplikaci uuFulltextovéVyhledávání byly otestovány filtry v pořadích jež jsou vidět na obrázcích “” a “”, kde výsledky pro indexování a vyhledávání pro jednotlivé analyzátory jsou zaneseny do tabulek “” a “”. </w:t>
+        <w:t>Na aplikaci uuFulltextovéVyhledávání byly otestovány filtry v pořadích jež jsou vidět na ukázkách (</w:t>
+      </w:r>
+      <w:r>
+        <w:rPr>
+          <w:rFonts w:hint="default"/>
+          <w:b w:val="0"/>
+          <w:bCs w:val="0"/>
+          <w:lang w:val="cs-CZ"/>
+        </w:rPr>
+        <w:fldChar w:fldCharType="begin"/>
+      </w:r>
+      <w:r>
+        <w:rPr>
+          <w:rFonts w:hint="default"/>
+          <w:b w:val="0"/>
+          <w:bCs w:val="0"/>
+          <w:lang w:val="cs-CZ"/>
+        </w:rPr>
+        <w:instrText xml:space="preserve"> REF _Ref20225 \h </w:instrText>
+      </w:r>
+      <w:r>
+        <w:rPr>
+          <w:rFonts w:hint="default"/>
+          <w:b w:val="0"/>
+          <w:bCs w:val="0"/>
+          <w:lang w:val="cs-CZ"/>
+        </w:rPr>
+        <w:fldChar w:fldCharType="separate"/>
+      </w:r>
+      <w:r>
+        <w:t>Code 8</w:t>
+      </w:r>
+      <w:r>
+        <w:rPr>
+          <w:rFonts w:hint="default"/>
+          <w:b w:val="0"/>
+          <w:bCs w:val="0"/>
+          <w:lang w:val="cs-CZ"/>
+        </w:rPr>
+        <w:fldChar w:fldCharType="end"/>
+      </w:r>
+      <w:r>
+        <w:rPr>
+          <w:rFonts w:hint="default"/>
+          <w:b w:val="0"/>
+          <w:bCs w:val="0"/>
+          <w:lang w:val="cs-CZ"/>
+        </w:rPr>
+        <w:t>) a (</w:t>
+      </w:r>
+      <w:r>
+        <w:rPr>
+          <w:rFonts w:hint="default"/>
+          <w:b w:val="0"/>
+          <w:bCs w:val="0"/>
+          <w:lang w:val="cs-CZ"/>
+        </w:rPr>
+        <w:fldChar w:fldCharType="begin"/>
+      </w:r>
+      <w:r>
+        <w:rPr>
+          <w:rFonts w:hint="default"/>
+          <w:b w:val="0"/>
+          <w:bCs w:val="0"/>
+          <w:lang w:val="cs-CZ"/>
+        </w:rPr>
+        <w:instrText xml:space="preserve"> REF _Ref21129 \h </w:instrText>
+      </w:r>
+      <w:r>
+        <w:rPr>
+          <w:rFonts w:hint="default"/>
+          <w:b w:val="0"/>
+          <w:bCs w:val="0"/>
+          <w:lang w:val="cs-CZ"/>
+        </w:rPr>
+        <w:fldChar w:fldCharType="separate"/>
+      </w:r>
+      <w:r>
+        <w:t>Code 9</w:t>
+      </w:r>
+      <w:r>
+        <w:rPr>
+          <w:rFonts w:hint="default"/>
+          <w:b w:val="0"/>
+          <w:bCs w:val="0"/>
+          <w:lang w:val="cs-CZ"/>
+        </w:rPr>
+        <w:fldChar w:fldCharType="end"/>
+      </w:r>
+      <w:r>
+        <w:rPr>
+          <w:rFonts w:hint="default"/>
+          <w:b w:val="0"/>
+          <w:bCs w:val="0"/>
+          <w:lang w:val="cs-CZ"/>
+        </w:rPr>
+        <w:t>), kde výsledky pro indexování a vyhledávání pro jednotlivé analyzátory jsou zaneseny do tbaulky (</w:t>
+      </w:r>
+      <w:r>
+        <w:rPr>
+          <w:rFonts w:hint="default"/>
+          <w:b w:val="0"/>
+          <w:bCs w:val="0"/>
+          <w:lang w:val="cs-CZ"/>
+        </w:rPr>
+        <w:fldChar w:fldCharType="begin"/>
+      </w:r>
+      <w:r>
+        <w:rPr>
+          <w:rFonts w:hint="default"/>
+          <w:b w:val="0"/>
+          <w:bCs w:val="0"/>
+          <w:lang w:val="cs-CZ"/>
+        </w:rPr>
+        <w:instrText xml:space="preserve"> REF _Ref23836 \h </w:instrText>
+      </w:r>
+      <w:r>
+        <w:rPr>
+          <w:rFonts w:hint="default"/>
+          <w:b w:val="0"/>
+          <w:bCs w:val="0"/>
+          <w:lang w:val="cs-CZ"/>
+        </w:rPr>
+        <w:fldChar w:fldCharType="separate"/>
+      </w:r>
+      <w:r>
+        <w:t>Tab. 5</w:t>
+      </w:r>
+      <w:r>
+        <w:rPr>
+          <w:rFonts w:hint="default"/>
+          <w:b w:val="0"/>
+          <w:bCs w:val="0"/>
+          <w:lang w:val="cs-CZ"/>
+        </w:rPr>
+        <w:fldChar w:fldCharType="end"/>
+      </w:r>
+      <w:r>
+        <w:rPr>
+          <w:rFonts w:hint="default"/>
+          <w:b w:val="0"/>
+          <w:bCs w:val="0"/>
+          <w:lang w:val="cs-CZ"/>
+        </w:rPr>
+        <w:t xml:space="preserve">), která znázorňuje čas, za který byly stejné dotazy zpracovány, a počet výsledků, které byly navráceny. Pro daný příklad bylo zaindexováno 37 stránek reálné aplikace a následné vyhledání frází podle kategorií. </w:t>
       </w:r>
     </w:p>
     <w:p>
@@ -23472,7 +23608,7 @@
           <w:bCs w:val="0"/>
           <w:lang w:val="cs-CZ"/>
         </w:rPr>
-        <w:t xml:space="preserve">Z výsledků jsou patrné nepatrné odlišnosti ve výkonu, ale hlavně v navrácených výsledcích vyhledávání po zadání netypické fráze. Pro příklad bylo zaindexováno 37 stránek reálné aplikace a následné vyhledání frází podle kategorií. </w:t>
+        <w:t xml:space="preserve">Z výsledků jsou patrné nepatrné odlišnosti ve výkonu ve prospěch algoritmického zpracování. Hlavním rozdílem jsou ale navrácené výsledky, kde po vyhledání netypické fráze “zaindexování” byl v případě slovníkového zpracování navrácen pouze jeden výsledek. To je z důvodu, že český slovník slovo “zaindexovat” nezná a není tedy možné ho převést na základní tvar. Proto není možné nalézt v inverovaném indexu i slova “zaindexovat”, “zaindexováno”, apod. </w:t>
       </w:r>
     </w:p>
     <w:p>
@@ -23492,11 +23628,12 @@
           <w:bCs w:val="0"/>
           <w:lang w:val="cs-CZ"/>
         </w:rPr>
-        <w:t>V případě analyzátoru “obr. prvni” jsou postupně použity filtry “lowercase”, který všechny tokeny převede na malá písmena. Filtr “czech_stop”, který je definovaný na obr. “”, má za cíl z pole tokenů odstranit “stopwords”, což jsou slova, která jsou pro daný jazyk nepodstatná a není třeba mezi nimi vyhledávat nebo je dále zpracovávat. Pro hledání základního tvaru slova je použit obecný  “czech_stemmer” token filtr, který využívá proces stemantizace s algoritmem stemmer. Ten se využívá pro nalezení kmene slova. Obvykle ale kmen slova není správným kmenem, proto se ve výsledkové sadě jako odpověď na dotaz mohou objevit i shody, které nebyly hledány. Stemantizace ale narozdíl od Lemantizace (nalezení základního tvaru slova podle slovníkem daných pravidel pro daný jazyk. Použito v příkladě viz obr. “”) zpracuje i slova, která nejsou gramaticky správně nebo v daném jazyce neexistují jak je patrné z příkladu fráze z kategorie “Netypické slovo”. Dalším použitým filtrem je “asciifolding”, což je Elasticsearchem předdefinovaný filtr a má za cíl převést písmenné, číselné nebo speciální znaky, které nejsou mezi prvním 127 znaky ascii tabulky, na jejich ASCII equivalent. V poslední řadě je použit filtr “unique_on_same_position” jehož definice je na obr. “”. Jeho cílem je odstranit duplicitní tokeny, které během analýzy textu vzniknou na stjené pozici.</w:t>
-      </w:r>
-    </w:p>
-    <w:p>
-      <w:pPr>
+        <w:t>V případě analyzátoru, používajícím algoritmické zpracování, jsou postupně použity filtry “lowercase”, který všechny tokeny převede na malá písmena. Filtr “czech_stop”, který má za cíl z pole tokenů odstranit všechna česká “stopwords”, což jsou slova, která jsou pro daný jazyk nepodstatná a není třeba mezi nimi vyhledávat nebo je dále zpracovávat. Pro hledání základního tvaru slova je použit obecný  “czech_stemmer” token filtr, který využívá proces stemantizace s algoritmem stemmer. Ten se využívá pro nalezení kmene slova. Obvykle ale kmen slova není správným kmenem, proto se ve výsledkové sadě jako odpověď na dotaz mohou objevit i shody, které nebyly hledány. Stemantizace ale narozdíl od Lemantizace (nalezení základního tvaru slova podle slovníkem daných pravidel pro daný jazyk) zpracuje i slova, která nejsou gramaticky správně nebo v daném jazyce neexistují. Dalším použitým filtrem je “asciifolding”, což je Elasticsearchem předdefinovaný filtr a má za cíl převést písmenné, číselné nebo speciální znaky, které nejsou mezi prvním 127 znaky ascii tabulky, na jejich ASCII equivalent. V poslední řadě je použit filtr “unique_on_same_position” jehož cílem je odstranit duplicitní tokeny, které během analýzy textu vzniknou na stjené pozici.</w:t>
+      </w:r>
+    </w:p>
+    <w:p>
+      <w:pPr>
+        <w:pStyle w:val="7"/>
         <w:spacing w:line="360" w:lineRule="auto"/>
         <w:rPr>
           <w:rFonts w:hint="default"/>
@@ -23505,50 +23642,320 @@
           <w:lang w:val="cs-CZ"/>
         </w:rPr>
       </w:pPr>
-      <w:r>
-        <w:rPr>
-          <w:rFonts w:hint="default"/>
-          <w:b w:val="0"/>
-          <w:bCs w:val="0"/>
-          <w:lang w:val="cs-CZ"/>
-        </w:rPr>
-        <w:drawing>
-          <wp:inline distT="0" distB="0" distL="114300" distR="114300">
-            <wp:extent cx="1520190" cy="1341755"/>
-            <wp:effectExtent l="0" t="0" r="3810" b="10795"/>
-            <wp:docPr id="10" name="Picture 10" descr="Analyzer_Czech_Stemmer_asciiFolding"/>
-            <wp:cNvGraphicFramePr>
-              <a:graphicFrameLocks xmlns:a="http://schemas.openxmlformats.org/drawingml/2006/main" noChangeAspect="1"/>
-            </wp:cNvGraphicFramePr>
-            <a:graphic xmlns:a="http://schemas.openxmlformats.org/drawingml/2006/main">
-              <a:graphicData uri="http://schemas.openxmlformats.org/drawingml/2006/picture">
-                <pic:pic xmlns:pic="http://schemas.openxmlformats.org/drawingml/2006/picture">
-                  <pic:nvPicPr>
-                    <pic:cNvPr id="10" name="Picture 10" descr="Analyzer_Czech_Stemmer_asciiFolding"/>
-                    <pic:cNvPicPr>
-                      <a:picLocks noChangeAspect="1"/>
-                    </pic:cNvPicPr>
-                  </pic:nvPicPr>
-                  <pic:blipFill>
-                    <a:blip r:embed="rId13"/>
-                    <a:stretch>
-                      <a:fillRect/>
-                    </a:stretch>
-                  </pic:blipFill>
-                  <pic:spPr>
-                    <a:xfrm>
-                      <a:off x="0" y="0"/>
-                      <a:ext cx="1520190" cy="1341755"/>
-                    </a:xfrm>
-                    <a:prstGeom prst="rect">
-                      <a:avLst/>
-                    </a:prstGeom>
-                  </pic:spPr>
-                </pic:pic>
-              </a:graphicData>
-            </a:graphic>
-          </wp:inline>
-        </w:drawing>
+      <w:bookmarkStart w:id="15" w:name="_Ref20225"/>
+      <w:bookmarkStart w:id="16" w:name="_Ref20212"/>
+      <w:r>
+        <w:t xml:space="preserve">Code </w:t>
+      </w:r>
+      <w:r>
+        <w:fldChar w:fldCharType="begin"/>
+      </w:r>
+      <w:r>
+        <w:instrText xml:space="preserve"> SEQ Code \* ARABIC </w:instrText>
+      </w:r>
+      <w:r>
+        <w:fldChar w:fldCharType="separate"/>
+      </w:r>
+      <w:r>
+        <w:t>8</w:t>
+      </w:r>
+      <w:r>
+        <w:fldChar w:fldCharType="end"/>
+      </w:r>
+      <w:bookmarkEnd w:id="15"/>
+      <w:r>
+        <w:rPr>
+          <w:lang w:val="cs-CZ"/>
+        </w:rPr>
+        <w:t>: Algoritmické hledání kmenů slov</w:t>
+      </w:r>
+      <w:bookmarkEnd w:id="16"/>
+    </w:p>
+    <w:p>
+      <w:pPr>
+        <w:pStyle w:val="39"/>
+        <w:spacing w:line="240" w:lineRule="auto"/>
+        <w:rPr>
+          <w:rFonts w:hint="default"/>
+          <w:lang w:val="cs-CZ"/>
+        </w:rPr>
+      </w:pPr>
+      <w:r>
+        <w:rPr>
+          <w:rFonts w:hint="default"/>
+          <w:lang w:val="cs-CZ"/>
+        </w:rPr>
+        <w:t>"custom_czech_stemmer_analyzer": {</w:t>
+      </w:r>
+    </w:p>
+    <w:p>
+      <w:pPr>
+        <w:pStyle w:val="39"/>
+        <w:spacing w:line="240" w:lineRule="auto"/>
+        <w:rPr>
+          <w:rFonts w:hint="default"/>
+          <w:lang w:val="cs-CZ"/>
+        </w:rPr>
+      </w:pPr>
+      <w:r>
+        <w:rPr>
+          <w:rFonts w:hint="default"/>
+          <w:lang w:val="cs-CZ"/>
+        </w:rPr>
+        <w:tab/>
+      </w:r>
+      <w:r>
+        <w:rPr>
+          <w:rFonts w:hint="default"/>
+          <w:lang w:val="cs-CZ"/>
+        </w:rPr>
+        <w:t>"type": "custom",</w:t>
+      </w:r>
+    </w:p>
+    <w:p>
+      <w:pPr>
+        <w:pStyle w:val="39"/>
+        <w:spacing w:line="240" w:lineRule="auto"/>
+        <w:rPr>
+          <w:rFonts w:hint="default"/>
+          <w:lang w:val="cs-CZ"/>
+        </w:rPr>
+      </w:pPr>
+      <w:r>
+        <w:rPr>
+          <w:rFonts w:hint="default"/>
+          <w:lang w:val="cs-CZ"/>
+        </w:rPr>
+        <w:tab/>
+      </w:r>
+      <w:r>
+        <w:rPr>
+          <w:rFonts w:hint="default"/>
+          <w:lang w:val="cs-CZ"/>
+        </w:rPr>
+        <w:t>"tokenizer": "standard"</w:t>
+      </w:r>
+    </w:p>
+    <w:p>
+      <w:pPr>
+        <w:pStyle w:val="39"/>
+        <w:spacing w:line="240" w:lineRule="auto"/>
+        <w:rPr>
+          <w:rFonts w:hint="default"/>
+          <w:lang w:val="cs-CZ"/>
+        </w:rPr>
+      </w:pPr>
+      <w:r>
+        <w:rPr>
+          <w:rFonts w:hint="default"/>
+          <w:lang w:val="cs-CZ"/>
+        </w:rPr>
+        <w:tab/>
+      </w:r>
+      <w:r>
+        <w:rPr>
+          <w:rFonts w:hint="default"/>
+          <w:lang w:val="cs-CZ"/>
+        </w:rPr>
+        <w:t>"filter": [</w:t>
+      </w:r>
+    </w:p>
+    <w:p>
+      <w:pPr>
+        <w:pStyle w:val="39"/>
+        <w:spacing w:line="240" w:lineRule="auto"/>
+        <w:rPr>
+          <w:rFonts w:hint="default"/>
+          <w:lang w:val="cs-CZ"/>
+        </w:rPr>
+      </w:pPr>
+      <w:r>
+        <w:rPr>
+          <w:rFonts w:hint="default"/>
+          <w:lang w:val="cs-CZ"/>
+        </w:rPr>
+        <w:tab/>
+      </w:r>
+      <w:r>
+        <w:rPr>
+          <w:rFonts w:hint="default"/>
+          <w:lang w:val="cs-CZ"/>
+        </w:rPr>
+        <w:tab/>
+      </w:r>
+      <w:r>
+        <w:rPr>
+          <w:rFonts w:hint="default"/>
+          <w:lang w:val="cs-CZ"/>
+        </w:rPr>
+        <w:t>"lowercase",</w:t>
+      </w:r>
+    </w:p>
+    <w:p>
+      <w:pPr>
+        <w:pStyle w:val="39"/>
+        <w:spacing w:line="240" w:lineRule="auto"/>
+        <w:rPr>
+          <w:rFonts w:hint="default"/>
+          <w:lang w:val="cs-CZ"/>
+        </w:rPr>
+      </w:pPr>
+      <w:r>
+        <w:rPr>
+          <w:rFonts w:hint="default"/>
+          <w:lang w:val="cs-CZ"/>
+        </w:rPr>
+        <w:tab/>
+      </w:r>
+      <w:r>
+        <w:rPr>
+          <w:rFonts w:hint="default"/>
+          <w:lang w:val="cs-CZ"/>
+        </w:rPr>
+        <w:tab/>
+      </w:r>
+      <w:r>
+        <w:rPr>
+          <w:rFonts w:hint="default"/>
+          <w:lang w:val="cs-CZ"/>
+        </w:rPr>
+        <w:t>"czech_stop",</w:t>
+      </w:r>
+    </w:p>
+    <w:p>
+      <w:pPr>
+        <w:pStyle w:val="39"/>
+        <w:spacing w:line="240" w:lineRule="auto"/>
+        <w:rPr>
+          <w:rFonts w:hint="default"/>
+          <w:lang w:val="cs-CZ"/>
+        </w:rPr>
+      </w:pPr>
+      <w:r>
+        <w:rPr>
+          <w:rFonts w:hint="default"/>
+          <w:lang w:val="cs-CZ"/>
+        </w:rPr>
+        <w:tab/>
+      </w:r>
+      <w:r>
+        <w:rPr>
+          <w:rFonts w:hint="default"/>
+          <w:lang w:val="cs-CZ"/>
+        </w:rPr>
+        <w:tab/>
+      </w:r>
+      <w:r>
+        <w:rPr>
+          <w:rFonts w:hint="default"/>
+          <w:lang w:val="cs-CZ"/>
+        </w:rPr>
+        <w:t>"czech_stemmer",</w:t>
+      </w:r>
+    </w:p>
+    <w:p>
+      <w:pPr>
+        <w:pStyle w:val="39"/>
+        <w:spacing w:line="240" w:lineRule="auto"/>
+        <w:rPr>
+          <w:rFonts w:hint="default"/>
+          <w:lang w:val="cs-CZ"/>
+        </w:rPr>
+      </w:pPr>
+      <w:r>
+        <w:rPr>
+          <w:rFonts w:hint="default"/>
+          <w:lang w:val="cs-CZ"/>
+        </w:rPr>
+        <w:tab/>
+      </w:r>
+      <w:r>
+        <w:rPr>
+          <w:rFonts w:hint="default"/>
+          <w:lang w:val="cs-CZ"/>
+        </w:rPr>
+        <w:tab/>
+      </w:r>
+      <w:r>
+        <w:rPr>
+          <w:rFonts w:hint="default"/>
+          <w:lang w:val="cs-CZ"/>
+        </w:rPr>
+        <w:t>"asciifolding",</w:t>
+      </w:r>
+    </w:p>
+    <w:p>
+      <w:pPr>
+        <w:pStyle w:val="39"/>
+        <w:spacing w:line="240" w:lineRule="auto"/>
+        <w:rPr>
+          <w:rFonts w:hint="default"/>
+          <w:lang w:val="cs-CZ"/>
+        </w:rPr>
+      </w:pPr>
+      <w:r>
+        <w:rPr>
+          <w:rFonts w:hint="default"/>
+          <w:lang w:val="cs-CZ"/>
+        </w:rPr>
+        <w:tab/>
+      </w:r>
+      <w:r>
+        <w:rPr>
+          <w:rFonts w:hint="default"/>
+          <w:lang w:val="cs-CZ"/>
+        </w:rPr>
+        <w:tab/>
+      </w:r>
+      <w:r>
+        <w:rPr>
+          <w:rFonts w:hint="default"/>
+          <w:lang w:val="cs-CZ"/>
+        </w:rPr>
+        <w:t>"unique_on_the_same_position"</w:t>
+      </w:r>
+    </w:p>
+    <w:p>
+      <w:pPr>
+        <w:pStyle w:val="39"/>
+        <w:spacing w:line="240" w:lineRule="auto"/>
+        <w:rPr>
+          <w:rFonts w:hint="default"/>
+          <w:lang w:val="cs-CZ"/>
+        </w:rPr>
+      </w:pPr>
+      <w:r>
+        <w:rPr>
+          <w:rFonts w:hint="default"/>
+          <w:lang w:val="cs-CZ"/>
+        </w:rPr>
+        <w:tab/>
+      </w:r>
+      <w:r>
+        <w:rPr>
+          <w:rFonts w:hint="default"/>
+          <w:lang w:val="cs-CZ"/>
+        </w:rPr>
+        <w:t>]</w:t>
+      </w:r>
+    </w:p>
+    <w:p>
+      <w:pPr>
+        <w:pStyle w:val="39"/>
+        <w:spacing w:line="240" w:lineRule="auto"/>
+        <w:rPr>
+          <w:rFonts w:hint="default"/>
+          <w:b w:val="0"/>
+          <w:bCs w:val="0"/>
+          <w:lang w:val="cs-CZ"/>
+        </w:rPr>
+      </w:pPr>
+      <w:r>
+        <w:rPr>
+          <w:rFonts w:hint="default"/>
+          <w:lang w:val="cs-CZ"/>
+        </w:rPr>
+        <w:t>}</w:t>
       </w:r>
     </w:p>
     <w:p>
@@ -23561,51 +23968,6 @@
           <w:lang w:val="cs-CZ"/>
         </w:rPr>
       </w:pPr>
-      <w:r>
-        <w:rPr>
-          <w:rFonts w:hint="default"/>
-          <w:b w:val="0"/>
-          <w:bCs w:val="0"/>
-          <w:lang w:val="cs-CZ"/>
-        </w:rPr>
-        <w:drawing>
-          <wp:inline distT="0" distB="0" distL="114300" distR="114300">
-            <wp:extent cx="1838325" cy="695325"/>
-            <wp:effectExtent l="0" t="0" r="9525" b="9525"/>
-            <wp:docPr id="15" name="Picture 15" descr="Filtr_Czech_stop"/>
-            <wp:cNvGraphicFramePr>
-              <a:graphicFrameLocks xmlns:a="http://schemas.openxmlformats.org/drawingml/2006/main" noChangeAspect="1"/>
-            </wp:cNvGraphicFramePr>
-            <a:graphic xmlns:a="http://schemas.openxmlformats.org/drawingml/2006/main">
-              <a:graphicData uri="http://schemas.openxmlformats.org/drawingml/2006/picture">
-                <pic:pic xmlns:pic="http://schemas.openxmlformats.org/drawingml/2006/picture">
-                  <pic:nvPicPr>
-                    <pic:cNvPr id="15" name="Picture 15" descr="Filtr_Czech_stop"/>
-                    <pic:cNvPicPr>
-                      <a:picLocks noChangeAspect="1"/>
-                    </pic:cNvPicPr>
-                  </pic:nvPicPr>
-                  <pic:blipFill>
-                    <a:blip r:embed="rId14"/>
-                    <a:stretch>
-                      <a:fillRect/>
-                    </a:stretch>
-                  </pic:blipFill>
-                  <pic:spPr>
-                    <a:xfrm>
-                      <a:off x="0" y="0"/>
-                      <a:ext cx="1838325" cy="695325"/>
-                    </a:xfrm>
-                    <a:prstGeom prst="rect">
-                      <a:avLst/>
-                    </a:prstGeom>
-                  </pic:spPr>
-                </pic:pic>
-              </a:graphicData>
-            </a:graphic>
-          </wp:inline>
-        </w:drawing>
-      </w:r>
     </w:p>
     <w:p>
       <w:pPr>
@@ -23624,49 +23986,467 @@
           <w:bCs w:val="0"/>
           <w:lang w:val="cs-CZ"/>
         </w:rPr>
-        <w:drawing>
-          <wp:inline distT="0" distB="0" distL="114300" distR="114300">
-            <wp:extent cx="2152650" cy="666750"/>
-            <wp:effectExtent l="0" t="0" r="0" b="0"/>
-            <wp:docPr id="17" name="Picture 17" descr="Filtr_Unique_On_Same_Position"/>
-            <wp:cNvGraphicFramePr>
-              <a:graphicFrameLocks xmlns:a="http://schemas.openxmlformats.org/drawingml/2006/main" noChangeAspect="1"/>
-            </wp:cNvGraphicFramePr>
-            <a:graphic xmlns:a="http://schemas.openxmlformats.org/drawingml/2006/main">
-              <a:graphicData uri="http://schemas.openxmlformats.org/drawingml/2006/picture">
-                <pic:pic xmlns:pic="http://schemas.openxmlformats.org/drawingml/2006/picture">
-                  <pic:nvPicPr>
-                    <pic:cNvPr id="17" name="Picture 17" descr="Filtr_Unique_On_Same_Position"/>
-                    <pic:cNvPicPr>
-                      <a:picLocks noChangeAspect="1"/>
-                    </pic:cNvPicPr>
-                  </pic:nvPicPr>
-                  <pic:blipFill>
-                    <a:blip r:embed="rId15"/>
-                    <a:stretch>
-                      <a:fillRect/>
-                    </a:stretch>
-                  </pic:blipFill>
-                  <pic:spPr>
-                    <a:xfrm>
-                      <a:off x="0" y="0"/>
-                      <a:ext cx="2152650" cy="666750"/>
-                    </a:xfrm>
-                    <a:prstGeom prst="rect">
-                      <a:avLst/>
-                    </a:prstGeom>
-                  </pic:spPr>
-                </pic:pic>
-              </a:graphicData>
-            </a:graphic>
-          </wp:inline>
-        </w:drawing>
+        <w:t>V případě použití analyzátoru s definicí podle (</w:t>
+      </w:r>
+      <w:r>
+        <w:rPr>
+          <w:rFonts w:hint="default"/>
+          <w:b w:val="0"/>
+          <w:bCs w:val="0"/>
+          <w:lang w:val="cs-CZ"/>
+        </w:rPr>
+        <w:fldChar w:fldCharType="begin"/>
+      </w:r>
+      <w:r>
+        <w:rPr>
+          <w:rFonts w:hint="default"/>
+          <w:b w:val="0"/>
+          <w:bCs w:val="0"/>
+          <w:lang w:val="cs-CZ"/>
+        </w:rPr>
+        <w:instrText xml:space="preserve"> REF _Ref21129 \h </w:instrText>
+      </w:r>
+      <w:r>
+        <w:rPr>
+          <w:rFonts w:hint="default"/>
+          <w:b w:val="0"/>
+          <w:bCs w:val="0"/>
+          <w:lang w:val="cs-CZ"/>
+        </w:rPr>
+        <w:fldChar w:fldCharType="separate"/>
+      </w:r>
+      <w:r>
+        <w:t>Code 9</w:t>
+      </w:r>
+      <w:r>
+        <w:rPr>
+          <w:rFonts w:hint="default"/>
+          <w:b w:val="0"/>
+          <w:bCs w:val="0"/>
+          <w:lang w:val="cs-CZ"/>
+        </w:rPr>
+        <w:fldChar w:fldCharType="end"/>
+      </w:r>
+      <w:r>
+        <w:rPr>
+          <w:rFonts w:hint="default"/>
+          <w:b w:val="0"/>
+          <w:bCs w:val="0"/>
+          <w:lang w:val="cs-CZ"/>
+        </w:rPr>
+        <w:t xml:space="preserve">), je použit “czech_hunspell” token filtr. Czech_hunspell je označení pro filtr, který k nalezení základního tvaru slova využívá slovník všech slov daného jazyka a definici pravidel pro jejich skloňování a časování. Při využití tohoto způsobu je zajištěna gramatická správnost a přesnost vyhledávání. Nezpracují se ale slova, jež nejsou definována ve slovníku. V poli filtrů je definován dvakrát “czech_stop” filtr. To je z důvodu, že “stopwords” daného jazyka nemusí být definovány ve všech tvarech, proto se v prvním pokusu odstraní “stopwords”, které již v základním tvaru jsou, poté jsou tokeny za pomoci “czech_hunspell” filtru převedeny na základní tvar a následně jsou tokeny opět promazány. Místo “asciifolding” filtru je v prípadě daného analyzátoru použit filtr </w:t>
+      </w:r>
+      <w:bookmarkStart w:id="34" w:name="_GoBack"/>
+      <w:bookmarkEnd w:id="34"/>
+      <w:r>
+        <w:rPr>
+          <w:rFonts w:hint="default"/>
+          <w:b w:val="0"/>
+          <w:bCs w:val="0"/>
+          <w:lang w:val="cs-CZ"/>
+        </w:rPr>
+        <w:t xml:space="preserve">“icu_folding”, který funguje na podobném principu jako “asciifolding” filtr, ale zahrnuje také specifická pravidla pro daný jazyk. Pro češtinu například rozpozná, že sekvence znaků “c” a “h” znamená “ch” a díky tomu dokáže například výsledky správně setřídit. </w:t>
+      </w:r>
+    </w:p>
+    <w:p>
+      <w:pPr>
+        <w:pStyle w:val="7"/>
+        <w:spacing w:line="360" w:lineRule="auto"/>
+        <w:rPr>
+          <w:rFonts w:hint="default"/>
+          <w:b w:val="0"/>
+          <w:bCs w:val="0"/>
+          <w:lang w:val="cs-CZ"/>
+        </w:rPr>
+      </w:pPr>
+      <w:bookmarkStart w:id="17" w:name="_Ref21129"/>
+      <w:bookmarkStart w:id="18" w:name="_Ref26681"/>
+      <w:r>
+        <w:t xml:space="preserve">Code </w:t>
+      </w:r>
+      <w:r>
+        <w:fldChar w:fldCharType="begin"/>
+      </w:r>
+      <w:r>
+        <w:instrText xml:space="preserve"> SEQ Code \* ARABIC </w:instrText>
+      </w:r>
+      <w:r>
+        <w:fldChar w:fldCharType="separate"/>
+      </w:r>
+      <w:r>
+        <w:t>9</w:t>
+      </w:r>
+      <w:r>
+        <w:fldChar w:fldCharType="end"/>
+      </w:r>
+      <w:bookmarkEnd w:id="17"/>
+      <w:r>
+        <w:rPr>
+          <w:lang w:val="cs-CZ"/>
+        </w:rPr>
+        <w:t>: Slovníkové hledání základního tvaru slov.</w:t>
+      </w:r>
+      <w:bookmarkEnd w:id="18"/>
+    </w:p>
+    <w:p>
+      <w:pPr>
+        <w:pStyle w:val="39"/>
+        <w:spacing w:line="240" w:lineRule="auto"/>
+        <w:rPr>
+          <w:rFonts w:hint="default"/>
+          <w:lang w:val="cs-CZ"/>
+        </w:rPr>
+      </w:pPr>
+      <w:r>
+        <w:rPr>
+          <w:rFonts w:hint="default"/>
+          <w:lang w:val="cs-CZ"/>
+        </w:rPr>
+        <w:t>"custom_czech_hunspell_analyzer": {</w:t>
+      </w:r>
+    </w:p>
+    <w:p>
+      <w:pPr>
+        <w:pStyle w:val="39"/>
+        <w:spacing w:line="240" w:lineRule="auto"/>
+        <w:rPr>
+          <w:rFonts w:hint="default"/>
+          <w:lang w:val="cs-CZ"/>
+        </w:rPr>
+      </w:pPr>
+      <w:r>
+        <w:rPr>
+          <w:rFonts w:hint="default"/>
+          <w:lang w:val="cs-CZ"/>
+        </w:rPr>
+        <w:tab/>
+      </w:r>
+      <w:r>
+        <w:rPr>
+          <w:rFonts w:hint="default"/>
+          <w:lang w:val="cs-CZ"/>
+        </w:rPr>
+        <w:t>"type": "custom",</w:t>
+      </w:r>
+    </w:p>
+    <w:p>
+      <w:pPr>
+        <w:pStyle w:val="39"/>
+        <w:spacing w:line="240" w:lineRule="auto"/>
+        <w:rPr>
+          <w:rFonts w:hint="default"/>
+          <w:lang w:val="cs-CZ"/>
+        </w:rPr>
+      </w:pPr>
+      <w:r>
+        <w:rPr>
+          <w:rFonts w:hint="default"/>
+          <w:lang w:val="cs-CZ"/>
+        </w:rPr>
+        <w:tab/>
+      </w:r>
+      <w:r>
+        <w:rPr>
+          <w:rFonts w:hint="default"/>
+          <w:lang w:val="cs-CZ"/>
+        </w:rPr>
+        <w:t>"tokenizer": "standard"</w:t>
+      </w:r>
+    </w:p>
+    <w:p>
+      <w:pPr>
+        <w:pStyle w:val="39"/>
+        <w:spacing w:line="240" w:lineRule="auto"/>
+        <w:rPr>
+          <w:rFonts w:hint="default"/>
+          <w:lang w:val="cs-CZ"/>
+        </w:rPr>
+      </w:pPr>
+      <w:r>
+        <w:rPr>
+          <w:rFonts w:hint="default"/>
+          <w:lang w:val="cs-CZ"/>
+        </w:rPr>
+        <w:tab/>
+      </w:r>
+      <w:r>
+        <w:rPr>
+          <w:rFonts w:hint="default"/>
+          <w:lang w:val="cs-CZ"/>
+        </w:rPr>
+        <w:t>"filter": [</w:t>
+      </w:r>
+    </w:p>
+    <w:p>
+      <w:pPr>
+        <w:pStyle w:val="39"/>
+        <w:spacing w:line="240" w:lineRule="auto"/>
+        <w:rPr>
+          <w:rFonts w:hint="default"/>
+          <w:lang w:val="cs-CZ"/>
+        </w:rPr>
+      </w:pPr>
+      <w:r>
+        <w:rPr>
+          <w:rFonts w:hint="default"/>
+          <w:lang w:val="cs-CZ"/>
+        </w:rPr>
+        <w:tab/>
+      </w:r>
+      <w:r>
+        <w:rPr>
+          <w:rFonts w:hint="default"/>
+          <w:lang w:val="cs-CZ"/>
+        </w:rPr>
+        <w:tab/>
+      </w:r>
+      <w:r>
+        <w:rPr>
+          <w:rFonts w:hint="default"/>
+          <w:lang w:val="cs-CZ"/>
+        </w:rPr>
+        <w:t>"lowercase",</w:t>
+      </w:r>
+    </w:p>
+    <w:p>
+      <w:pPr>
+        <w:pStyle w:val="39"/>
+        <w:spacing w:line="240" w:lineRule="auto"/>
+        <w:rPr>
+          <w:rFonts w:hint="default"/>
+          <w:lang w:val="cs-CZ"/>
+        </w:rPr>
+      </w:pPr>
+      <w:r>
+        <w:rPr>
+          <w:rFonts w:hint="default"/>
+          <w:lang w:val="cs-CZ"/>
+        </w:rPr>
+        <w:tab/>
+      </w:r>
+      <w:r>
+        <w:rPr>
+          <w:rFonts w:hint="default"/>
+          <w:lang w:val="cs-CZ"/>
+        </w:rPr>
+        <w:tab/>
+      </w:r>
+      <w:r>
+        <w:rPr>
+          <w:rFonts w:hint="default"/>
+          <w:lang w:val="cs-CZ"/>
+        </w:rPr>
+        <w:t>"czech_stop",</w:t>
+      </w:r>
+    </w:p>
+    <w:p>
+      <w:pPr>
+        <w:pStyle w:val="39"/>
+        <w:spacing w:line="240" w:lineRule="auto"/>
+        <w:rPr>
+          <w:rFonts w:hint="default"/>
+          <w:lang w:val="cs-CZ"/>
+        </w:rPr>
+      </w:pPr>
+      <w:r>
+        <w:rPr>
+          <w:rFonts w:hint="default"/>
+          <w:lang w:val="cs-CZ"/>
+        </w:rPr>
+        <w:tab/>
+      </w:r>
+      <w:r>
+        <w:rPr>
+          <w:rFonts w:hint="default"/>
+          <w:lang w:val="cs-CZ"/>
+        </w:rPr>
+        <w:tab/>
+      </w:r>
+      <w:r>
+        <w:rPr>
+          <w:rFonts w:hint="default"/>
+          <w:lang w:val="cs-CZ"/>
+        </w:rPr>
+        <w:t>"czech_hunspell",</w:t>
+      </w:r>
+    </w:p>
+    <w:p>
+      <w:pPr>
+        <w:pStyle w:val="39"/>
+        <w:spacing w:line="240" w:lineRule="auto"/>
+        <w:rPr>
+          <w:rFonts w:hint="default"/>
+          <w:lang w:val="cs-CZ"/>
+        </w:rPr>
+      </w:pPr>
+      <w:r>
+        <w:rPr>
+          <w:rFonts w:hint="default"/>
+          <w:lang w:val="cs-CZ"/>
+        </w:rPr>
+        <w:tab/>
+      </w:r>
+      <w:r>
+        <w:rPr>
+          <w:rFonts w:hint="default"/>
+          <w:lang w:val="cs-CZ"/>
+        </w:rPr>
+        <w:tab/>
+      </w:r>
+      <w:r>
+        <w:rPr>
+          <w:rFonts w:hint="default"/>
+          <w:lang w:val="cs-CZ"/>
+        </w:rPr>
+        <w:t>"czech_stop",</w:t>
+      </w:r>
+    </w:p>
+    <w:p>
+      <w:pPr>
+        <w:pStyle w:val="39"/>
+        <w:spacing w:line="240" w:lineRule="auto"/>
+        <w:rPr>
+          <w:rFonts w:hint="default"/>
+          <w:lang w:val="cs-CZ"/>
+        </w:rPr>
+      </w:pPr>
+      <w:r>
+        <w:rPr>
+          <w:rFonts w:hint="default"/>
+          <w:lang w:val="cs-CZ"/>
+        </w:rPr>
+        <w:tab/>
+      </w:r>
+      <w:r>
+        <w:rPr>
+          <w:rFonts w:hint="default"/>
+          <w:lang w:val="cs-CZ"/>
+        </w:rPr>
+        <w:tab/>
+      </w:r>
+      <w:r>
+        <w:rPr>
+          <w:rFonts w:hint="default"/>
+          <w:lang w:val="cs-CZ"/>
+        </w:rPr>
+        <w:t>"icu_folding",</w:t>
+      </w:r>
+    </w:p>
+    <w:p>
+      <w:pPr>
+        <w:pStyle w:val="39"/>
+        <w:spacing w:line="240" w:lineRule="auto"/>
+        <w:rPr>
+          <w:rFonts w:hint="default"/>
+          <w:lang w:val="cs-CZ"/>
+        </w:rPr>
+      </w:pPr>
+      <w:r>
+        <w:rPr>
+          <w:rFonts w:hint="default"/>
+          <w:lang w:val="cs-CZ"/>
+        </w:rPr>
+        <w:tab/>
+      </w:r>
+      <w:r>
+        <w:rPr>
+          <w:rFonts w:hint="default"/>
+          <w:lang w:val="cs-CZ"/>
+        </w:rPr>
+        <w:tab/>
+      </w:r>
+      <w:r>
+        <w:rPr>
+          <w:rFonts w:hint="default"/>
+          <w:lang w:val="cs-CZ"/>
+        </w:rPr>
+        <w:t>"unique_on_the_same_position"</w:t>
+      </w:r>
+    </w:p>
+    <w:p>
+      <w:pPr>
+        <w:pStyle w:val="39"/>
+        <w:spacing w:line="240" w:lineRule="auto"/>
+        <w:rPr>
+          <w:rFonts w:hint="default"/>
+          <w:lang w:val="cs-CZ"/>
+        </w:rPr>
+      </w:pPr>
+      <w:r>
+        <w:rPr>
+          <w:rFonts w:hint="default"/>
+          <w:lang w:val="cs-CZ"/>
+        </w:rPr>
+        <w:tab/>
+      </w:r>
+      <w:r>
+        <w:rPr>
+          <w:rFonts w:hint="default"/>
+          <w:lang w:val="cs-CZ"/>
+        </w:rPr>
+        <w:t>]</w:t>
+      </w:r>
+    </w:p>
+    <w:p>
+      <w:pPr>
+        <w:pStyle w:val="39"/>
+        <w:spacing w:line="240" w:lineRule="auto"/>
+        <w:rPr>
+          <w:rFonts w:hint="default"/>
+          <w:lang w:val="cs-CZ"/>
+        </w:rPr>
+      </w:pPr>
+      <w:r>
+        <w:rPr>
+          <w:rFonts w:hint="default"/>
+          <w:lang w:val="cs-CZ"/>
+        </w:rPr>
+        <w:t>}</w:t>
+      </w:r>
+    </w:p>
+    <w:p>
+      <w:pPr>
+        <w:pStyle w:val="7"/>
+      </w:pPr>
+      <w:bookmarkStart w:id="19" w:name="_Ref23836"/>
+    </w:p>
+    <w:p>
+      <w:pPr>
+        <w:pStyle w:val="7"/>
+        <w:rPr>
+          <w:rFonts w:hint="default"/>
+          <w:lang w:val="cs-CZ"/>
+        </w:rPr>
+      </w:pPr>
+      <w:r>
+        <w:t xml:space="preserve">Tab. </w:t>
+      </w:r>
+      <w:r>
+        <w:fldChar w:fldCharType="begin"/>
+      </w:r>
+      <w:r>
+        <w:instrText xml:space="preserve"> SEQ Tab. \* ARABIC </w:instrText>
+      </w:r>
+      <w:r>
+        <w:fldChar w:fldCharType="separate"/>
+      </w:r>
+      <w:r>
+        <w:t>5</w:t>
+      </w:r>
+      <w:r>
+        <w:fldChar w:fldCharType="end"/>
+      </w:r>
+      <w:bookmarkEnd w:id="19"/>
+      <w:r>
+        <w:rPr>
+          <w:lang w:val="cs-CZ"/>
+        </w:rPr>
+        <w:t>: Porovnání testovaných analyzátorů.</w:t>
       </w:r>
     </w:p>
     <w:tbl>
       <w:tblPr>
-        <w:tblStyle w:val="22"/>
-        <w:tblW w:w="8494" w:type="dxa"/>
+        <w:tblW w:w="9166" w:type="dxa"/>
         <w:tblInd w:w="0" w:type="dxa"/>
         <w:tblBorders>
           <w:top w:val="none" w:color="auto" w:sz="0" w:space="0"/>
@@ -23676,7 +24456,7 @@
           <w:insideH w:val="none" w:color="auto" w:sz="0" w:space="0"/>
           <w:insideV w:val="none" w:color="auto" w:sz="0" w:space="0"/>
         </w:tblBorders>
-        <w:shd w:val="clear" w:color="auto" w:fill="auto"/>
+        <w:shd w:val="clear"/>
         <w:tblLayout w:type="fixed"/>
         <w:tblCellMar>
           <w:top w:w="15" w:type="dxa"/>
@@ -23686,10 +24466,12 @@
         </w:tblCellMar>
       </w:tblPr>
       <w:tblGrid>
-        <w:gridCol w:w="2835"/>
-        <w:gridCol w:w="2250"/>
-        <w:gridCol w:w="1459"/>
-        <w:gridCol w:w="1950"/>
+        <w:gridCol w:w="1748"/>
+        <w:gridCol w:w="2331"/>
+        <w:gridCol w:w="1098"/>
+        <w:gridCol w:w="1507"/>
+        <w:gridCol w:w="777"/>
+        <w:gridCol w:w="1705"/>
       </w:tblGrid>
       <w:tr>
         <w:tblPrEx>
@@ -23701,7 +24483,379 @@
             <w:insideH w:val="none" w:color="auto" w:sz="0" w:space="0"/>
             <w:insideV w:val="none" w:color="auto" w:sz="0" w:space="0"/>
           </w:tblBorders>
-          <w:shd w:val="clear" w:color="auto" w:fill="auto"/>
+          <w:shd w:val="clear"/>
+          <w:tblLayout w:type="fixed"/>
+          <w:tblCellMar>
+            <w:top w:w="15" w:type="dxa"/>
+            <w:left w:w="15" w:type="dxa"/>
+            <w:bottom w:w="15" w:type="dxa"/>
+            <w:right w:w="15" w:type="dxa"/>
+          </w:tblCellMar>
+        </w:tblPrEx>
+        <w:trPr>
+          <w:trHeight w:val="285" w:hRule="atLeast"/>
+        </w:trPr>
+        <w:tc>
+          <w:tcPr>
+            <w:tcW w:w="1748" w:type="dxa"/>
+            <w:vMerge w:val="restart"/>
+            <w:tcBorders>
+              <w:top w:val="single" w:color="000000" w:sz="12" w:space="0"/>
+              <w:left w:val="single" w:color="000000" w:sz="12" w:space="0"/>
+              <w:bottom w:val="single" w:color="000000" w:sz="12" w:space="0"/>
+              <w:right w:val="single" w:color="000000" w:sz="4" w:space="0"/>
+            </w:tcBorders>
+            <w:shd w:val="clear" w:color="auto" w:fill="E7E6E6"/>
+            <w:vAlign w:val="center"/>
+          </w:tcPr>
+          <w:p>
+            <w:pPr>
+              <w:keepNext w:val="0"/>
+              <w:keepLines w:val="0"/>
+              <w:widowControl/>
+              <w:suppressLineNumbers w:val="0"/>
+              <w:jc w:val="center"/>
+              <w:textAlignment w:val="center"/>
+              <w:rPr>
+                <w:rFonts w:ascii="Calibri" w:hAnsi="Calibri" w:cs="Calibri"/>
+                <w:b/>
+                <w:i w:val="0"/>
+                <w:color w:val="000000"/>
+                <w:sz w:val="22"/>
+                <w:szCs w:val="22"/>
+                <w:u w:val="none"/>
+              </w:rPr>
+            </w:pPr>
+            <w:r>
+              <w:rPr>
+                <w:rFonts w:hint="default" w:ascii="Calibri" w:hAnsi="Calibri" w:eastAsia="SimSun" w:cs="Calibri"/>
+                <w:b/>
+                <w:i w:val="0"/>
+                <w:color w:val="000000"/>
+                <w:kern w:val="0"/>
+                <w:sz w:val="22"/>
+                <w:szCs w:val="22"/>
+                <w:u w:val="none"/>
+                <w:lang w:val="en-US" w:eastAsia="zh-CN" w:bidi="ar"/>
+              </w:rPr>
+              <w:t>Typ fráze</w:t>
+            </w:r>
+          </w:p>
+        </w:tc>
+        <w:tc>
+          <w:tcPr>
+            <w:tcW w:w="2331" w:type="dxa"/>
+            <w:vMerge w:val="restart"/>
+            <w:tcBorders>
+              <w:top w:val="single" w:color="000000" w:sz="12" w:space="0"/>
+              <w:left w:val="single" w:color="000000" w:sz="12" w:space="0"/>
+              <w:bottom w:val="single" w:color="000000" w:sz="12" w:space="0"/>
+              <w:right w:val="single" w:color="000000" w:sz="12" w:space="0"/>
+            </w:tcBorders>
+            <w:shd w:val="clear" w:color="auto" w:fill="E7E6E6"/>
+            <w:vAlign w:val="center"/>
+          </w:tcPr>
+          <w:p>
+            <w:pPr>
+              <w:keepNext w:val="0"/>
+              <w:keepLines w:val="0"/>
+              <w:widowControl/>
+              <w:suppressLineNumbers w:val="0"/>
+              <w:jc w:val="center"/>
+              <w:textAlignment w:val="center"/>
+              <w:rPr>
+                <w:rFonts w:hint="default" w:ascii="Calibri" w:hAnsi="Calibri" w:cs="Calibri"/>
+                <w:b/>
+                <w:i w:val="0"/>
+                <w:color w:val="000000"/>
+                <w:sz w:val="22"/>
+                <w:szCs w:val="22"/>
+                <w:u w:val="none"/>
+              </w:rPr>
+            </w:pPr>
+            <w:r>
+              <w:rPr>
+                <w:rFonts w:hint="default" w:ascii="Calibri" w:hAnsi="Calibri" w:eastAsia="SimSun" w:cs="Calibri"/>
+                <w:b/>
+                <w:i w:val="0"/>
+                <w:color w:val="000000"/>
+                <w:kern w:val="0"/>
+                <w:sz w:val="22"/>
+                <w:szCs w:val="22"/>
+                <w:u w:val="none"/>
+                <w:lang w:val="en-US" w:eastAsia="zh-CN" w:bidi="ar"/>
+              </w:rPr>
+              <w:t>Fráze</w:t>
+            </w:r>
+          </w:p>
+        </w:tc>
+        <w:tc>
+          <w:tcPr>
+            <w:tcW w:w="2605" w:type="dxa"/>
+            <w:gridSpan w:val="2"/>
+            <w:tcBorders>
+              <w:top w:val="single" w:color="000000" w:sz="12" w:space="0"/>
+              <w:left w:val="single" w:color="000000" w:sz="12" w:space="0"/>
+              <w:bottom w:val="single" w:color="000000" w:sz="4" w:space="0"/>
+              <w:right w:val="single" w:color="000000" w:sz="12" w:space="0"/>
+            </w:tcBorders>
+            <w:shd w:val="clear" w:color="auto" w:fill="E7E6E6"/>
+            <w:vAlign w:val="center"/>
+          </w:tcPr>
+          <w:p>
+            <w:pPr>
+              <w:keepNext w:val="0"/>
+              <w:keepLines w:val="0"/>
+              <w:widowControl/>
+              <w:suppressLineNumbers w:val="0"/>
+              <w:jc w:val="center"/>
+              <w:textAlignment w:val="bottom"/>
+              <w:rPr>
+                <w:rFonts w:hint="default" w:ascii="Calibri" w:hAnsi="Calibri" w:cs="Calibri"/>
+                <w:b/>
+                <w:i w:val="0"/>
+                <w:color w:val="000000"/>
+                <w:sz w:val="22"/>
+                <w:szCs w:val="22"/>
+                <w:u w:val="none"/>
+              </w:rPr>
+            </w:pPr>
+            <w:r>
+              <w:rPr>
+                <w:rFonts w:hint="default" w:ascii="Calibri" w:hAnsi="Calibri" w:eastAsia="SimSun" w:cs="Calibri"/>
+                <w:b/>
+                <w:i w:val="0"/>
+                <w:color w:val="000000"/>
+                <w:kern w:val="0"/>
+                <w:sz w:val="22"/>
+                <w:szCs w:val="22"/>
+                <w:u w:val="none"/>
+                <w:lang w:val="en-US" w:eastAsia="zh-CN" w:bidi="ar"/>
+              </w:rPr>
+              <w:t>Stemmer (</w:t>
+            </w:r>
+            <w:r>
+              <w:rPr>
+                <w:rFonts w:hint="default" w:ascii="Calibri" w:hAnsi="Calibri" w:eastAsia="SimSun" w:cs="Calibri"/>
+                <w:b/>
+                <w:bCs/>
+                <w:i w:val="0"/>
+                <w:color w:val="000000"/>
+                <w:kern w:val="0"/>
+                <w:sz w:val="22"/>
+                <w:szCs w:val="22"/>
+                <w:u w:val="none"/>
+                <w:lang w:val="en-US" w:eastAsia="zh-CN" w:bidi="ar"/>
+              </w:rPr>
+              <w:fldChar w:fldCharType="begin"/>
+            </w:r>
+            <w:r>
+              <w:rPr>
+                <w:rFonts w:hint="default" w:ascii="Calibri" w:hAnsi="Calibri" w:eastAsia="SimSun" w:cs="Calibri"/>
+                <w:b/>
+                <w:bCs/>
+                <w:i w:val="0"/>
+                <w:color w:val="000000"/>
+                <w:kern w:val="0"/>
+                <w:sz w:val="22"/>
+                <w:szCs w:val="22"/>
+                <w:u w:val="none"/>
+                <w:lang w:val="en-US" w:eastAsia="zh-CN" w:bidi="ar"/>
+              </w:rPr>
+              <w:instrText xml:space="preserve"> REF _Ref20225 \h </w:instrText>
+            </w:r>
+            <w:r>
+              <w:rPr>
+                <w:rFonts w:hint="default" w:ascii="Calibri" w:hAnsi="Calibri" w:eastAsia="SimSun" w:cs="Calibri"/>
+                <w:b/>
+                <w:bCs/>
+                <w:i w:val="0"/>
+                <w:color w:val="000000"/>
+                <w:kern w:val="0"/>
+                <w:sz w:val="22"/>
+                <w:szCs w:val="22"/>
+                <w:u w:val="none"/>
+                <w:lang w:val="en-US" w:eastAsia="zh-CN" w:bidi="ar"/>
+              </w:rPr>
+              <w:fldChar w:fldCharType="separate"/>
+            </w:r>
+            <w:r>
+              <w:rPr>
+                <w:b/>
+                <w:bCs/>
+              </w:rPr>
+              <w:t>Code 8</w:t>
+            </w:r>
+            <w:r>
+              <w:rPr>
+                <w:rFonts w:hint="default" w:ascii="Calibri" w:hAnsi="Calibri" w:eastAsia="SimSun" w:cs="Calibri"/>
+                <w:b/>
+                <w:bCs/>
+                <w:i w:val="0"/>
+                <w:color w:val="000000"/>
+                <w:kern w:val="0"/>
+                <w:sz w:val="22"/>
+                <w:szCs w:val="22"/>
+                <w:u w:val="none"/>
+                <w:lang w:val="en-US" w:eastAsia="zh-CN" w:bidi="ar"/>
+              </w:rPr>
+              <w:fldChar w:fldCharType="end"/>
+            </w:r>
+            <w:r>
+              <w:rPr>
+                <w:rFonts w:hint="default" w:ascii="Calibri" w:hAnsi="Calibri" w:eastAsia="SimSun" w:cs="Calibri"/>
+                <w:b/>
+                <w:i w:val="0"/>
+                <w:color w:val="000000"/>
+                <w:kern w:val="0"/>
+                <w:sz w:val="22"/>
+                <w:szCs w:val="22"/>
+                <w:u w:val="none"/>
+                <w:lang w:val="en-US" w:eastAsia="zh-CN" w:bidi="ar"/>
+              </w:rPr>
+              <w:t>) analyzer</w:t>
+            </w:r>
+          </w:p>
+        </w:tc>
+        <w:tc>
+          <w:tcPr>
+            <w:tcW w:w="2482" w:type="dxa"/>
+            <w:gridSpan w:val="2"/>
+            <w:tcBorders>
+              <w:top w:val="single" w:color="000000" w:sz="12" w:space="0"/>
+              <w:bottom w:val="single" w:color="000000" w:sz="4" w:space="0"/>
+              <w:right w:val="single" w:color="000000" w:sz="12" w:space="0"/>
+            </w:tcBorders>
+            <w:shd w:val="clear" w:color="auto" w:fill="E7E6E6"/>
+            <w:vAlign w:val="center"/>
+          </w:tcPr>
+          <w:p>
+            <w:pPr>
+              <w:keepNext w:val="0"/>
+              <w:keepLines w:val="0"/>
+              <w:widowControl/>
+              <w:suppressLineNumbers w:val="0"/>
+              <w:jc w:val="center"/>
+              <w:textAlignment w:val="bottom"/>
+              <w:rPr>
+                <w:rFonts w:hint="default" w:ascii="Calibri" w:hAnsi="Calibri" w:cs="Calibri"/>
+                <w:b/>
+                <w:i w:val="0"/>
+                <w:color w:val="000000"/>
+                <w:sz w:val="22"/>
+                <w:szCs w:val="22"/>
+                <w:u w:val="none"/>
+              </w:rPr>
+            </w:pPr>
+            <w:r>
+              <w:rPr>
+                <w:rFonts w:hint="default" w:ascii="Calibri" w:hAnsi="Calibri" w:eastAsia="SimSun" w:cs="Calibri"/>
+                <w:b/>
+                <w:i w:val="0"/>
+                <w:color w:val="000000"/>
+                <w:kern w:val="0"/>
+                <w:sz w:val="22"/>
+                <w:szCs w:val="22"/>
+                <w:u w:val="none"/>
+                <w:lang w:val="en-US" w:eastAsia="zh-CN" w:bidi="ar"/>
+              </w:rPr>
+              <w:t>Hunspell (</w:t>
+            </w:r>
+            <w:r>
+              <w:rPr>
+                <w:rFonts w:hint="default" w:ascii="Calibri" w:hAnsi="Calibri" w:eastAsia="SimSun" w:cs="Calibri"/>
+                <w:b/>
+                <w:bCs/>
+                <w:i w:val="0"/>
+                <w:color w:val="000000"/>
+                <w:kern w:val="0"/>
+                <w:sz w:val="22"/>
+                <w:szCs w:val="22"/>
+                <w:u w:val="none"/>
+                <w:lang w:val="en-US" w:eastAsia="zh-CN" w:bidi="ar"/>
+              </w:rPr>
+              <w:fldChar w:fldCharType="begin"/>
+            </w:r>
+            <w:r>
+              <w:rPr>
+                <w:rFonts w:hint="default" w:ascii="Calibri" w:hAnsi="Calibri" w:eastAsia="SimSun" w:cs="Calibri"/>
+                <w:b/>
+                <w:bCs/>
+                <w:i w:val="0"/>
+                <w:color w:val="000000"/>
+                <w:kern w:val="0"/>
+                <w:sz w:val="22"/>
+                <w:szCs w:val="22"/>
+                <w:u w:val="none"/>
+                <w:lang w:val="en-US" w:eastAsia="zh-CN" w:bidi="ar"/>
+              </w:rPr>
+              <w:instrText xml:space="preserve"> REF _Ref21129 \h </w:instrText>
+            </w:r>
+            <w:r>
+              <w:rPr>
+                <w:rFonts w:hint="default" w:ascii="Calibri" w:hAnsi="Calibri" w:eastAsia="SimSun" w:cs="Calibri"/>
+                <w:b/>
+                <w:bCs/>
+                <w:i w:val="0"/>
+                <w:color w:val="000000"/>
+                <w:kern w:val="0"/>
+                <w:sz w:val="22"/>
+                <w:szCs w:val="22"/>
+                <w:u w:val="none"/>
+                <w:lang w:val="en-US" w:eastAsia="zh-CN" w:bidi="ar"/>
+              </w:rPr>
+              <w:fldChar w:fldCharType="separate"/>
+            </w:r>
+            <w:r>
+              <w:rPr>
+                <w:b/>
+                <w:bCs/>
+              </w:rPr>
+              <w:t>Code 9</w:t>
+            </w:r>
+            <w:r>
+              <w:rPr>
+                <w:rFonts w:hint="default" w:ascii="Calibri" w:hAnsi="Calibri" w:eastAsia="SimSun" w:cs="Calibri"/>
+                <w:b/>
+                <w:bCs/>
+                <w:i w:val="0"/>
+                <w:color w:val="000000"/>
+                <w:kern w:val="0"/>
+                <w:sz w:val="22"/>
+                <w:szCs w:val="22"/>
+                <w:u w:val="none"/>
+                <w:lang w:val="en-US" w:eastAsia="zh-CN" w:bidi="ar"/>
+              </w:rPr>
+              <w:fldChar w:fldCharType="end"/>
+            </w:r>
+            <w:r>
+              <w:rPr>
+                <w:rFonts w:hint="default" w:ascii="Calibri" w:hAnsi="Calibri" w:eastAsia="SimSun" w:cs="Calibri"/>
+                <w:b/>
+                <w:i w:val="0"/>
+                <w:color w:val="000000"/>
+                <w:kern w:val="0"/>
+                <w:sz w:val="22"/>
+                <w:szCs w:val="22"/>
+                <w:u w:val="none"/>
+                <w:lang w:val="en-US" w:eastAsia="zh-CN" w:bidi="ar"/>
+              </w:rPr>
+              <w:t>) Analyzer</w:t>
+            </w:r>
+          </w:p>
+        </w:tc>
+      </w:tr>
+      <w:tr>
+        <w:tblPrEx>
+          <w:tblBorders>
+            <w:top w:val="none" w:color="auto" w:sz="0" w:space="0"/>
+            <w:left w:val="none" w:color="auto" w:sz="0" w:space="0"/>
+            <w:bottom w:val="none" w:color="auto" w:sz="0" w:space="0"/>
+            <w:right w:val="none" w:color="auto" w:sz="0" w:space="0"/>
+            <w:insideH w:val="none" w:color="auto" w:sz="0" w:space="0"/>
+            <w:insideV w:val="none" w:color="auto" w:sz="0" w:space="0"/>
+          </w:tblBorders>
+          <w:shd w:val="clear"/>
           <w:tblLayout w:type="fixed"/>
           <w:tblCellMar>
             <w:top w:w="15" w:type="dxa"/>
@@ -23715,7 +24869,8 @@
         </w:trPr>
         <w:tc>
           <w:tcPr>
-            <w:tcW w:w="2835" w:type="dxa"/>
+            <w:tcW w:w="1748" w:type="dxa"/>
+            <w:vMerge w:val="continue"/>
             <w:tcBorders>
               <w:top w:val="single" w:color="000000" w:sz="12" w:space="0"/>
               <w:left w:val="single" w:color="000000" w:sz="12" w:space="0"/>
@@ -23723,7 +24878,62 @@
               <w:right w:val="single" w:color="000000" w:sz="4" w:space="0"/>
             </w:tcBorders>
             <w:shd w:val="clear" w:color="auto" w:fill="E7E6E6"/>
-            <w:vAlign w:val="bottom"/>
+            <w:vAlign w:val="center"/>
+          </w:tcPr>
+          <w:p>
+            <w:pPr>
+              <w:jc w:val="center"/>
+              <w:rPr>
+                <w:rFonts w:hint="default" w:ascii="Calibri" w:hAnsi="Calibri" w:cs="Calibri"/>
+                <w:b/>
+                <w:i w:val="0"/>
+                <w:color w:val="000000"/>
+                <w:sz w:val="22"/>
+                <w:szCs w:val="22"/>
+                <w:u w:val="none"/>
+              </w:rPr>
+            </w:pPr>
+          </w:p>
+        </w:tc>
+        <w:tc>
+          <w:tcPr>
+            <w:tcW w:w="2331" w:type="dxa"/>
+            <w:vMerge w:val="continue"/>
+            <w:tcBorders>
+              <w:top w:val="single" w:color="000000" w:sz="12" w:space="0"/>
+              <w:left w:val="single" w:color="000000" w:sz="12" w:space="0"/>
+              <w:bottom w:val="single" w:color="000000" w:sz="12" w:space="0"/>
+              <w:right w:val="single" w:color="000000" w:sz="12" w:space="0"/>
+            </w:tcBorders>
+            <w:shd w:val="clear" w:color="auto" w:fill="E7E6E6"/>
+            <w:vAlign w:val="center"/>
+          </w:tcPr>
+          <w:p>
+            <w:pPr>
+              <w:jc w:val="center"/>
+              <w:rPr>
+                <w:rFonts w:hint="default" w:ascii="Calibri" w:hAnsi="Calibri" w:cs="Calibri"/>
+                <w:b/>
+                <w:i w:val="0"/>
+                <w:color w:val="000000"/>
+                <w:sz w:val="22"/>
+                <w:szCs w:val="22"/>
+                <w:u w:val="none"/>
+              </w:rPr>
+            </w:pPr>
+          </w:p>
+        </w:tc>
+        <w:tc>
+          <w:tcPr>
+            <w:tcW w:w="1098" w:type="dxa"/>
+            <w:tcBorders>
+              <w:top w:val="single" w:color="000000" w:sz="4" w:space="0"/>
+              <w:left w:val="single" w:color="000000" w:sz="12" w:space="0"/>
+              <w:bottom w:val="single" w:color="000000" w:sz="12" w:space="0"/>
+              <w:right w:val="single" w:color="000000" w:sz="4" w:space="0"/>
+            </w:tcBorders>
+            <w:shd w:val="clear" w:color="auto" w:fill="E7E6E6"/>
+            <w:vAlign w:val="center"/>
           </w:tcPr>
           <w:p>
             <w:pPr>
@@ -23731,11 +24941,10 @@
               <w:keepLines w:val="0"/>
               <w:widowControl/>
               <w:suppressLineNumbers w:val="0"/>
-              <w:spacing w:line="360" w:lineRule="auto"/>
               <w:jc w:val="center"/>
-              <w:textAlignment w:val="bottom"/>
-              <w:rPr>
-                <w:rFonts w:ascii="Calibri" w:hAnsi="Calibri" w:cs="Calibri"/>
+              <w:textAlignment w:val="center"/>
+              <w:rPr>
+                <w:rFonts w:hint="default" w:ascii="Calibri" w:hAnsi="Calibri" w:cs="Calibri"/>
                 <w:b/>
                 <w:i w:val="0"/>
                 <w:color w:val="000000"/>
@@ -23754,37 +24963,23 @@
                 <w:sz w:val="22"/>
                 <w:szCs w:val="22"/>
                 <w:u w:val="none"/>
-                <w:lang w:val="cs-CZ" w:eastAsia="zh-CN" w:bidi="ar"/>
-              </w:rPr>
-              <w:t>Kategorie</w:t>
-            </w:r>
-            <w:r>
-              <w:rPr>
-                <w:rFonts w:hint="default" w:ascii="Calibri" w:hAnsi="Calibri" w:eastAsia="SimSun" w:cs="Calibri"/>
-                <w:b/>
-                <w:i w:val="0"/>
-                <w:color w:val="000000"/>
-                <w:kern w:val="0"/>
-                <w:sz w:val="22"/>
-                <w:szCs w:val="22"/>
-                <w:u w:val="none"/>
                 <w:lang w:val="en-US" w:eastAsia="zh-CN" w:bidi="ar"/>
               </w:rPr>
-              <w:t xml:space="preserve"> fráze</w:t>
+              <w:t>Čas</w:t>
             </w:r>
           </w:p>
         </w:tc>
         <w:tc>
           <w:tcPr>
-            <w:tcW w:w="2250" w:type="dxa"/>
+            <w:tcW w:w="1507" w:type="dxa"/>
             <w:tcBorders>
-              <w:top w:val="single" w:color="000000" w:sz="12" w:space="0"/>
+              <w:top w:val="single" w:color="000000" w:sz="4" w:space="0"/>
               <w:left w:val="single" w:color="000000" w:sz="4" w:space="0"/>
               <w:bottom w:val="single" w:color="000000" w:sz="12" w:space="0"/>
-              <w:right w:val="single" w:color="000000" w:sz="4" w:space="0"/>
+              <w:right w:val="single" w:color="000000" w:sz="12" w:space="0"/>
             </w:tcBorders>
             <w:shd w:val="clear" w:color="auto" w:fill="E7E6E6"/>
-            <w:vAlign w:val="bottom"/>
+            <w:vAlign w:val="center"/>
           </w:tcPr>
           <w:p>
             <w:pPr>
@@ -23792,8 +24987,7 @@
               <w:keepLines w:val="0"/>
               <w:widowControl/>
               <w:suppressLineNumbers w:val="0"/>
-              <w:spacing w:line="360" w:lineRule="auto"/>
-              <w:jc w:val="left"/>
+              <w:jc w:val="center"/>
               <w:textAlignment w:val="bottom"/>
               <w:rPr>
                 <w:rFonts w:hint="default" w:ascii="Calibri" w:hAnsi="Calibri" w:cs="Calibri"/>
@@ -23817,21 +25011,20 @@
                 <w:u w:val="none"/>
                 <w:lang w:val="en-US" w:eastAsia="zh-CN" w:bidi="ar"/>
               </w:rPr>
-              <w:t>Fráze</w:t>
+              <w:t>Nalezené shody</w:t>
             </w:r>
           </w:p>
         </w:tc>
         <w:tc>
           <w:tcPr>
-            <w:tcW w:w="1459" w:type="dxa"/>
+            <w:tcW w:w="777" w:type="dxa"/>
             <w:tcBorders>
-              <w:top w:val="single" w:color="000000" w:sz="12" w:space="0"/>
-              <w:left w:val="single" w:color="000000" w:sz="4" w:space="0"/>
+              <w:top w:val="single" w:color="000000" w:sz="4" w:space="0"/>
               <w:bottom w:val="single" w:color="000000" w:sz="12" w:space="0"/>
               <w:right w:val="single" w:color="000000" w:sz="4" w:space="0"/>
             </w:tcBorders>
             <w:shd w:val="clear" w:color="auto" w:fill="E7E6E6"/>
-            <w:vAlign w:val="bottom"/>
+            <w:vAlign w:val="center"/>
           </w:tcPr>
           <w:p>
             <w:pPr>
@@ -23839,8 +25032,7 @@
               <w:keepLines w:val="0"/>
               <w:widowControl/>
               <w:suppressLineNumbers w:val="0"/>
-              <w:spacing w:line="360" w:lineRule="auto"/>
-              <w:jc w:val="left"/>
+              <w:jc w:val="center"/>
               <w:textAlignment w:val="bottom"/>
               <w:rPr>
                 <w:rFonts w:hint="default" w:ascii="Calibri" w:hAnsi="Calibri" w:cs="Calibri"/>
@@ -23865,34 +25057,20 @@
                 <w:lang w:val="en-US" w:eastAsia="zh-CN" w:bidi="ar"/>
               </w:rPr>
               <w:t>Čas</w:t>
-            </w:r>
-            <w:r>
-              <w:rPr>
-                <w:rFonts w:hint="default" w:ascii="Calibri" w:hAnsi="Calibri" w:eastAsia="SimSun" w:cs="Calibri"/>
-                <w:b/>
-                <w:i w:val="0"/>
-                <w:color w:val="000000"/>
-                <w:kern w:val="0"/>
-                <w:sz w:val="22"/>
-                <w:szCs w:val="22"/>
-                <w:u w:val="none"/>
-                <w:lang w:val="cs-CZ" w:eastAsia="zh-CN" w:bidi="ar"/>
-              </w:rPr>
-              <w:t xml:space="preserve"> (ms)</w:t>
             </w:r>
           </w:p>
         </w:tc>
         <w:tc>
           <w:tcPr>
-            <w:tcW w:w="1950" w:type="dxa"/>
+            <w:tcW w:w="1705" w:type="dxa"/>
             <w:tcBorders>
-              <w:top w:val="single" w:color="000000" w:sz="12" w:space="0"/>
+              <w:top w:val="single" w:color="000000" w:sz="4" w:space="0"/>
               <w:left w:val="single" w:color="000000" w:sz="4" w:space="0"/>
               <w:bottom w:val="single" w:color="000000" w:sz="12" w:space="0"/>
               <w:right w:val="single" w:color="000000" w:sz="12" w:space="0"/>
             </w:tcBorders>
             <w:shd w:val="clear" w:color="auto" w:fill="E7E6E6"/>
-            <w:vAlign w:val="bottom"/>
+            <w:vAlign w:val="center"/>
           </w:tcPr>
           <w:p>
             <w:pPr>
@@ -23900,8 +25078,7 @@
               <w:keepLines w:val="0"/>
               <w:widowControl/>
               <w:suppressLineNumbers w:val="0"/>
-              <w:spacing w:line="360" w:lineRule="auto"/>
-              <w:jc w:val="left"/>
+              <w:jc w:val="center"/>
               <w:textAlignment w:val="bottom"/>
               <w:rPr>
                 <w:rFonts w:hint="default" w:ascii="Calibri" w:hAnsi="Calibri" w:cs="Calibri"/>
@@ -23940,7 +25117,7 @@
             <w:insideH w:val="none" w:color="auto" w:sz="0" w:space="0"/>
             <w:insideV w:val="none" w:color="auto" w:sz="0" w:space="0"/>
           </w:tblBorders>
-          <w:shd w:val="clear" w:color="auto" w:fill="auto"/>
+          <w:shd w:val="clear"/>
           <w:tblLayout w:type="fixed"/>
           <w:tblCellMar>
             <w:top w:w="15" w:type="dxa"/>
@@ -23954,15 +25131,14 @@
         </w:trPr>
         <w:tc>
           <w:tcPr>
-            <w:tcW w:w="2835" w:type="dxa"/>
+            <w:tcW w:w="1748" w:type="dxa"/>
             <w:tcBorders>
-              <w:top w:val="single" w:color="000000" w:sz="12" w:space="0"/>
               <w:left w:val="single" w:color="000000" w:sz="12" w:space="0"/>
               <w:bottom w:val="single" w:color="000000" w:sz="4" w:space="0"/>
               <w:right w:val="single" w:color="000000" w:sz="12" w:space="0"/>
             </w:tcBorders>
-            <w:shd w:val="clear" w:color="auto" w:fill="auto"/>
-            <w:vAlign w:val="bottom"/>
+            <w:shd w:val="clear"/>
+            <w:vAlign w:val="center"/>
           </w:tcPr>
           <w:p>
             <w:pPr>
@@ -23970,7 +25146,6 @@
               <w:keepLines w:val="0"/>
               <w:widowControl/>
               <w:suppressLineNumbers w:val="0"/>
-              <w:spacing w:line="360" w:lineRule="auto"/>
               <w:jc w:val="center"/>
               <w:textAlignment w:val="bottom"/>
               <w:rPr>
@@ -24001,13 +25176,15 @@
         </w:tc>
         <w:tc>
           <w:tcPr>
-            <w:tcW w:w="2250" w:type="dxa"/>
+            <w:tcW w:w="2331" w:type="dxa"/>
             <w:tcBorders>
+              <w:top w:val="single" w:color="000000" w:sz="12" w:space="0"/>
+              <w:left w:val="single" w:color="000000" w:sz="12" w:space="0"/>
               <w:bottom w:val="single" w:color="000000" w:sz="4" w:space="0"/>
-              <w:right w:val="single" w:color="000000" w:sz="4" w:space="0"/>
+              <w:right w:val="single" w:color="000000" w:sz="12" w:space="0"/>
             </w:tcBorders>
-            <w:shd w:val="clear" w:color="auto" w:fill="auto"/>
-            <w:vAlign w:val="bottom"/>
+            <w:shd w:val="clear"/>
+            <w:vAlign w:val="center"/>
           </w:tcPr>
           <w:p>
             <w:pPr>
@@ -24015,8 +25192,7 @@
               <w:keepLines w:val="0"/>
               <w:widowControl/>
               <w:suppressLineNumbers w:val="0"/>
-              <w:spacing w:line="360" w:lineRule="auto"/>
-              <w:jc w:val="left"/>
+              <w:jc w:val="center"/>
               <w:textAlignment w:val="bottom"/>
               <w:rPr>
                 <w:rFonts w:hint="default" w:ascii="Calibri" w:hAnsi="Calibri" w:cs="Calibri"/>
@@ -24044,14 +25220,13 @@
         </w:tc>
         <w:tc>
           <w:tcPr>
-            <w:tcW w:w="1459" w:type="dxa"/>
+            <w:tcW w:w="1098" w:type="dxa"/>
             <w:tcBorders>
-              <w:left w:val="single" w:color="000000" w:sz="4" w:space="0"/>
               <w:bottom w:val="single" w:color="000000" w:sz="4" w:space="0"/>
               <w:right w:val="single" w:color="000000" w:sz="4" w:space="0"/>
             </w:tcBorders>
-            <w:shd w:val="clear" w:color="auto" w:fill="auto"/>
-            <w:vAlign w:val="bottom"/>
+            <w:shd w:val="clear"/>
+            <w:vAlign w:val="center"/>
           </w:tcPr>
           <w:p>
             <w:pPr>
@@ -24059,8 +25234,7 @@
               <w:keepLines w:val="0"/>
               <w:widowControl/>
               <w:suppressLineNumbers w:val="0"/>
-              <w:spacing w:line="360" w:lineRule="auto"/>
-              <w:jc w:val="left"/>
+              <w:jc w:val="center"/>
               <w:textAlignment w:val="bottom"/>
               <w:rPr>
                 <w:rFonts w:hint="default" w:ascii="Calibri" w:hAnsi="Calibri" w:cs="Calibri"/>
@@ -24082,20 +25256,20 @@
                 <w:u w:val="none"/>
                 <w:lang w:val="en-US" w:eastAsia="zh-CN" w:bidi="ar"/>
               </w:rPr>
-              <w:t>12</w:t>
+              <w:t>92</w:t>
             </w:r>
           </w:p>
         </w:tc>
         <w:tc>
           <w:tcPr>
-            <w:tcW w:w="1950" w:type="dxa"/>
+            <w:tcW w:w="1507" w:type="dxa"/>
             <w:tcBorders>
               <w:left w:val="single" w:color="000000" w:sz="4" w:space="0"/>
               <w:bottom w:val="single" w:color="000000" w:sz="4" w:space="0"/>
               <w:right w:val="single" w:color="000000" w:sz="12" w:space="0"/>
             </w:tcBorders>
-            <w:shd w:val="clear" w:color="auto" w:fill="auto"/>
-            <w:vAlign w:val="bottom"/>
+            <w:shd w:val="clear"/>
+            <w:vAlign w:val="center"/>
           </w:tcPr>
           <w:p>
             <w:pPr>
@@ -24103,8 +25277,93 @@
               <w:keepLines w:val="0"/>
               <w:widowControl/>
               <w:suppressLineNumbers w:val="0"/>
-              <w:spacing w:line="360" w:lineRule="auto"/>
-              <w:jc w:val="left"/>
+              <w:jc w:val="center"/>
+              <w:textAlignment w:val="bottom"/>
+              <w:rPr>
+                <w:rFonts w:hint="default" w:ascii="Calibri" w:hAnsi="Calibri" w:cs="Calibri"/>
+                <w:i w:val="0"/>
+                <w:color w:val="000000"/>
+                <w:sz w:val="22"/>
+                <w:szCs w:val="22"/>
+                <w:u w:val="none"/>
+              </w:rPr>
+            </w:pPr>
+            <w:r>
+              <w:rPr>
+                <w:rFonts w:hint="default" w:ascii="Calibri" w:hAnsi="Calibri" w:eastAsia="SimSun" w:cs="Calibri"/>
+                <w:i w:val="0"/>
+                <w:color w:val="000000"/>
+                <w:kern w:val="0"/>
+                <w:sz w:val="22"/>
+                <w:szCs w:val="22"/>
+                <w:u w:val="none"/>
+                <w:lang w:val="en-US" w:eastAsia="zh-CN" w:bidi="ar"/>
+              </w:rPr>
+              <w:t>37</w:t>
+            </w:r>
+          </w:p>
+        </w:tc>
+        <w:tc>
+          <w:tcPr>
+            <w:tcW w:w="777" w:type="dxa"/>
+            <w:tcBorders>
+              <w:left w:val="single" w:color="000000" w:sz="4" w:space="0"/>
+              <w:bottom w:val="single" w:color="000000" w:sz="4" w:space="0"/>
+              <w:right w:val="single" w:color="000000" w:sz="4" w:space="0"/>
+            </w:tcBorders>
+            <w:shd w:val="clear"/>
+            <w:vAlign w:val="center"/>
+          </w:tcPr>
+          <w:p>
+            <w:pPr>
+              <w:keepNext w:val="0"/>
+              <w:keepLines w:val="0"/>
+              <w:widowControl/>
+              <w:suppressLineNumbers w:val="0"/>
+              <w:jc w:val="center"/>
+              <w:textAlignment w:val="bottom"/>
+              <w:rPr>
+                <w:rFonts w:hint="default" w:ascii="Calibri" w:hAnsi="Calibri" w:cs="Calibri"/>
+                <w:i w:val="0"/>
+                <w:color w:val="000000"/>
+                <w:sz w:val="22"/>
+                <w:szCs w:val="22"/>
+                <w:u w:val="none"/>
+              </w:rPr>
+            </w:pPr>
+            <w:r>
+              <w:rPr>
+                <w:rFonts w:hint="default" w:ascii="Calibri" w:hAnsi="Calibri" w:eastAsia="SimSun" w:cs="Calibri"/>
+                <w:i w:val="0"/>
+                <w:color w:val="000000"/>
+                <w:kern w:val="0"/>
+                <w:sz w:val="22"/>
+                <w:szCs w:val="22"/>
+                <w:u w:val="none"/>
+                <w:lang w:val="en-US" w:eastAsia="zh-CN" w:bidi="ar"/>
+              </w:rPr>
+              <w:t>12</w:t>
+            </w:r>
+          </w:p>
+        </w:tc>
+        <w:tc>
+          <w:tcPr>
+            <w:tcW w:w="1705" w:type="dxa"/>
+            <w:tcBorders>
+              <w:left w:val="single" w:color="000000" w:sz="4" w:space="0"/>
+              <w:bottom w:val="single" w:color="000000" w:sz="4" w:space="0"/>
+              <w:right w:val="single" w:color="000000" w:sz="12" w:space="0"/>
+            </w:tcBorders>
+            <w:shd w:val="clear"/>
+            <w:vAlign w:val="center"/>
+          </w:tcPr>
+          <w:p>
+            <w:pPr>
+              <w:keepNext w:val="0"/>
+              <w:keepLines w:val="0"/>
+              <w:widowControl/>
+              <w:suppressLineNumbers w:val="0"/>
+              <w:jc w:val="center"/>
               <w:textAlignment w:val="bottom"/>
               <w:rPr>
                 <w:rFonts w:hint="default" w:ascii="Calibri" w:hAnsi="Calibri" w:cs="Calibri"/>
@@ -24141,7 +25400,7 @@
             <w:insideH w:val="none" w:color="auto" w:sz="0" w:space="0"/>
             <w:insideV w:val="none" w:color="auto" w:sz="0" w:space="0"/>
           </w:tblBorders>
-          <w:shd w:val="clear" w:color="auto" w:fill="auto"/>
+          <w:shd w:val="clear"/>
           <w:tblLayout w:type="fixed"/>
           <w:tblCellMar>
             <w:top w:w="15" w:type="dxa"/>
@@ -24155,15 +25414,15 @@
         </w:trPr>
         <w:tc>
           <w:tcPr>
-            <w:tcW w:w="2835" w:type="dxa"/>
+            <w:tcW w:w="1748" w:type="dxa"/>
             <w:tcBorders>
               <w:top w:val="single" w:color="000000" w:sz="4" w:space="0"/>
               <w:left w:val="single" w:color="000000" w:sz="12" w:space="0"/>
               <w:bottom w:val="single" w:color="000000" w:sz="4" w:space="0"/>
               <w:right w:val="single" w:color="000000" w:sz="12" w:space="0"/>
             </w:tcBorders>
-            <w:shd w:val="clear" w:color="auto" w:fill="auto"/>
-            <w:vAlign w:val="bottom"/>
+            <w:shd w:val="clear"/>
+            <w:vAlign w:val="center"/>
           </w:tcPr>
           <w:p>
             <w:pPr>
@@ -24171,7 +25430,6 @@
               <w:keepLines w:val="0"/>
               <w:widowControl/>
               <w:suppressLineNumbers w:val="0"/>
-              <w:spacing w:line="360" w:lineRule="auto"/>
               <w:jc w:val="center"/>
               <w:textAlignment w:val="bottom"/>
               <w:rPr>
@@ -24202,14 +25460,15 @@
         </w:tc>
         <w:tc>
           <w:tcPr>
-            <w:tcW w:w="2250" w:type="dxa"/>
+            <w:tcW w:w="2331" w:type="dxa"/>
             <w:tcBorders>
               <w:top w:val="single" w:color="000000" w:sz="4" w:space="0"/>
+              <w:left w:val="single" w:color="000000" w:sz="12" w:space="0"/>
               <w:bottom w:val="single" w:color="000000" w:sz="4" w:space="0"/>
-              <w:right w:val="single" w:color="000000" w:sz="4" w:space="0"/>
+              <w:right w:val="single" w:color="000000" w:sz="12" w:space="0"/>
             </w:tcBorders>
-            <w:shd w:val="clear" w:color="auto" w:fill="auto"/>
-            <w:vAlign w:val="bottom"/>
+            <w:shd w:val="clear"/>
+            <w:vAlign w:val="center"/>
           </w:tcPr>
           <w:p>
             <w:pPr>
@@ -24217,8 +25476,7 @@
               <w:keepLines w:val="0"/>
               <w:widowControl/>
               <w:suppressLineNumbers w:val="0"/>
-              <w:spacing w:line="360" w:lineRule="auto"/>
-              <w:jc w:val="left"/>
+              <w:jc w:val="center"/>
               <w:textAlignment w:val="bottom"/>
               <w:rPr>
                 <w:rFonts w:hint="default" w:ascii="Calibri" w:hAnsi="Calibri" w:cs="Calibri"/>
@@ -24246,15 +25504,14 @@
         </w:tc>
         <w:tc>
           <w:tcPr>
-            <w:tcW w:w="1459" w:type="dxa"/>
+            <w:tcW w:w="1098" w:type="dxa"/>
             <w:tcBorders>
               <w:top w:val="single" w:color="000000" w:sz="4" w:space="0"/>
-              <w:left w:val="single" w:color="000000" w:sz="4" w:space="0"/>
               <w:bottom w:val="single" w:color="000000" w:sz="4" w:space="0"/>
               <w:right w:val="single" w:color="000000" w:sz="4" w:space="0"/>
             </w:tcBorders>
-            <w:shd w:val="clear" w:color="auto" w:fill="auto"/>
-            <w:vAlign w:val="bottom"/>
+            <w:shd w:val="clear"/>
+            <w:vAlign w:val="center"/>
           </w:tcPr>
           <w:p>
             <w:pPr>
@@ -24262,8 +25519,7 @@
               <w:keepLines w:val="0"/>
               <w:widowControl/>
               <w:suppressLineNumbers w:val="0"/>
-              <w:spacing w:line="360" w:lineRule="auto"/>
-              <w:jc w:val="left"/>
+              <w:jc w:val="center"/>
               <w:textAlignment w:val="bottom"/>
               <w:rPr>
                 <w:rFonts w:hint="default" w:ascii="Calibri" w:hAnsi="Calibri" w:cs="Calibri"/>
@@ -24285,21 +25541,21 @@
                 <w:u w:val="none"/>
                 <w:lang w:val="en-US" w:eastAsia="zh-CN" w:bidi="ar"/>
               </w:rPr>
-              <w:t>16</w:t>
+              <w:t>65</w:t>
             </w:r>
           </w:p>
         </w:tc>
         <w:tc>
           <w:tcPr>
-            <w:tcW w:w="1950" w:type="dxa"/>
+            <w:tcW w:w="1507" w:type="dxa"/>
             <w:tcBorders>
               <w:top w:val="single" w:color="000000" w:sz="4" w:space="0"/>
               <w:left w:val="single" w:color="000000" w:sz="4" w:space="0"/>
               <w:bottom w:val="single" w:color="000000" w:sz="4" w:space="0"/>
               <w:right w:val="single" w:color="000000" w:sz="12" w:space="0"/>
             </w:tcBorders>
-            <w:shd w:val="clear" w:color="auto" w:fill="auto"/>
-            <w:vAlign w:val="bottom"/>
+            <w:shd w:val="clear"/>
+            <w:vAlign w:val="center"/>
           </w:tcPr>
           <w:p>
             <w:pPr>
@@ -24307,8 +25563,95 @@
               <w:keepLines w:val="0"/>
               <w:widowControl/>
               <w:suppressLineNumbers w:val="0"/>
-              <w:spacing w:line="360" w:lineRule="auto"/>
-              <w:jc w:val="left"/>
+              <w:jc w:val="center"/>
+              <w:textAlignment w:val="bottom"/>
+              <w:rPr>
+                <w:rFonts w:hint="default" w:ascii="Calibri" w:hAnsi="Calibri" w:cs="Calibri"/>
+                <w:i w:val="0"/>
+                <w:color w:val="000000"/>
+                <w:sz w:val="22"/>
+                <w:szCs w:val="22"/>
+                <w:u w:val="none"/>
+              </w:rPr>
+            </w:pPr>
+            <w:r>
+              <w:rPr>
+                <w:rFonts w:hint="default" w:ascii="Calibri" w:hAnsi="Calibri" w:eastAsia="SimSun" w:cs="Calibri"/>
+                <w:i w:val="0"/>
+                <w:color w:val="000000"/>
+                <w:kern w:val="0"/>
+                <w:sz w:val="22"/>
+                <w:szCs w:val="22"/>
+                <w:u w:val="none"/>
+                <w:lang w:val="en-US" w:eastAsia="zh-CN" w:bidi="ar"/>
+              </w:rPr>
+              <w:t>19</w:t>
+            </w:r>
+          </w:p>
+        </w:tc>
+        <w:tc>
+          <w:tcPr>
+            <w:tcW w:w="777" w:type="dxa"/>
+            <w:tcBorders>
+              <w:top w:val="single" w:color="000000" w:sz="4" w:space="0"/>
+              <w:left w:val="single" w:color="000000" w:sz="4" w:space="0"/>
+              <w:bottom w:val="single" w:color="000000" w:sz="4" w:space="0"/>
+              <w:right w:val="single" w:color="000000" w:sz="4" w:space="0"/>
+            </w:tcBorders>
+            <w:shd w:val="clear"/>
+            <w:vAlign w:val="center"/>
+          </w:tcPr>
+          <w:p>
+            <w:pPr>
+              <w:keepNext w:val="0"/>
+              <w:keepLines w:val="0"/>
+              <w:widowControl/>
+              <w:suppressLineNumbers w:val="0"/>
+              <w:jc w:val="center"/>
+              <w:textAlignment w:val="bottom"/>
+              <w:rPr>
+                <w:rFonts w:hint="default" w:ascii="Calibri" w:hAnsi="Calibri" w:cs="Calibri"/>
+                <w:i w:val="0"/>
+                <w:color w:val="000000"/>
+                <w:sz w:val="22"/>
+                <w:szCs w:val="22"/>
+                <w:u w:val="none"/>
+              </w:rPr>
+            </w:pPr>
+            <w:r>
+              <w:rPr>
+                <w:rFonts w:hint="default" w:ascii="Calibri" w:hAnsi="Calibri" w:eastAsia="SimSun" w:cs="Calibri"/>
+                <w:i w:val="0"/>
+                <w:color w:val="000000"/>
+                <w:kern w:val="0"/>
+                <w:sz w:val="22"/>
+                <w:szCs w:val="22"/>
+                <w:u w:val="none"/>
+                <w:lang w:val="en-US" w:eastAsia="zh-CN" w:bidi="ar"/>
+              </w:rPr>
+              <w:t>16</w:t>
+            </w:r>
+          </w:p>
+        </w:tc>
+        <w:tc>
+          <w:tcPr>
+            <w:tcW w:w="1705" w:type="dxa"/>
+            <w:tcBorders>
+              <w:top w:val="single" w:color="000000" w:sz="4" w:space="0"/>
+              <w:left w:val="single" w:color="000000" w:sz="4" w:space="0"/>
+              <w:bottom w:val="single" w:color="000000" w:sz="4" w:space="0"/>
+              <w:right w:val="single" w:color="000000" w:sz="12" w:space="0"/>
+            </w:tcBorders>
+            <w:shd w:val="clear"/>
+            <w:vAlign w:val="center"/>
+          </w:tcPr>
+          <w:p>
+            <w:pPr>
+              <w:keepNext w:val="0"/>
+              <w:keepLines w:val="0"/>
+              <w:widowControl/>
+              <w:suppressLineNumbers w:val="0"/>
+              <w:jc w:val="center"/>
               <w:textAlignment w:val="bottom"/>
               <w:rPr>
                 <w:rFonts w:hint="default" w:ascii="Calibri" w:hAnsi="Calibri" w:cs="Calibri"/>
@@ -24345,7 +25688,7 @@
             <w:insideH w:val="none" w:color="auto" w:sz="0" w:space="0"/>
             <w:insideV w:val="none" w:color="auto" w:sz="0" w:space="0"/>
           </w:tblBorders>
-          <w:shd w:val="clear" w:color="auto" w:fill="auto"/>
+          <w:shd w:val="clear"/>
           <w:tblLayout w:type="fixed"/>
           <w:tblCellMar>
             <w:top w:w="15" w:type="dxa"/>
@@ -24359,15 +25702,15 @@
         </w:trPr>
         <w:tc>
           <w:tcPr>
-            <w:tcW w:w="2835" w:type="dxa"/>
+            <w:tcW w:w="1748" w:type="dxa"/>
             <w:tcBorders>
               <w:top w:val="single" w:color="000000" w:sz="4" w:space="0"/>
               <w:left w:val="single" w:color="000000" w:sz="12" w:space="0"/>
               <w:bottom w:val="single" w:color="000000" w:sz="4" w:space="0"/>
               <w:right w:val="single" w:color="000000" w:sz="12" w:space="0"/>
             </w:tcBorders>
-            <w:shd w:val="clear" w:color="auto" w:fill="auto"/>
-            <w:vAlign w:val="bottom"/>
+            <w:shd w:val="clear"/>
+            <w:vAlign w:val="center"/>
           </w:tcPr>
           <w:p>
             <w:pPr>
@@ -24375,7 +25718,6 @@
               <w:keepLines w:val="0"/>
               <w:widowControl/>
               <w:suppressLineNumbers w:val="0"/>
-              <w:spacing w:line="360" w:lineRule="auto"/>
               <w:jc w:val="center"/>
               <w:textAlignment w:val="bottom"/>
               <w:rPr>
@@ -24406,14 +25748,15 @@
         </w:tc>
         <w:tc>
           <w:tcPr>
-            <w:tcW w:w="2250" w:type="dxa"/>
+            <w:tcW w:w="2331" w:type="dxa"/>
             <w:tcBorders>
               <w:top w:val="single" w:color="000000" w:sz="4" w:space="0"/>
+              <w:left w:val="single" w:color="000000" w:sz="12" w:space="0"/>
               <w:bottom w:val="single" w:color="000000" w:sz="4" w:space="0"/>
-              <w:right w:val="single" w:color="000000" w:sz="4" w:space="0"/>
+              <w:right w:val="single" w:color="000000" w:sz="12" w:space="0"/>
             </w:tcBorders>
-            <w:shd w:val="clear" w:color="auto" w:fill="auto"/>
-            <w:vAlign w:val="bottom"/>
+            <w:shd w:val="clear"/>
+            <w:vAlign w:val="center"/>
           </w:tcPr>
           <w:p>
             <w:pPr>
@@ -24421,8 +25764,7 @@
               <w:keepLines w:val="0"/>
               <w:widowControl/>
               <w:suppressLineNumbers w:val="0"/>
-              <w:spacing w:line="360" w:lineRule="auto"/>
-              <w:jc w:val="left"/>
+              <w:jc w:val="center"/>
               <w:textAlignment w:val="bottom"/>
               <w:rPr>
                 <w:rFonts w:hint="default" w:ascii="Calibri" w:hAnsi="Calibri" w:cs="Calibri"/>
@@ -24450,15 +25792,14 @@
         </w:tc>
         <w:tc>
           <w:tcPr>
-            <w:tcW w:w="1459" w:type="dxa"/>
+            <w:tcW w:w="1098" w:type="dxa"/>
             <w:tcBorders>
               <w:top w:val="single" w:color="000000" w:sz="4" w:space="0"/>
-              <w:left w:val="single" w:color="000000" w:sz="4" w:space="0"/>
               <w:bottom w:val="single" w:color="000000" w:sz="4" w:space="0"/>
               <w:right w:val="single" w:color="000000" w:sz="4" w:space="0"/>
             </w:tcBorders>
-            <w:shd w:val="clear" w:color="auto" w:fill="auto"/>
-            <w:vAlign w:val="bottom"/>
+            <w:shd w:val="clear"/>
+            <w:vAlign w:val="center"/>
           </w:tcPr>
           <w:p>
             <w:pPr>
@@ -24466,8 +25807,7 @@
               <w:keepLines w:val="0"/>
               <w:widowControl/>
               <w:suppressLineNumbers w:val="0"/>
-              <w:spacing w:line="360" w:lineRule="auto"/>
-              <w:jc w:val="left"/>
+              <w:jc w:val="center"/>
               <w:textAlignment w:val="bottom"/>
               <w:rPr>
                 <w:rFonts w:hint="default" w:ascii="Calibri" w:hAnsi="Calibri" w:cs="Calibri"/>
@@ -24489,21 +25829,21 @@
                 <w:u w:val="none"/>
                 <w:lang w:val="en-US" w:eastAsia="zh-CN" w:bidi="ar"/>
               </w:rPr>
-              <w:t>84</w:t>
+              <w:t>88</w:t>
             </w:r>
           </w:p>
         </w:tc>
         <w:tc>
           <w:tcPr>
-            <w:tcW w:w="1950" w:type="dxa"/>
+            <w:tcW w:w="1507" w:type="dxa"/>
             <w:tcBorders>
               <w:top w:val="single" w:color="000000" w:sz="4" w:space="0"/>
               <w:left w:val="single" w:color="000000" w:sz="4" w:space="0"/>
               <w:bottom w:val="single" w:color="000000" w:sz="4" w:space="0"/>
               <w:right w:val="single" w:color="000000" w:sz="12" w:space="0"/>
             </w:tcBorders>
-            <w:shd w:val="clear" w:color="auto" w:fill="auto"/>
-            <w:vAlign w:val="bottom"/>
+            <w:shd w:val="clear"/>
+            <w:vAlign w:val="center"/>
           </w:tcPr>
           <w:p>
             <w:pPr>
@@ -24511,8 +25851,95 @@
               <w:keepLines w:val="0"/>
               <w:widowControl/>
               <w:suppressLineNumbers w:val="0"/>
-              <w:spacing w:line="360" w:lineRule="auto"/>
-              <w:jc w:val="left"/>
+              <w:jc w:val="center"/>
+              <w:textAlignment w:val="bottom"/>
+              <w:rPr>
+                <w:rFonts w:hint="default" w:ascii="Calibri" w:hAnsi="Calibri" w:cs="Calibri"/>
+                <w:i w:val="0"/>
+                <w:color w:val="000000"/>
+                <w:sz w:val="22"/>
+                <w:szCs w:val="22"/>
+                <w:u w:val="none"/>
+              </w:rPr>
+            </w:pPr>
+            <w:r>
+              <w:rPr>
+                <w:rFonts w:hint="default" w:ascii="Calibri" w:hAnsi="Calibri" w:eastAsia="SimSun" w:cs="Calibri"/>
+                <w:i w:val="0"/>
+                <w:color w:val="000000"/>
+                <w:kern w:val="0"/>
+                <w:sz w:val="22"/>
+                <w:szCs w:val="22"/>
+                <w:u w:val="none"/>
+                <w:lang w:val="en-US" w:eastAsia="zh-CN" w:bidi="ar"/>
+              </w:rPr>
+              <w:t>22</w:t>
+            </w:r>
+          </w:p>
+        </w:tc>
+        <w:tc>
+          <w:tcPr>
+            <w:tcW w:w="777" w:type="dxa"/>
+            <w:tcBorders>
+              <w:top w:val="single" w:color="000000" w:sz="4" w:space="0"/>
+              <w:left w:val="single" w:color="000000" w:sz="4" w:space="0"/>
+              <w:bottom w:val="single" w:color="000000" w:sz="4" w:space="0"/>
+              <w:right w:val="single" w:color="000000" w:sz="4" w:space="0"/>
+            </w:tcBorders>
+            <w:shd w:val="clear"/>
+            <w:vAlign w:val="center"/>
+          </w:tcPr>
+          <w:p>
+            <w:pPr>
+              <w:keepNext w:val="0"/>
+              <w:keepLines w:val="0"/>
+              <w:widowControl/>
+              <w:suppressLineNumbers w:val="0"/>
+              <w:jc w:val="center"/>
+              <w:textAlignment w:val="bottom"/>
+              <w:rPr>
+                <w:rFonts w:hint="default" w:ascii="Calibri" w:hAnsi="Calibri" w:cs="Calibri"/>
+                <w:i w:val="0"/>
+                <w:color w:val="000000"/>
+                <w:sz w:val="22"/>
+                <w:szCs w:val="22"/>
+                <w:u w:val="none"/>
+              </w:rPr>
+            </w:pPr>
+            <w:r>
+              <w:rPr>
+                <w:rFonts w:hint="default" w:ascii="Calibri" w:hAnsi="Calibri" w:eastAsia="SimSun" w:cs="Calibri"/>
+                <w:i w:val="0"/>
+                <w:color w:val="000000"/>
+                <w:kern w:val="0"/>
+                <w:sz w:val="22"/>
+                <w:szCs w:val="22"/>
+                <w:u w:val="none"/>
+                <w:lang w:val="en-US" w:eastAsia="zh-CN" w:bidi="ar"/>
+              </w:rPr>
+              <w:t>84</w:t>
+            </w:r>
+          </w:p>
+        </w:tc>
+        <w:tc>
+          <w:tcPr>
+            <w:tcW w:w="1705" w:type="dxa"/>
+            <w:tcBorders>
+              <w:top w:val="single" w:color="000000" w:sz="4" w:space="0"/>
+              <w:left w:val="single" w:color="000000" w:sz="4" w:space="0"/>
+              <w:bottom w:val="single" w:color="000000" w:sz="4" w:space="0"/>
+              <w:right w:val="single" w:color="000000" w:sz="12" w:space="0"/>
+            </w:tcBorders>
+            <w:shd w:val="clear"/>
+            <w:vAlign w:val="center"/>
+          </w:tcPr>
+          <w:p>
+            <w:pPr>
+              <w:keepNext w:val="0"/>
+              <w:keepLines w:val="0"/>
+              <w:widowControl/>
+              <w:suppressLineNumbers w:val="0"/>
+              <w:jc w:val="center"/>
               <w:textAlignment w:val="bottom"/>
               <w:rPr>
                 <w:rFonts w:hint="default" w:ascii="Calibri" w:hAnsi="Calibri" w:cs="Calibri"/>
@@ -24549,7 +25976,7 @@
             <w:insideH w:val="none" w:color="auto" w:sz="0" w:space="0"/>
             <w:insideV w:val="none" w:color="auto" w:sz="0" w:space="0"/>
           </w:tblBorders>
-          <w:shd w:val="clear" w:color="auto" w:fill="auto"/>
+          <w:shd w:val="clear"/>
           <w:tblLayout w:type="fixed"/>
           <w:tblCellMar>
             <w:top w:w="15" w:type="dxa"/>
@@ -24563,15 +25990,15 @@
         </w:trPr>
         <w:tc>
           <w:tcPr>
-            <w:tcW w:w="2835" w:type="dxa"/>
+            <w:tcW w:w="1748" w:type="dxa"/>
             <w:tcBorders>
               <w:top w:val="single" w:color="000000" w:sz="4" w:space="0"/>
               <w:left w:val="single" w:color="000000" w:sz="12" w:space="0"/>
               <w:bottom w:val="single" w:color="000000" w:sz="4" w:space="0"/>
               <w:right w:val="single" w:color="000000" w:sz="12" w:space="0"/>
             </w:tcBorders>
-            <w:shd w:val="clear" w:color="auto" w:fill="auto"/>
-            <w:vAlign w:val="bottom"/>
+            <w:shd w:val="clear"/>
+            <w:vAlign w:val="center"/>
           </w:tcPr>
           <w:p>
             <w:pPr>
@@ -24579,7 +26006,6 @@
               <w:keepLines w:val="0"/>
               <w:widowControl/>
               <w:suppressLineNumbers w:val="0"/>
-              <w:spacing w:line="360" w:lineRule="auto"/>
               <w:jc w:val="center"/>
               <w:textAlignment w:val="bottom"/>
               <w:rPr>
@@ -24610,14 +26036,15 @@
         </w:tc>
         <w:tc>
           <w:tcPr>
-            <w:tcW w:w="2250" w:type="dxa"/>
+            <w:tcW w:w="2331" w:type="dxa"/>
             <w:tcBorders>
               <w:top w:val="single" w:color="000000" w:sz="4" w:space="0"/>
+              <w:left w:val="single" w:color="000000" w:sz="12" w:space="0"/>
               <w:bottom w:val="single" w:color="000000" w:sz="4" w:space="0"/>
-              <w:right w:val="single" w:color="000000" w:sz="4" w:space="0"/>
+              <w:right w:val="single" w:color="000000" w:sz="12" w:space="0"/>
             </w:tcBorders>
-            <w:shd w:val="clear" w:color="auto" w:fill="auto"/>
-            <w:vAlign w:val="bottom"/>
+            <w:shd w:val="clear"/>
+            <w:vAlign w:val="center"/>
           </w:tcPr>
           <w:p>
             <w:pPr>
@@ -24625,8 +26052,7 @@
               <w:keepLines w:val="0"/>
               <w:widowControl/>
               <w:suppressLineNumbers w:val="0"/>
-              <w:spacing w:line="360" w:lineRule="auto"/>
-              <w:jc w:val="left"/>
+              <w:jc w:val="center"/>
               <w:textAlignment w:val="bottom"/>
               <w:rPr>
                 <w:rFonts w:hint="default" w:ascii="Calibri" w:hAnsi="Calibri" w:cs="Calibri"/>
@@ -24654,15 +26080,14 @@
         </w:tc>
         <w:tc>
           <w:tcPr>
-            <w:tcW w:w="1459" w:type="dxa"/>
+            <w:tcW w:w="1098" w:type="dxa"/>
             <w:tcBorders>
               <w:top w:val="single" w:color="000000" w:sz="4" w:space="0"/>
-              <w:left w:val="single" w:color="000000" w:sz="4" w:space="0"/>
               <w:bottom w:val="single" w:color="000000" w:sz="4" w:space="0"/>
               <w:right w:val="single" w:color="000000" w:sz="4" w:space="0"/>
             </w:tcBorders>
-            <w:shd w:val="clear" w:color="auto" w:fill="auto"/>
-            <w:vAlign w:val="bottom"/>
+            <w:shd w:val="clear"/>
+            <w:vAlign w:val="center"/>
           </w:tcPr>
           <w:p>
             <w:pPr>
@@ -24670,8 +26095,7 @@
               <w:keepLines w:val="0"/>
               <w:widowControl/>
               <w:suppressLineNumbers w:val="0"/>
-              <w:spacing w:line="360" w:lineRule="auto"/>
-              <w:jc w:val="left"/>
+              <w:jc w:val="center"/>
               <w:textAlignment w:val="bottom"/>
               <w:rPr>
                 <w:rFonts w:hint="default" w:ascii="Calibri" w:hAnsi="Calibri" w:cs="Calibri"/>
@@ -24693,21 +26117,21 @@
                 <w:u w:val="none"/>
                 <w:lang w:val="en-US" w:eastAsia="zh-CN" w:bidi="ar"/>
               </w:rPr>
-              <w:t>15</w:t>
+              <w:t>85</w:t>
             </w:r>
           </w:p>
         </w:tc>
         <w:tc>
           <w:tcPr>
-            <w:tcW w:w="1950" w:type="dxa"/>
+            <w:tcW w:w="1507" w:type="dxa"/>
             <w:tcBorders>
               <w:top w:val="single" w:color="000000" w:sz="4" w:space="0"/>
               <w:left w:val="single" w:color="000000" w:sz="4" w:space="0"/>
               <w:bottom w:val="single" w:color="000000" w:sz="4" w:space="0"/>
               <w:right w:val="single" w:color="000000" w:sz="12" w:space="0"/>
             </w:tcBorders>
-            <w:shd w:val="clear" w:color="auto" w:fill="auto"/>
-            <w:vAlign w:val="bottom"/>
+            <w:shd w:val="clear"/>
+            <w:vAlign w:val="center"/>
           </w:tcPr>
           <w:p>
             <w:pPr>
@@ -24715,8 +26139,95 @@
               <w:keepLines w:val="0"/>
               <w:widowControl/>
               <w:suppressLineNumbers w:val="0"/>
-              <w:spacing w:line="360" w:lineRule="auto"/>
-              <w:jc w:val="left"/>
+              <w:jc w:val="center"/>
+              <w:textAlignment w:val="bottom"/>
+              <w:rPr>
+                <w:rFonts w:hint="default" w:ascii="Calibri" w:hAnsi="Calibri" w:cs="Calibri"/>
+                <w:i w:val="0"/>
+                <w:color w:val="000000"/>
+                <w:sz w:val="22"/>
+                <w:szCs w:val="22"/>
+                <w:u w:val="none"/>
+              </w:rPr>
+            </w:pPr>
+            <w:r>
+              <w:rPr>
+                <w:rFonts w:hint="default" w:ascii="Calibri" w:hAnsi="Calibri" w:eastAsia="SimSun" w:cs="Calibri"/>
+                <w:i w:val="0"/>
+                <w:color w:val="000000"/>
+                <w:kern w:val="0"/>
+                <w:sz w:val="22"/>
+                <w:szCs w:val="22"/>
+                <w:u w:val="none"/>
+                <w:lang w:val="en-US" w:eastAsia="zh-CN" w:bidi="ar"/>
+              </w:rPr>
+              <w:t>37</w:t>
+            </w:r>
+          </w:p>
+        </w:tc>
+        <w:tc>
+          <w:tcPr>
+            <w:tcW w:w="777" w:type="dxa"/>
+            <w:tcBorders>
+              <w:top w:val="single" w:color="000000" w:sz="4" w:space="0"/>
+              <w:left w:val="single" w:color="000000" w:sz="4" w:space="0"/>
+              <w:bottom w:val="single" w:color="000000" w:sz="4" w:space="0"/>
+              <w:right w:val="single" w:color="000000" w:sz="4" w:space="0"/>
+            </w:tcBorders>
+            <w:shd w:val="clear"/>
+            <w:vAlign w:val="center"/>
+          </w:tcPr>
+          <w:p>
+            <w:pPr>
+              <w:keepNext w:val="0"/>
+              <w:keepLines w:val="0"/>
+              <w:widowControl/>
+              <w:suppressLineNumbers w:val="0"/>
+              <w:jc w:val="center"/>
+              <w:textAlignment w:val="bottom"/>
+              <w:rPr>
+                <w:rFonts w:hint="default" w:ascii="Calibri" w:hAnsi="Calibri" w:cs="Calibri"/>
+                <w:i w:val="0"/>
+                <w:color w:val="000000"/>
+                <w:sz w:val="22"/>
+                <w:szCs w:val="22"/>
+                <w:u w:val="none"/>
+              </w:rPr>
+            </w:pPr>
+            <w:r>
+              <w:rPr>
+                <w:rFonts w:hint="default" w:ascii="Calibri" w:hAnsi="Calibri" w:eastAsia="SimSun" w:cs="Calibri"/>
+                <w:i w:val="0"/>
+                <w:color w:val="000000"/>
+                <w:kern w:val="0"/>
+                <w:sz w:val="22"/>
+                <w:szCs w:val="22"/>
+                <w:u w:val="none"/>
+                <w:lang w:val="en-US" w:eastAsia="zh-CN" w:bidi="ar"/>
+              </w:rPr>
+              <w:t>15</w:t>
+            </w:r>
+          </w:p>
+        </w:tc>
+        <w:tc>
+          <w:tcPr>
+            <w:tcW w:w="1705" w:type="dxa"/>
+            <w:tcBorders>
+              <w:top w:val="single" w:color="000000" w:sz="4" w:space="0"/>
+              <w:left w:val="single" w:color="000000" w:sz="4" w:space="0"/>
+              <w:bottom w:val="single" w:color="000000" w:sz="4" w:space="0"/>
+              <w:right w:val="single" w:color="000000" w:sz="12" w:space="0"/>
+            </w:tcBorders>
+            <w:shd w:val="clear"/>
+            <w:vAlign w:val="center"/>
+          </w:tcPr>
+          <w:p>
+            <w:pPr>
+              <w:keepNext w:val="0"/>
+              <w:keepLines w:val="0"/>
+              <w:widowControl/>
+              <w:suppressLineNumbers w:val="0"/>
+              <w:jc w:val="center"/>
               <w:textAlignment w:val="bottom"/>
               <w:rPr>
                 <w:rFonts w:hint="default" w:ascii="Calibri" w:hAnsi="Calibri" w:cs="Calibri"/>
@@ -24753,545 +26264,7 @@
             <w:insideH w:val="none" w:color="auto" w:sz="0" w:space="0"/>
             <w:insideV w:val="none" w:color="auto" w:sz="0" w:space="0"/>
           </w:tblBorders>
-          <w:shd w:val="clear" w:color="auto" w:fill="auto"/>
-          <w:tblLayout w:type="fixed"/>
-          <w:tblCellMar>
-            <w:top w:w="15" w:type="dxa"/>
-            <w:left w:w="15" w:type="dxa"/>
-            <w:bottom w:w="15" w:type="dxa"/>
-            <w:right w:w="15" w:type="dxa"/>
-          </w:tblCellMar>
-        </w:tblPrEx>
-        <w:trPr>
-          <w:trHeight w:val="315" w:hRule="atLeast"/>
-        </w:trPr>
-        <w:tc>
-          <w:tcPr>
-            <w:tcW w:w="2835" w:type="dxa"/>
-            <w:tcBorders>
-              <w:top w:val="single" w:color="000000" w:sz="4" w:space="0"/>
-              <w:left w:val="single" w:color="000000" w:sz="12" w:space="0"/>
-              <w:bottom w:val="single" w:color="000000" w:sz="12" w:space="0"/>
-              <w:right w:val="single" w:color="000000" w:sz="12" w:space="0"/>
-            </w:tcBorders>
-            <w:shd w:val="clear" w:color="auto" w:fill="FCE4D6"/>
-            <w:vAlign w:val="bottom"/>
-          </w:tcPr>
-          <w:p>
-            <w:pPr>
-              <w:keepNext w:val="0"/>
-              <w:keepLines w:val="0"/>
-              <w:widowControl/>
-              <w:suppressLineNumbers w:val="0"/>
-              <w:spacing w:line="360" w:lineRule="auto"/>
-              <w:jc w:val="center"/>
-              <w:textAlignment w:val="bottom"/>
-              <w:rPr>
-                <w:rFonts w:hint="default" w:ascii="Calibri" w:hAnsi="Calibri" w:cs="Calibri"/>
-                <w:b/>
-                <w:i w:val="0"/>
-                <w:color w:val="000000"/>
-                <w:sz w:val="22"/>
-                <w:szCs w:val="22"/>
-                <w:u w:val="none"/>
-              </w:rPr>
-            </w:pPr>
-            <w:r>
-              <w:rPr>
-                <w:rFonts w:hint="default" w:ascii="Calibri" w:hAnsi="Calibri" w:eastAsia="SimSun" w:cs="Calibri"/>
-                <w:b/>
-                <w:i w:val="0"/>
-                <w:color w:val="000000"/>
-                <w:kern w:val="0"/>
-                <w:sz w:val="22"/>
-                <w:szCs w:val="22"/>
-                <w:u w:val="none"/>
-                <w:lang w:val="en-US" w:eastAsia="zh-CN" w:bidi="ar"/>
-              </w:rPr>
-              <w:t>Netypické slovo</w:t>
-            </w:r>
-          </w:p>
-        </w:tc>
-        <w:tc>
-          <w:tcPr>
-            <w:tcW w:w="2250" w:type="dxa"/>
-            <w:tcBorders>
-              <w:top w:val="single" w:color="000000" w:sz="4" w:space="0"/>
-              <w:bottom w:val="single" w:color="000000" w:sz="12" w:space="0"/>
-              <w:right w:val="single" w:color="000000" w:sz="4" w:space="0"/>
-            </w:tcBorders>
-            <w:shd w:val="clear" w:color="auto" w:fill="FCE4D6"/>
-            <w:vAlign w:val="bottom"/>
-          </w:tcPr>
-          <w:p>
-            <w:pPr>
-              <w:keepNext w:val="0"/>
-              <w:keepLines w:val="0"/>
-              <w:widowControl/>
-              <w:suppressLineNumbers w:val="0"/>
-              <w:spacing w:line="360" w:lineRule="auto"/>
-              <w:jc w:val="left"/>
-              <w:textAlignment w:val="bottom"/>
-              <w:rPr>
-                <w:rFonts w:hint="default" w:ascii="Calibri" w:hAnsi="Calibri" w:cs="Calibri"/>
-                <w:i w:val="0"/>
-                <w:color w:val="000000"/>
-                <w:sz w:val="22"/>
-                <w:szCs w:val="22"/>
-                <w:u w:val="none"/>
-              </w:rPr>
-            </w:pPr>
-            <w:r>
-              <w:rPr>
-                <w:rFonts w:hint="default" w:ascii="Calibri" w:hAnsi="Calibri" w:eastAsia="SimSun" w:cs="Calibri"/>
-                <w:i w:val="0"/>
-                <w:color w:val="000000"/>
-                <w:kern w:val="0"/>
-                <w:sz w:val="22"/>
-                <w:szCs w:val="22"/>
-                <w:u w:val="none"/>
-                <w:lang w:val="en-US" w:eastAsia="zh-CN" w:bidi="ar"/>
-              </w:rPr>
-              <w:t>Zaindexování</w:t>
-            </w:r>
-          </w:p>
-        </w:tc>
-        <w:tc>
-          <w:tcPr>
-            <w:tcW w:w="1459" w:type="dxa"/>
-            <w:tcBorders>
-              <w:top w:val="single" w:color="000000" w:sz="4" w:space="0"/>
-              <w:left w:val="single" w:color="000000" w:sz="4" w:space="0"/>
-              <w:bottom w:val="single" w:color="000000" w:sz="12" w:space="0"/>
-              <w:right w:val="single" w:color="000000" w:sz="4" w:space="0"/>
-            </w:tcBorders>
-            <w:shd w:val="clear" w:color="auto" w:fill="FCE4D6"/>
-            <w:vAlign w:val="bottom"/>
-          </w:tcPr>
-          <w:p>
-            <w:pPr>
-              <w:keepNext w:val="0"/>
-              <w:keepLines w:val="0"/>
-              <w:widowControl/>
-              <w:suppressLineNumbers w:val="0"/>
-              <w:spacing w:line="360" w:lineRule="auto"/>
-              <w:jc w:val="left"/>
-              <w:textAlignment w:val="bottom"/>
-              <w:rPr>
-                <w:rFonts w:hint="default" w:ascii="Calibri" w:hAnsi="Calibri" w:cs="Calibri"/>
-                <w:i w:val="0"/>
-                <w:color w:val="000000"/>
-                <w:sz w:val="22"/>
-                <w:szCs w:val="22"/>
-                <w:u w:val="none"/>
-              </w:rPr>
-            </w:pPr>
-            <w:r>
-              <w:rPr>
-                <w:rFonts w:hint="default" w:ascii="Calibri" w:hAnsi="Calibri" w:eastAsia="SimSun" w:cs="Calibri"/>
-                <w:i w:val="0"/>
-                <w:color w:val="000000"/>
-                <w:kern w:val="0"/>
-                <w:sz w:val="22"/>
-                <w:szCs w:val="22"/>
-                <w:u w:val="none"/>
-                <w:lang w:val="en-US" w:eastAsia="zh-CN" w:bidi="ar"/>
-              </w:rPr>
-              <w:t>9</w:t>
-            </w:r>
-          </w:p>
-        </w:tc>
-        <w:tc>
-          <w:tcPr>
-            <w:tcW w:w="1950" w:type="dxa"/>
-            <w:tcBorders>
-              <w:top w:val="single" w:color="000000" w:sz="4" w:space="0"/>
-              <w:left w:val="single" w:color="000000" w:sz="4" w:space="0"/>
-              <w:bottom w:val="single" w:color="000000" w:sz="12" w:space="0"/>
-              <w:right w:val="single" w:color="000000" w:sz="12" w:space="0"/>
-            </w:tcBorders>
-            <w:shd w:val="clear" w:color="auto" w:fill="FCE4D6"/>
-            <w:vAlign w:val="bottom"/>
-          </w:tcPr>
-          <w:p>
-            <w:pPr>
-              <w:keepNext w:val="0"/>
-              <w:keepLines w:val="0"/>
-              <w:widowControl/>
-              <w:suppressLineNumbers w:val="0"/>
-              <w:spacing w:line="360" w:lineRule="auto"/>
-              <w:jc w:val="left"/>
-              <w:textAlignment w:val="bottom"/>
-              <w:rPr>
-                <w:rFonts w:hint="default" w:ascii="Calibri" w:hAnsi="Calibri" w:cs="Calibri"/>
-                <w:i w:val="0"/>
-                <w:color w:val="000000"/>
-                <w:sz w:val="22"/>
-                <w:szCs w:val="22"/>
-                <w:u w:val="none"/>
-              </w:rPr>
-            </w:pPr>
-            <w:r>
-              <w:rPr>
-                <w:rFonts w:hint="default" w:ascii="Calibri" w:hAnsi="Calibri" w:eastAsia="SimSun" w:cs="Calibri"/>
-                <w:i w:val="0"/>
-                <w:color w:val="000000"/>
-                <w:kern w:val="0"/>
-                <w:sz w:val="22"/>
-                <w:szCs w:val="22"/>
-                <w:u w:val="none"/>
-                <w:lang w:val="en-US" w:eastAsia="zh-CN" w:bidi="ar"/>
-              </w:rPr>
-              <w:t>4</w:t>
-            </w:r>
-          </w:p>
-        </w:tc>
-      </w:tr>
-    </w:tbl>
-    <w:p>
-      <w:pPr>
-        <w:spacing w:line="360" w:lineRule="auto"/>
-        <w:rPr>
-          <w:rFonts w:hint="default"/>
-          <w:b w:val="0"/>
-          <w:bCs w:val="0"/>
-          <w:lang w:val="cs-CZ"/>
-        </w:rPr>
-      </w:pPr>
-    </w:p>
-    <w:p>
-      <w:pPr>
-        <w:spacing w:line="360" w:lineRule="auto"/>
-        <w:rPr>
-          <w:rFonts w:hint="default"/>
-          <w:b w:val="0"/>
-          <w:bCs w:val="0"/>
-          <w:lang w:val="cs-CZ"/>
-        </w:rPr>
-      </w:pPr>
-      <w:r>
-        <w:rPr>
-          <w:rFonts w:hint="default"/>
-          <w:b w:val="0"/>
-          <w:bCs w:val="0"/>
-          <w:lang w:val="cs-CZ"/>
-        </w:rPr>
-        <w:t xml:space="preserve">V případě použití analyzátoru definovaného podle “obr. Druhy analyzátor” je použitý “czech_hunspell” token filtr. Czech_hunspell je označení pro filtr, který ke správnému fungování využívá slovník všech slov daného jazyka a definici pravidel pro jeho skloňování a časování, který používá pro nalezení základního tvaru slova. Při využití tohoto způsobu je zajištěna gramatická správnost a přesnost vyhledávání. Nezpracují se ale slova, jež nejsou definována ve slovníku. (viz tabulka “” kategorie “Netypické slovo”, český slovník nezná slovo zaindexovat, proto při analýze textu nedojde k jeho zpracování  a proto není možné později najít slova odvozená, jako jsou například zaindexovat, zaindexované, zaindexováno, apod.). V poli filtrů je definován dvakrát “czech_stop” filtr z důvodu, že “stopwords” daného jazyka nemusí být definovány ve všech tvarech, proto se v prvním pokusu odstraní “stopwords”, které již v základním tvaru jsou, poté jsou tokeny za pomoci “czech_hunspell” filtru převedeny na základní tvar a poté jsou tokeny opět promazány. Místo “asciifolding” je v prípadě analyzátoru “obr. druhy” použit filtr “icu_folding”, který funguje na podobném principu jako “asciifolding”, ale zahrnuje také specifická pravidla pro daný jazyk. Pro češtinu například rozpozná, že sekvence znaků “c” a “h” znamená “ch” a díky tomu dokáže například výsledky správně setřídit. </w:t>
-      </w:r>
-    </w:p>
-    <w:p>
-      <w:pPr>
-        <w:rPr>
-          <w:rFonts w:hint="default"/>
-          <w:b w:val="0"/>
-          <w:bCs w:val="0"/>
-          <w:lang w:val="cs-CZ"/>
-        </w:rPr>
-      </w:pPr>
-      <w:r>
-        <w:rPr>
-          <w:rFonts w:hint="default"/>
-          <w:b w:val="0"/>
-          <w:bCs w:val="0"/>
-          <w:lang w:val="cs-CZ"/>
-        </w:rPr>
-        <w:drawing>
-          <wp:inline distT="0" distB="0" distL="114300" distR="114300">
-            <wp:extent cx="1895475" cy="1790700"/>
-            <wp:effectExtent l="0" t="0" r="9525" b="0"/>
-            <wp:docPr id="14" name="Picture 14" descr="Analyzer_Czech_Hunspell_icuFolding"/>
-            <wp:cNvGraphicFramePr>
-              <a:graphicFrameLocks xmlns:a="http://schemas.openxmlformats.org/drawingml/2006/main" noChangeAspect="1"/>
-            </wp:cNvGraphicFramePr>
-            <a:graphic xmlns:a="http://schemas.openxmlformats.org/drawingml/2006/main">
-              <a:graphicData uri="http://schemas.openxmlformats.org/drawingml/2006/picture">
-                <pic:pic xmlns:pic="http://schemas.openxmlformats.org/drawingml/2006/picture">
-                  <pic:nvPicPr>
-                    <pic:cNvPr id="14" name="Picture 14" descr="Analyzer_Czech_Hunspell_icuFolding"/>
-                    <pic:cNvPicPr>
-                      <a:picLocks noChangeAspect="1"/>
-                    </pic:cNvPicPr>
-                  </pic:nvPicPr>
-                  <pic:blipFill>
-                    <a:blip r:embed="rId16"/>
-                    <a:stretch>
-                      <a:fillRect/>
-                    </a:stretch>
-                  </pic:blipFill>
-                  <pic:spPr>
-                    <a:xfrm>
-                      <a:off x="0" y="0"/>
-                      <a:ext cx="1895475" cy="1790700"/>
-                    </a:xfrm>
-                    <a:prstGeom prst="rect">
-                      <a:avLst/>
-                    </a:prstGeom>
-                  </pic:spPr>
-                </pic:pic>
-              </a:graphicData>
-            </a:graphic>
-          </wp:inline>
-        </w:drawing>
-      </w:r>
-    </w:p>
-    <w:tbl>
-      <w:tblPr>
-        <w:tblStyle w:val="22"/>
-        <w:tblW w:w="8384" w:type="dxa"/>
-        <w:tblInd w:w="0" w:type="dxa"/>
-        <w:tblBorders>
-          <w:top w:val="none" w:color="auto" w:sz="0" w:space="0"/>
-          <w:left w:val="none" w:color="auto" w:sz="0" w:space="0"/>
-          <w:bottom w:val="none" w:color="auto" w:sz="0" w:space="0"/>
-          <w:right w:val="none" w:color="auto" w:sz="0" w:space="0"/>
-          <w:insideH w:val="none" w:color="auto" w:sz="0" w:space="0"/>
-          <w:insideV w:val="none" w:color="auto" w:sz="0" w:space="0"/>
-        </w:tblBorders>
-        <w:shd w:val="clear" w:color="auto" w:fill="auto"/>
-        <w:tblLayout w:type="fixed"/>
-        <w:tblCellMar>
-          <w:top w:w="15" w:type="dxa"/>
-          <w:left w:w="15" w:type="dxa"/>
-          <w:bottom w:w="15" w:type="dxa"/>
-          <w:right w:w="15" w:type="dxa"/>
-        </w:tblCellMar>
-      </w:tblPr>
-      <w:tblGrid>
-        <w:gridCol w:w="2835"/>
-        <w:gridCol w:w="2250"/>
-        <w:gridCol w:w="1377"/>
-        <w:gridCol w:w="1922"/>
-      </w:tblGrid>
-      <w:tr>
-        <w:tblPrEx>
-          <w:tblBorders>
-            <w:top w:val="none" w:color="auto" w:sz="0" w:space="0"/>
-            <w:left w:val="none" w:color="auto" w:sz="0" w:space="0"/>
-            <w:bottom w:val="none" w:color="auto" w:sz="0" w:space="0"/>
-            <w:right w:val="none" w:color="auto" w:sz="0" w:space="0"/>
-            <w:insideH w:val="none" w:color="auto" w:sz="0" w:space="0"/>
-            <w:insideV w:val="none" w:color="auto" w:sz="0" w:space="0"/>
-          </w:tblBorders>
-          <w:shd w:val="clear" w:color="auto" w:fill="auto"/>
-          <w:tblLayout w:type="fixed"/>
-          <w:tblCellMar>
-            <w:top w:w="15" w:type="dxa"/>
-            <w:left w:w="15" w:type="dxa"/>
-            <w:bottom w:w="15" w:type="dxa"/>
-            <w:right w:w="15" w:type="dxa"/>
-          </w:tblCellMar>
-        </w:tblPrEx>
-        <w:trPr>
-          <w:trHeight w:val="315" w:hRule="atLeast"/>
-        </w:trPr>
-        <w:tc>
-          <w:tcPr>
-            <w:tcW w:w="2835" w:type="dxa"/>
-            <w:tcBorders>
-              <w:top w:val="single" w:color="000000" w:sz="12" w:space="0"/>
-              <w:left w:val="single" w:color="000000" w:sz="12" w:space="0"/>
-              <w:bottom w:val="single" w:color="000000" w:sz="12" w:space="0"/>
-              <w:right w:val="single" w:color="000000" w:sz="12" w:space="0"/>
-            </w:tcBorders>
-            <w:shd w:val="clear" w:color="auto" w:fill="E7E6E6"/>
-            <w:vAlign w:val="bottom"/>
-          </w:tcPr>
-          <w:p>
-            <w:pPr>
-              <w:keepNext w:val="0"/>
-              <w:keepLines w:val="0"/>
-              <w:widowControl/>
-              <w:suppressLineNumbers w:val="0"/>
-              <w:jc w:val="center"/>
-              <w:textAlignment w:val="bottom"/>
-              <w:rPr>
-                <w:rFonts w:ascii="Calibri" w:hAnsi="Calibri" w:cs="Calibri"/>
-                <w:b/>
-                <w:i w:val="0"/>
-                <w:color w:val="000000"/>
-                <w:sz w:val="22"/>
-                <w:szCs w:val="22"/>
-                <w:u w:val="none"/>
-              </w:rPr>
-            </w:pPr>
-            <w:r>
-              <w:rPr>
-                <w:rFonts w:hint="default" w:ascii="Calibri" w:hAnsi="Calibri" w:eastAsia="SimSun" w:cs="Calibri"/>
-                <w:b/>
-                <w:i w:val="0"/>
-                <w:color w:val="000000"/>
-                <w:kern w:val="0"/>
-                <w:sz w:val="22"/>
-                <w:szCs w:val="22"/>
-                <w:u w:val="none"/>
-                <w:lang w:val="en-US" w:eastAsia="zh-CN" w:bidi="ar"/>
-              </w:rPr>
-              <w:t>Typ fráze</w:t>
-            </w:r>
-          </w:p>
-        </w:tc>
-        <w:tc>
-          <w:tcPr>
-            <w:tcW w:w="2250" w:type="dxa"/>
-            <w:tcBorders>
-              <w:top w:val="single" w:color="000000" w:sz="12" w:space="0"/>
-              <w:bottom w:val="single" w:color="000000" w:sz="12" w:space="0"/>
-              <w:right w:val="single" w:color="000000" w:sz="4" w:space="0"/>
-            </w:tcBorders>
-            <w:shd w:val="clear" w:color="auto" w:fill="E7E6E6"/>
-            <w:vAlign w:val="bottom"/>
-          </w:tcPr>
-          <w:p>
-            <w:pPr>
-              <w:keepNext w:val="0"/>
-              <w:keepLines w:val="0"/>
-              <w:widowControl/>
-              <w:suppressLineNumbers w:val="0"/>
-              <w:jc w:val="left"/>
-              <w:textAlignment w:val="bottom"/>
-              <w:rPr>
-                <w:rFonts w:hint="default" w:ascii="Calibri" w:hAnsi="Calibri" w:cs="Calibri"/>
-                <w:b/>
-                <w:i w:val="0"/>
-                <w:color w:val="000000"/>
-                <w:sz w:val="22"/>
-                <w:szCs w:val="22"/>
-                <w:u w:val="none"/>
-              </w:rPr>
-            </w:pPr>
-            <w:r>
-              <w:rPr>
-                <w:rFonts w:hint="default" w:ascii="Calibri" w:hAnsi="Calibri" w:eastAsia="SimSun" w:cs="Calibri"/>
-                <w:b/>
-                <w:i w:val="0"/>
-                <w:color w:val="000000"/>
-                <w:kern w:val="0"/>
-                <w:sz w:val="22"/>
-                <w:szCs w:val="22"/>
-                <w:u w:val="none"/>
-                <w:lang w:val="en-US" w:eastAsia="zh-CN" w:bidi="ar"/>
-              </w:rPr>
-              <w:t>Fráze</w:t>
-            </w:r>
-          </w:p>
-        </w:tc>
-        <w:tc>
-          <w:tcPr>
-            <w:tcW w:w="1377" w:type="dxa"/>
-            <w:tcBorders>
-              <w:top w:val="single" w:color="000000" w:sz="12" w:space="0"/>
-              <w:left w:val="single" w:color="000000" w:sz="4" w:space="0"/>
-              <w:bottom w:val="single" w:color="000000" w:sz="12" w:space="0"/>
-              <w:right w:val="single" w:color="000000" w:sz="4" w:space="0"/>
-            </w:tcBorders>
-            <w:shd w:val="clear" w:color="auto" w:fill="E7E6E6"/>
-            <w:vAlign w:val="bottom"/>
-          </w:tcPr>
-          <w:p>
-            <w:pPr>
-              <w:keepNext w:val="0"/>
-              <w:keepLines w:val="0"/>
-              <w:widowControl/>
-              <w:suppressLineNumbers w:val="0"/>
-              <w:jc w:val="left"/>
-              <w:textAlignment w:val="bottom"/>
-              <w:rPr>
-                <w:rFonts w:hint="default" w:ascii="Calibri" w:hAnsi="Calibri" w:cs="Calibri"/>
-                <w:b/>
-                <w:i w:val="0"/>
-                <w:color w:val="000000"/>
-                <w:sz w:val="22"/>
-                <w:szCs w:val="22"/>
-                <w:u w:val="none"/>
-              </w:rPr>
-            </w:pPr>
-            <w:r>
-              <w:rPr>
-                <w:rFonts w:hint="default" w:ascii="Calibri" w:hAnsi="Calibri" w:eastAsia="SimSun" w:cs="Calibri"/>
-                <w:b/>
-                <w:i w:val="0"/>
-                <w:color w:val="000000"/>
-                <w:kern w:val="0"/>
-                <w:sz w:val="22"/>
-                <w:szCs w:val="22"/>
-                <w:u w:val="none"/>
-                <w:lang w:val="en-US" w:eastAsia="zh-CN" w:bidi="ar"/>
-              </w:rPr>
-              <w:t>Čas</w:t>
-            </w:r>
-            <w:r>
-              <w:rPr>
-                <w:rFonts w:hint="default" w:ascii="Calibri" w:hAnsi="Calibri" w:eastAsia="SimSun" w:cs="Calibri"/>
-                <w:b/>
-                <w:i w:val="0"/>
-                <w:color w:val="000000"/>
-                <w:kern w:val="0"/>
-                <w:sz w:val="22"/>
-                <w:szCs w:val="22"/>
-                <w:u w:val="none"/>
-                <w:lang w:val="cs-CZ" w:eastAsia="zh-CN" w:bidi="ar"/>
-              </w:rPr>
-              <w:t xml:space="preserve"> (ms)</w:t>
-            </w:r>
-          </w:p>
-        </w:tc>
-        <w:tc>
-          <w:tcPr>
-            <w:tcW w:w="1922" w:type="dxa"/>
-            <w:tcBorders>
-              <w:top w:val="single" w:color="000000" w:sz="12" w:space="0"/>
-              <w:left w:val="single" w:color="000000" w:sz="4" w:space="0"/>
-              <w:bottom w:val="single" w:color="000000" w:sz="12" w:space="0"/>
-              <w:right w:val="single" w:color="000000" w:sz="12" w:space="0"/>
-            </w:tcBorders>
-            <w:shd w:val="clear" w:color="auto" w:fill="E7E6E6"/>
-            <w:vAlign w:val="bottom"/>
-          </w:tcPr>
-          <w:p>
-            <w:pPr>
-              <w:keepNext w:val="0"/>
-              <w:keepLines w:val="0"/>
-              <w:widowControl/>
-              <w:suppressLineNumbers w:val="0"/>
-              <w:jc w:val="left"/>
-              <w:textAlignment w:val="bottom"/>
-              <w:rPr>
-                <w:rFonts w:hint="default" w:ascii="Calibri" w:hAnsi="Calibri" w:cs="Calibri"/>
-                <w:b/>
-                <w:i w:val="0"/>
-                <w:color w:val="000000"/>
-                <w:sz w:val="22"/>
-                <w:szCs w:val="22"/>
-                <w:u w:val="none"/>
-              </w:rPr>
-            </w:pPr>
-            <w:r>
-              <w:rPr>
-                <w:rFonts w:hint="default" w:ascii="Calibri" w:hAnsi="Calibri" w:eastAsia="SimSun" w:cs="Calibri"/>
-                <w:b/>
-                <w:i w:val="0"/>
-                <w:color w:val="000000"/>
-                <w:kern w:val="0"/>
-                <w:sz w:val="22"/>
-                <w:szCs w:val="22"/>
-                <w:u w:val="none"/>
-                <w:lang w:val="en-US" w:eastAsia="zh-CN" w:bidi="ar"/>
-              </w:rPr>
-              <w:t>Nalezené shody</w:t>
-            </w:r>
-          </w:p>
-        </w:tc>
-      </w:tr>
-      <w:tr>
-        <w:tblPrEx>
-          <w:tblBorders>
-            <w:top w:val="none" w:color="auto" w:sz="0" w:space="0"/>
-            <w:left w:val="none" w:color="auto" w:sz="0" w:space="0"/>
-            <w:bottom w:val="none" w:color="auto" w:sz="0" w:space="0"/>
-            <w:right w:val="none" w:color="auto" w:sz="0" w:space="0"/>
-            <w:insideH w:val="none" w:color="auto" w:sz="0" w:space="0"/>
-            <w:insideV w:val="none" w:color="auto" w:sz="0" w:space="0"/>
-          </w:tblBorders>
+          <w:shd w:val="clear"/>
           <w:tblLayout w:type="fixed"/>
           <w:tblCellMar>
             <w:top w:w="15" w:type="dxa"/>
@@ -25305,14 +26278,15 @@
         </w:trPr>
         <w:tc>
           <w:tcPr>
-            <w:tcW w:w="2835" w:type="dxa"/>
+            <w:tcW w:w="1748" w:type="dxa"/>
             <w:tcBorders>
+              <w:top w:val="single" w:color="000000" w:sz="4" w:space="0"/>
               <w:left w:val="single" w:color="000000" w:sz="12" w:space="0"/>
-              <w:bottom w:val="single" w:color="000000" w:sz="4" w:space="0"/>
+              <w:bottom w:val="single" w:color="000000" w:sz="12" w:space="0"/>
               <w:right w:val="single" w:color="000000" w:sz="12" w:space="0"/>
             </w:tcBorders>
-            <w:shd w:val="clear" w:color="auto" w:fill="auto"/>
-            <w:vAlign w:val="bottom"/>
+            <w:shd w:val="clear" w:color="auto" w:fill="FCE4D6"/>
+            <w:vAlign w:val="center"/>
           </w:tcPr>
           <w:p>
             <w:pPr>
@@ -25344,171 +26318,21 @@
                 <w:u w:val="none"/>
                 <w:lang w:val="en-US" w:eastAsia="zh-CN" w:bidi="ar"/>
               </w:rPr>
-              <w:t>Popisek</w:t>
+              <w:t>Netypické slovo</w:t>
             </w:r>
           </w:p>
         </w:tc>
         <w:tc>
           <w:tcPr>
-            <w:tcW w:w="2250" w:type="dxa"/>
-            <w:tcBorders>
-              <w:bottom w:val="single" w:color="000000" w:sz="4" w:space="0"/>
-              <w:right w:val="single" w:color="000000" w:sz="4" w:space="0"/>
-            </w:tcBorders>
-            <w:shd w:val="clear" w:color="auto" w:fill="auto"/>
-            <w:vAlign w:val="bottom"/>
-          </w:tcPr>
-          <w:p>
-            <w:pPr>
-              <w:keepNext w:val="0"/>
-              <w:keepLines w:val="0"/>
-              <w:widowControl/>
-              <w:suppressLineNumbers w:val="0"/>
-              <w:jc w:val="left"/>
-              <w:textAlignment w:val="bottom"/>
-              <w:rPr>
-                <w:rFonts w:hint="default" w:ascii="Calibri" w:hAnsi="Calibri" w:cs="Calibri"/>
-                <w:i w:val="0"/>
-                <w:color w:val="000000"/>
-                <w:sz w:val="22"/>
-                <w:szCs w:val="22"/>
-                <w:u w:val="none"/>
-              </w:rPr>
-            </w:pPr>
-            <w:r>
-              <w:rPr>
-                <w:rFonts w:hint="default" w:ascii="Calibri" w:hAnsi="Calibri" w:eastAsia="SimSun" w:cs="Calibri"/>
-                <w:i w:val="0"/>
-                <w:color w:val="000000"/>
-                <w:kern w:val="0"/>
-                <w:sz w:val="22"/>
-                <w:szCs w:val="22"/>
-                <w:u w:val="none"/>
-                <w:lang w:val="en-US" w:eastAsia="zh-CN" w:bidi="ar"/>
-              </w:rPr>
-              <w:t>Obsah</w:t>
-            </w:r>
-          </w:p>
-        </w:tc>
-        <w:tc>
-          <w:tcPr>
-            <w:tcW w:w="1377" w:type="dxa"/>
-            <w:tcBorders>
-              <w:left w:val="single" w:color="000000" w:sz="4" w:space="0"/>
-              <w:bottom w:val="single" w:color="000000" w:sz="4" w:space="0"/>
-              <w:right w:val="single" w:color="000000" w:sz="4" w:space="0"/>
-            </w:tcBorders>
-            <w:shd w:val="clear" w:color="auto" w:fill="auto"/>
-            <w:vAlign w:val="bottom"/>
-          </w:tcPr>
-          <w:p>
-            <w:pPr>
-              <w:keepNext w:val="0"/>
-              <w:keepLines w:val="0"/>
-              <w:widowControl/>
-              <w:suppressLineNumbers w:val="0"/>
-              <w:jc w:val="left"/>
-              <w:textAlignment w:val="bottom"/>
-              <w:rPr>
-                <w:rFonts w:hint="default" w:ascii="Calibri" w:hAnsi="Calibri" w:cs="Calibri"/>
-                <w:i w:val="0"/>
-                <w:color w:val="000000"/>
-                <w:sz w:val="22"/>
-                <w:szCs w:val="22"/>
-                <w:u w:val="none"/>
-              </w:rPr>
-            </w:pPr>
-            <w:r>
-              <w:rPr>
-                <w:rFonts w:hint="default" w:ascii="Calibri" w:hAnsi="Calibri" w:eastAsia="SimSun" w:cs="Calibri"/>
-                <w:i w:val="0"/>
-                <w:color w:val="000000"/>
-                <w:kern w:val="0"/>
-                <w:sz w:val="22"/>
-                <w:szCs w:val="22"/>
-                <w:u w:val="none"/>
-                <w:lang w:val="en-US" w:eastAsia="zh-CN" w:bidi="ar"/>
-              </w:rPr>
-              <w:t>92</w:t>
-            </w:r>
-          </w:p>
-        </w:tc>
-        <w:tc>
-          <w:tcPr>
-            <w:tcW w:w="1922" w:type="dxa"/>
-            <w:tcBorders>
-              <w:left w:val="single" w:color="000000" w:sz="4" w:space="0"/>
-              <w:bottom w:val="single" w:color="000000" w:sz="4" w:space="0"/>
-              <w:right w:val="single" w:color="000000" w:sz="12" w:space="0"/>
-            </w:tcBorders>
-            <w:shd w:val="clear" w:color="auto" w:fill="auto"/>
-            <w:vAlign w:val="bottom"/>
-          </w:tcPr>
-          <w:p>
-            <w:pPr>
-              <w:keepNext w:val="0"/>
-              <w:keepLines w:val="0"/>
-              <w:widowControl/>
-              <w:suppressLineNumbers w:val="0"/>
-              <w:jc w:val="left"/>
-              <w:textAlignment w:val="bottom"/>
-              <w:rPr>
-                <w:rFonts w:hint="default" w:ascii="Calibri" w:hAnsi="Calibri" w:cs="Calibri"/>
-                <w:i w:val="0"/>
-                <w:color w:val="000000"/>
-                <w:sz w:val="22"/>
-                <w:szCs w:val="22"/>
-                <w:u w:val="none"/>
-              </w:rPr>
-            </w:pPr>
-            <w:r>
-              <w:rPr>
-                <w:rFonts w:hint="default" w:ascii="Calibri" w:hAnsi="Calibri" w:eastAsia="SimSun" w:cs="Calibri"/>
-                <w:i w:val="0"/>
-                <w:color w:val="000000"/>
-                <w:kern w:val="0"/>
-                <w:sz w:val="22"/>
-                <w:szCs w:val="22"/>
-                <w:u w:val="none"/>
-                <w:lang w:val="en-US" w:eastAsia="zh-CN" w:bidi="ar"/>
-              </w:rPr>
-              <w:t>37</w:t>
-            </w:r>
-          </w:p>
-        </w:tc>
-      </w:tr>
-      <w:tr>
-        <w:tblPrEx>
-          <w:tblBorders>
-            <w:top w:val="none" w:color="auto" w:sz="0" w:space="0"/>
-            <w:left w:val="none" w:color="auto" w:sz="0" w:space="0"/>
-            <w:bottom w:val="none" w:color="auto" w:sz="0" w:space="0"/>
-            <w:right w:val="none" w:color="auto" w:sz="0" w:space="0"/>
-            <w:insideH w:val="none" w:color="auto" w:sz="0" w:space="0"/>
-            <w:insideV w:val="none" w:color="auto" w:sz="0" w:space="0"/>
-          </w:tblBorders>
-          <w:tblLayout w:type="fixed"/>
-          <w:tblCellMar>
-            <w:top w:w="15" w:type="dxa"/>
-            <w:left w:w="15" w:type="dxa"/>
-            <w:bottom w:w="15" w:type="dxa"/>
-            <w:right w:w="15" w:type="dxa"/>
-          </w:tblCellMar>
-        </w:tblPrEx>
-        <w:trPr>
-          <w:trHeight w:val="285" w:hRule="atLeast"/>
-        </w:trPr>
-        <w:tc>
-          <w:tcPr>
-            <w:tcW w:w="2835" w:type="dxa"/>
+            <w:tcW w:w="2331" w:type="dxa"/>
             <w:tcBorders>
               <w:top w:val="single" w:color="000000" w:sz="4" w:space="0"/>
               <w:left w:val="single" w:color="000000" w:sz="12" w:space="0"/>
-              <w:bottom w:val="single" w:color="000000" w:sz="4" w:space="0"/>
+              <w:bottom w:val="single" w:color="000000" w:sz="12" w:space="0"/>
               <w:right w:val="single" w:color="000000" w:sz="12" w:space="0"/>
             </w:tcBorders>
-            <w:shd w:val="clear" w:color="auto" w:fill="auto"/>
-            <w:vAlign w:val="bottom"/>
+            <w:shd w:val="clear" w:color="auto" w:fill="FCE4D6"/>
+            <w:vAlign w:val="center"/>
           </w:tcPr>
           <w:p>
             <w:pPr>
@@ -25520,7 +26344,6 @@
               <w:textAlignment w:val="bottom"/>
               <w:rPr>
                 <w:rFonts w:hint="default" w:ascii="Calibri" w:hAnsi="Calibri" w:cs="Calibri"/>
-                <w:b/>
                 <w:i w:val="0"/>
                 <w:color w:val="000000"/>
                 <w:sz w:val="22"/>
@@ -25531,7 +26354,6 @@
             <w:r>
               <w:rPr>
                 <w:rFonts w:hint="default" w:ascii="Calibri" w:hAnsi="Calibri" w:eastAsia="SimSun" w:cs="Calibri"/>
-                <w:b/>
                 <w:i w:val="0"/>
                 <w:color w:val="000000"/>
                 <w:kern w:val="0"/>
@@ -25540,174 +26362,20 @@
                 <w:u w:val="none"/>
                 <w:lang w:val="en-US" w:eastAsia="zh-CN" w:bidi="ar"/>
               </w:rPr>
-              <w:t>Titulky na více stárnkách</w:t>
+              <w:t>Zaindexování</w:t>
             </w:r>
           </w:p>
         </w:tc>
         <w:tc>
           <w:tcPr>
-            <w:tcW w:w="2250" w:type="dxa"/>
+            <w:tcW w:w="1098" w:type="dxa"/>
             <w:tcBorders>
               <w:top w:val="single" w:color="000000" w:sz="4" w:space="0"/>
-              <w:bottom w:val="single" w:color="000000" w:sz="4" w:space="0"/>
+              <w:bottom w:val="single" w:color="000000" w:sz="12" w:space="0"/>
               <w:right w:val="single" w:color="000000" w:sz="4" w:space="0"/>
             </w:tcBorders>
-            <w:shd w:val="clear" w:color="auto" w:fill="auto"/>
-            <w:vAlign w:val="bottom"/>
-          </w:tcPr>
-          <w:p>
-            <w:pPr>
-              <w:keepNext w:val="0"/>
-              <w:keepLines w:val="0"/>
-              <w:widowControl/>
-              <w:suppressLineNumbers w:val="0"/>
-              <w:jc w:val="left"/>
-              <w:textAlignment w:val="bottom"/>
-              <w:rPr>
-                <w:rFonts w:hint="default" w:ascii="Calibri" w:hAnsi="Calibri" w:cs="Calibri"/>
-                <w:i w:val="0"/>
-                <w:color w:val="000000"/>
-                <w:sz w:val="22"/>
-                <w:szCs w:val="22"/>
-                <w:u w:val="none"/>
-              </w:rPr>
-            </w:pPr>
-            <w:r>
-              <w:rPr>
-                <w:rFonts w:hint="default" w:ascii="Calibri" w:hAnsi="Calibri" w:eastAsia="SimSun" w:cs="Calibri"/>
-                <w:i w:val="0"/>
-                <w:color w:val="000000"/>
-                <w:kern w:val="0"/>
-                <w:sz w:val="22"/>
-                <w:szCs w:val="22"/>
-                <w:u w:val="none"/>
-                <w:lang w:val="en-US" w:eastAsia="zh-CN" w:bidi="ar"/>
-              </w:rPr>
-              <w:t>Vychozi hodnoty</w:t>
-            </w:r>
-          </w:p>
-        </w:tc>
-        <w:tc>
-          <w:tcPr>
-            <w:tcW w:w="1377" w:type="dxa"/>
-            <w:tcBorders>
-              <w:top w:val="single" w:color="000000" w:sz="4" w:space="0"/>
-              <w:left w:val="single" w:color="000000" w:sz="4" w:space="0"/>
-              <w:bottom w:val="single" w:color="000000" w:sz="4" w:space="0"/>
-              <w:right w:val="single" w:color="000000" w:sz="4" w:space="0"/>
-            </w:tcBorders>
-            <w:shd w:val="clear" w:color="auto" w:fill="auto"/>
-            <w:vAlign w:val="bottom"/>
-          </w:tcPr>
-          <w:p>
-            <w:pPr>
-              <w:keepNext w:val="0"/>
-              <w:keepLines w:val="0"/>
-              <w:widowControl/>
-              <w:suppressLineNumbers w:val="0"/>
-              <w:jc w:val="left"/>
-              <w:textAlignment w:val="bottom"/>
-              <w:rPr>
-                <w:rFonts w:hint="default" w:ascii="Calibri" w:hAnsi="Calibri" w:cs="Calibri"/>
-                <w:i w:val="0"/>
-                <w:color w:val="000000"/>
-                <w:sz w:val="22"/>
-                <w:szCs w:val="22"/>
-                <w:u w:val="none"/>
-              </w:rPr>
-            </w:pPr>
-            <w:r>
-              <w:rPr>
-                <w:rFonts w:hint="default" w:ascii="Calibri" w:hAnsi="Calibri" w:eastAsia="SimSun" w:cs="Calibri"/>
-                <w:i w:val="0"/>
-                <w:color w:val="000000"/>
-                <w:kern w:val="0"/>
-                <w:sz w:val="22"/>
-                <w:szCs w:val="22"/>
-                <w:u w:val="none"/>
-                <w:lang w:val="en-US" w:eastAsia="zh-CN" w:bidi="ar"/>
-              </w:rPr>
-              <w:t>65</w:t>
-            </w:r>
-          </w:p>
-        </w:tc>
-        <w:tc>
-          <w:tcPr>
-            <w:tcW w:w="1922" w:type="dxa"/>
-            <w:tcBorders>
-              <w:top w:val="single" w:color="000000" w:sz="4" w:space="0"/>
-              <w:left w:val="single" w:color="000000" w:sz="4" w:space="0"/>
-              <w:bottom w:val="single" w:color="000000" w:sz="4" w:space="0"/>
-              <w:right w:val="single" w:color="000000" w:sz="12" w:space="0"/>
-            </w:tcBorders>
-            <w:shd w:val="clear" w:color="auto" w:fill="auto"/>
-            <w:vAlign w:val="bottom"/>
-          </w:tcPr>
-          <w:p>
-            <w:pPr>
-              <w:keepNext w:val="0"/>
-              <w:keepLines w:val="0"/>
-              <w:widowControl/>
-              <w:suppressLineNumbers w:val="0"/>
-              <w:jc w:val="left"/>
-              <w:textAlignment w:val="bottom"/>
-              <w:rPr>
-                <w:rFonts w:hint="default" w:ascii="Calibri" w:hAnsi="Calibri" w:cs="Calibri"/>
-                <w:i w:val="0"/>
-                <w:color w:val="000000"/>
-                <w:sz w:val="22"/>
-                <w:szCs w:val="22"/>
-                <w:u w:val="none"/>
-              </w:rPr>
-            </w:pPr>
-            <w:r>
-              <w:rPr>
-                <w:rFonts w:hint="default" w:ascii="Calibri" w:hAnsi="Calibri" w:eastAsia="SimSun" w:cs="Calibri"/>
-                <w:i w:val="0"/>
-                <w:color w:val="000000"/>
-                <w:kern w:val="0"/>
-                <w:sz w:val="22"/>
-                <w:szCs w:val="22"/>
-                <w:u w:val="none"/>
-                <w:lang w:val="en-US" w:eastAsia="zh-CN" w:bidi="ar"/>
-              </w:rPr>
-              <w:t>19</w:t>
-            </w:r>
-          </w:p>
-        </w:tc>
-      </w:tr>
-      <w:tr>
-        <w:tblPrEx>
-          <w:tblBorders>
-            <w:top w:val="none" w:color="auto" w:sz="0" w:space="0"/>
-            <w:left w:val="none" w:color="auto" w:sz="0" w:space="0"/>
-            <w:bottom w:val="none" w:color="auto" w:sz="0" w:space="0"/>
-            <w:right w:val="none" w:color="auto" w:sz="0" w:space="0"/>
-            <w:insideH w:val="none" w:color="auto" w:sz="0" w:space="0"/>
-            <w:insideV w:val="none" w:color="auto" w:sz="0" w:space="0"/>
-          </w:tblBorders>
-          <w:tblLayout w:type="fixed"/>
-          <w:tblCellMar>
-            <w:top w:w="15" w:type="dxa"/>
-            <w:left w:w="15" w:type="dxa"/>
-            <w:bottom w:w="15" w:type="dxa"/>
-            <w:right w:w="15" w:type="dxa"/>
-          </w:tblCellMar>
-        </w:tblPrEx>
-        <w:trPr>
-          <w:trHeight w:val="285" w:hRule="atLeast"/>
-        </w:trPr>
-        <w:tc>
-          <w:tcPr>
-            <w:tcW w:w="2835" w:type="dxa"/>
-            <w:tcBorders>
-              <w:top w:val="single" w:color="000000" w:sz="4" w:space="0"/>
-              <w:left w:val="single" w:color="000000" w:sz="12" w:space="0"/>
-              <w:bottom w:val="single" w:color="000000" w:sz="4" w:space="0"/>
-              <w:right w:val="single" w:color="000000" w:sz="12" w:space="0"/>
-            </w:tcBorders>
-            <w:shd w:val="clear" w:color="auto" w:fill="auto"/>
-            <w:vAlign w:val="bottom"/>
+            <w:shd w:val="clear" w:color="auto" w:fill="FCE4D6"/>
+            <w:vAlign w:val="center"/>
           </w:tcPr>
           <w:p>
             <w:pPr>
@@ -25719,7 +26387,6 @@
               <w:textAlignment w:val="bottom"/>
               <w:rPr>
                 <w:rFonts w:hint="default" w:ascii="Calibri" w:hAnsi="Calibri" w:cs="Calibri"/>
-                <w:b/>
                 <w:i w:val="0"/>
                 <w:color w:val="000000"/>
                 <w:sz w:val="22"/>
@@ -25730,7 +26397,6 @@
             <w:r>
               <w:rPr>
                 <w:rFonts w:hint="default" w:ascii="Calibri" w:hAnsi="Calibri" w:eastAsia="SimSun" w:cs="Calibri"/>
-                <w:b/>
                 <w:i w:val="0"/>
                 <w:color w:val="000000"/>
                 <w:kern w:val="0"/>
@@ -25739,175 +26405,21 @@
                 <w:u w:val="none"/>
                 <w:lang w:val="en-US" w:eastAsia="zh-CN" w:bidi="ar"/>
               </w:rPr>
-              <w:t>Často používané slovo</w:t>
+              <w:t>15</w:t>
             </w:r>
           </w:p>
         </w:tc>
         <w:tc>
           <w:tcPr>
-            <w:tcW w:w="2250" w:type="dxa"/>
-            <w:tcBorders>
-              <w:top w:val="single" w:color="000000" w:sz="4" w:space="0"/>
-              <w:bottom w:val="single" w:color="000000" w:sz="4" w:space="0"/>
-              <w:right w:val="single" w:color="000000" w:sz="4" w:space="0"/>
-            </w:tcBorders>
-            <w:shd w:val="clear" w:color="auto" w:fill="auto"/>
-            <w:vAlign w:val="bottom"/>
-          </w:tcPr>
-          <w:p>
-            <w:pPr>
-              <w:keepNext w:val="0"/>
-              <w:keepLines w:val="0"/>
-              <w:widowControl/>
-              <w:suppressLineNumbers w:val="0"/>
-              <w:jc w:val="left"/>
-              <w:textAlignment w:val="bottom"/>
-              <w:rPr>
-                <w:rFonts w:hint="default" w:ascii="Calibri" w:hAnsi="Calibri" w:cs="Calibri"/>
-                <w:i w:val="0"/>
-                <w:color w:val="000000"/>
-                <w:sz w:val="22"/>
-                <w:szCs w:val="22"/>
-                <w:u w:val="none"/>
-              </w:rPr>
-            </w:pPr>
-            <w:r>
-              <w:rPr>
-                <w:rFonts w:hint="default" w:ascii="Calibri" w:hAnsi="Calibri" w:eastAsia="SimSun" w:cs="Calibri"/>
-                <w:i w:val="0"/>
-                <w:color w:val="000000"/>
-                <w:kern w:val="0"/>
-                <w:sz w:val="22"/>
-                <w:szCs w:val="22"/>
-                <w:u w:val="none"/>
-                <w:lang w:val="en-US" w:eastAsia="zh-CN" w:bidi="ar"/>
-              </w:rPr>
-              <w:t>Nazev</w:t>
-            </w:r>
-          </w:p>
-        </w:tc>
-        <w:tc>
-          <w:tcPr>
-            <w:tcW w:w="1377" w:type="dxa"/>
+            <w:tcW w:w="1507" w:type="dxa"/>
             <w:tcBorders>
               <w:top w:val="single" w:color="000000" w:sz="4" w:space="0"/>
               <w:left w:val="single" w:color="000000" w:sz="4" w:space="0"/>
-              <w:bottom w:val="single" w:color="000000" w:sz="4" w:space="0"/>
-              <w:right w:val="single" w:color="000000" w:sz="4" w:space="0"/>
-            </w:tcBorders>
-            <w:shd w:val="clear" w:color="auto" w:fill="auto"/>
-            <w:vAlign w:val="bottom"/>
-          </w:tcPr>
-          <w:p>
-            <w:pPr>
-              <w:keepNext w:val="0"/>
-              <w:keepLines w:val="0"/>
-              <w:widowControl/>
-              <w:suppressLineNumbers w:val="0"/>
-              <w:jc w:val="left"/>
-              <w:textAlignment w:val="bottom"/>
-              <w:rPr>
-                <w:rFonts w:hint="default" w:ascii="Calibri" w:hAnsi="Calibri" w:cs="Calibri"/>
-                <w:i w:val="0"/>
-                <w:color w:val="000000"/>
-                <w:sz w:val="22"/>
-                <w:szCs w:val="22"/>
-                <w:u w:val="none"/>
-              </w:rPr>
-            </w:pPr>
-            <w:r>
-              <w:rPr>
-                <w:rFonts w:hint="default" w:ascii="Calibri" w:hAnsi="Calibri" w:eastAsia="SimSun" w:cs="Calibri"/>
-                <w:i w:val="0"/>
-                <w:color w:val="000000"/>
-                <w:kern w:val="0"/>
-                <w:sz w:val="22"/>
-                <w:szCs w:val="22"/>
-                <w:u w:val="none"/>
-                <w:lang w:val="en-US" w:eastAsia="zh-CN" w:bidi="ar"/>
-              </w:rPr>
-              <w:t>88</w:t>
-            </w:r>
-          </w:p>
-        </w:tc>
-        <w:tc>
-          <w:tcPr>
-            <w:tcW w:w="1922" w:type="dxa"/>
-            <w:tcBorders>
-              <w:top w:val="single" w:color="000000" w:sz="4" w:space="0"/>
-              <w:left w:val="single" w:color="000000" w:sz="4" w:space="0"/>
-              <w:bottom w:val="single" w:color="000000" w:sz="4" w:space="0"/>
+              <w:bottom w:val="single" w:color="000000" w:sz="12" w:space="0"/>
               <w:right w:val="single" w:color="000000" w:sz="12" w:space="0"/>
             </w:tcBorders>
-            <w:shd w:val="clear" w:color="auto" w:fill="auto"/>
-            <w:vAlign w:val="bottom"/>
-          </w:tcPr>
-          <w:p>
-            <w:pPr>
-              <w:keepNext w:val="0"/>
-              <w:keepLines w:val="0"/>
-              <w:widowControl/>
-              <w:suppressLineNumbers w:val="0"/>
-              <w:jc w:val="left"/>
-              <w:textAlignment w:val="bottom"/>
-              <w:rPr>
-                <w:rFonts w:hint="default" w:ascii="Calibri" w:hAnsi="Calibri" w:cs="Calibri"/>
-                <w:i w:val="0"/>
-                <w:color w:val="000000"/>
-                <w:sz w:val="22"/>
-                <w:szCs w:val="22"/>
-                <w:u w:val="none"/>
-              </w:rPr>
-            </w:pPr>
-            <w:r>
-              <w:rPr>
-                <w:rFonts w:hint="default" w:ascii="Calibri" w:hAnsi="Calibri" w:eastAsia="SimSun" w:cs="Calibri"/>
-                <w:i w:val="0"/>
-                <w:color w:val="000000"/>
-                <w:kern w:val="0"/>
-                <w:sz w:val="22"/>
-                <w:szCs w:val="22"/>
-                <w:u w:val="none"/>
-                <w:lang w:val="en-US" w:eastAsia="zh-CN" w:bidi="ar"/>
-              </w:rPr>
-              <w:t>22</w:t>
-            </w:r>
-          </w:p>
-        </w:tc>
-      </w:tr>
-      <w:tr>
-        <w:tblPrEx>
-          <w:tblBorders>
-            <w:top w:val="none" w:color="auto" w:sz="0" w:space="0"/>
-            <w:left w:val="none" w:color="auto" w:sz="0" w:space="0"/>
-            <w:bottom w:val="none" w:color="auto" w:sz="0" w:space="0"/>
-            <w:right w:val="none" w:color="auto" w:sz="0" w:space="0"/>
-            <w:insideH w:val="none" w:color="auto" w:sz="0" w:space="0"/>
-            <w:insideV w:val="none" w:color="auto" w:sz="0" w:space="0"/>
-          </w:tblBorders>
-          <w:shd w:val="clear" w:color="auto" w:fill="auto"/>
-          <w:tblLayout w:type="fixed"/>
-          <w:tblCellMar>
-            <w:top w:w="15" w:type="dxa"/>
-            <w:left w:w="15" w:type="dxa"/>
-            <w:bottom w:w="15" w:type="dxa"/>
-            <w:right w:w="15" w:type="dxa"/>
-          </w:tblCellMar>
-        </w:tblPrEx>
-        <w:trPr>
-          <w:trHeight w:val="285" w:hRule="atLeast"/>
-        </w:trPr>
-        <w:tc>
-          <w:tcPr>
-            <w:tcW w:w="2835" w:type="dxa"/>
-            <w:tcBorders>
-              <w:top w:val="single" w:color="000000" w:sz="4" w:space="0"/>
-              <w:left w:val="single" w:color="000000" w:sz="12" w:space="0"/>
-              <w:bottom w:val="single" w:color="000000" w:sz="4" w:space="0"/>
-              <w:right w:val="single" w:color="000000" w:sz="12" w:space="0"/>
-            </w:tcBorders>
-            <w:shd w:val="clear" w:color="auto" w:fill="auto"/>
-            <w:vAlign w:val="bottom"/>
+            <w:shd w:val="clear" w:color="auto" w:fill="FCE4D6"/>
+            <w:vAlign w:val="center"/>
           </w:tcPr>
           <w:p>
             <w:pPr>
@@ -25919,7 +26431,6 @@
               <w:textAlignment w:val="bottom"/>
               <w:rPr>
                 <w:rFonts w:hint="default" w:ascii="Calibri" w:hAnsi="Calibri" w:cs="Calibri"/>
-                <w:b/>
                 <w:i w:val="0"/>
                 <w:color w:val="000000"/>
                 <w:sz w:val="22"/>
@@ -25930,183 +26441,29 @@
             <w:r>
               <w:rPr>
                 <w:rFonts w:hint="default" w:ascii="Calibri" w:hAnsi="Calibri" w:eastAsia="SimSun" w:cs="Calibri"/>
-                <w:b/>
-                <w:i w:val="0"/>
-                <w:color w:val="000000"/>
+                <w:i w:val="0"/>
+                <w:color w:val="FF0000"/>
                 <w:kern w:val="0"/>
                 <w:sz w:val="22"/>
                 <w:szCs w:val="22"/>
                 <w:u w:val="none"/>
                 <w:lang w:val="en-US" w:eastAsia="zh-CN" w:bidi="ar"/>
               </w:rPr>
-              <w:t>Několik používaných slov</w:t>
+              <w:t>1</w:t>
             </w:r>
           </w:p>
         </w:tc>
         <w:tc>
           <w:tcPr>
-            <w:tcW w:w="2250" w:type="dxa"/>
-            <w:tcBorders>
-              <w:top w:val="single" w:color="000000" w:sz="4" w:space="0"/>
-              <w:bottom w:val="single" w:color="000000" w:sz="4" w:space="0"/>
-              <w:right w:val="single" w:color="000000" w:sz="4" w:space="0"/>
-            </w:tcBorders>
-            <w:shd w:val="clear" w:color="auto" w:fill="auto"/>
-            <w:vAlign w:val="bottom"/>
-          </w:tcPr>
-          <w:p>
-            <w:pPr>
-              <w:keepNext w:val="0"/>
-              <w:keepLines w:val="0"/>
-              <w:widowControl/>
-              <w:suppressLineNumbers w:val="0"/>
-              <w:jc w:val="left"/>
-              <w:textAlignment w:val="bottom"/>
-              <w:rPr>
-                <w:rFonts w:hint="default" w:ascii="Calibri" w:hAnsi="Calibri" w:cs="Calibri"/>
-                <w:i w:val="0"/>
-                <w:color w:val="000000"/>
-                <w:sz w:val="22"/>
-                <w:szCs w:val="22"/>
-                <w:u w:val="none"/>
-              </w:rPr>
-            </w:pPr>
-            <w:r>
-              <w:rPr>
-                <w:rFonts w:hint="default" w:ascii="Calibri" w:hAnsi="Calibri" w:eastAsia="SimSun" w:cs="Calibri"/>
-                <w:i w:val="0"/>
-                <w:color w:val="000000"/>
-                <w:kern w:val="0"/>
-                <w:sz w:val="22"/>
-                <w:szCs w:val="22"/>
-                <w:u w:val="none"/>
-                <w:lang w:val="en-US" w:eastAsia="zh-CN" w:bidi="ar"/>
-              </w:rPr>
-              <w:t>nazev hodnoty informace atribut init workspace inicializace model business</w:t>
-            </w:r>
-          </w:p>
-        </w:tc>
-        <w:tc>
-          <w:tcPr>
-            <w:tcW w:w="1377" w:type="dxa"/>
+            <w:tcW w:w="777" w:type="dxa"/>
             <w:tcBorders>
               <w:top w:val="single" w:color="000000" w:sz="4" w:space="0"/>
               <w:left w:val="single" w:color="000000" w:sz="4" w:space="0"/>
-              <w:bottom w:val="single" w:color="000000" w:sz="4" w:space="0"/>
+              <w:bottom w:val="single" w:color="000000" w:sz="12" w:space="0"/>
               <w:right w:val="single" w:color="000000" w:sz="4" w:space="0"/>
             </w:tcBorders>
-            <w:shd w:val="clear" w:color="auto" w:fill="auto"/>
-            <w:vAlign w:val="bottom"/>
-          </w:tcPr>
-          <w:p>
-            <w:pPr>
-              <w:keepNext w:val="0"/>
-              <w:keepLines w:val="0"/>
-              <w:widowControl/>
-              <w:suppressLineNumbers w:val="0"/>
-              <w:jc w:val="left"/>
-              <w:textAlignment w:val="bottom"/>
-              <w:rPr>
-                <w:rFonts w:hint="default" w:ascii="Calibri" w:hAnsi="Calibri" w:cs="Calibri"/>
-                <w:i w:val="0"/>
-                <w:color w:val="000000"/>
-                <w:sz w:val="22"/>
-                <w:szCs w:val="22"/>
-                <w:u w:val="none"/>
-              </w:rPr>
-            </w:pPr>
-            <w:r>
-              <w:rPr>
-                <w:rFonts w:hint="default" w:ascii="Calibri" w:hAnsi="Calibri" w:eastAsia="SimSun" w:cs="Calibri"/>
-                <w:i w:val="0"/>
-                <w:color w:val="000000"/>
-                <w:kern w:val="0"/>
-                <w:sz w:val="22"/>
-                <w:szCs w:val="22"/>
-                <w:u w:val="none"/>
-                <w:lang w:val="en-US" w:eastAsia="zh-CN" w:bidi="ar"/>
-              </w:rPr>
-              <w:t>85</w:t>
-            </w:r>
-          </w:p>
-        </w:tc>
-        <w:tc>
-          <w:tcPr>
-            <w:tcW w:w="1922" w:type="dxa"/>
-            <w:tcBorders>
-              <w:top w:val="single" w:color="000000" w:sz="4" w:space="0"/>
-              <w:left w:val="single" w:color="000000" w:sz="4" w:space="0"/>
-              <w:bottom w:val="single" w:color="000000" w:sz="4" w:space="0"/>
-              <w:right w:val="single" w:color="000000" w:sz="12" w:space="0"/>
-            </w:tcBorders>
-            <w:shd w:val="clear" w:color="auto" w:fill="auto"/>
-            <w:vAlign w:val="bottom"/>
-          </w:tcPr>
-          <w:p>
-            <w:pPr>
-              <w:keepNext w:val="0"/>
-              <w:keepLines w:val="0"/>
-              <w:widowControl/>
-              <w:suppressLineNumbers w:val="0"/>
-              <w:jc w:val="left"/>
-              <w:textAlignment w:val="bottom"/>
-              <w:rPr>
-                <w:rFonts w:hint="default" w:ascii="Calibri" w:hAnsi="Calibri" w:cs="Calibri"/>
-                <w:i w:val="0"/>
-                <w:color w:val="000000"/>
-                <w:sz w:val="22"/>
-                <w:szCs w:val="22"/>
-                <w:u w:val="none"/>
-              </w:rPr>
-            </w:pPr>
-            <w:r>
-              <w:rPr>
-                <w:rFonts w:hint="default" w:ascii="Calibri" w:hAnsi="Calibri" w:eastAsia="SimSun" w:cs="Calibri"/>
-                <w:i w:val="0"/>
-                <w:color w:val="000000"/>
-                <w:kern w:val="0"/>
-                <w:sz w:val="22"/>
-                <w:szCs w:val="22"/>
-                <w:u w:val="none"/>
-                <w:lang w:val="en-US" w:eastAsia="zh-CN" w:bidi="ar"/>
-              </w:rPr>
-              <w:t>37</w:t>
-            </w:r>
-          </w:p>
-        </w:tc>
-      </w:tr>
-      <w:tr>
-        <w:tblPrEx>
-          <w:tblBorders>
-            <w:top w:val="none" w:color="auto" w:sz="0" w:space="0"/>
-            <w:left w:val="none" w:color="auto" w:sz="0" w:space="0"/>
-            <w:bottom w:val="none" w:color="auto" w:sz="0" w:space="0"/>
-            <w:right w:val="none" w:color="auto" w:sz="0" w:space="0"/>
-            <w:insideH w:val="none" w:color="auto" w:sz="0" w:space="0"/>
-            <w:insideV w:val="none" w:color="auto" w:sz="0" w:space="0"/>
-          </w:tblBorders>
-          <w:tblLayout w:type="fixed"/>
-          <w:tblCellMar>
-            <w:top w:w="15" w:type="dxa"/>
-            <w:left w:w="15" w:type="dxa"/>
-            <w:bottom w:w="15" w:type="dxa"/>
-            <w:right w:w="15" w:type="dxa"/>
-          </w:tblCellMar>
-        </w:tblPrEx>
-        <w:trPr>
-          <w:trHeight w:val="315" w:hRule="atLeast"/>
-        </w:trPr>
-        <w:tc>
-          <w:tcPr>
-            <w:tcW w:w="2835" w:type="dxa"/>
-            <w:tcBorders>
-              <w:top w:val="single" w:color="000000" w:sz="4" w:space="0"/>
-              <w:left w:val="single" w:color="000000" w:sz="12" w:space="0"/>
-              <w:bottom w:val="single" w:color="000000" w:sz="12" w:space="0"/>
-              <w:right w:val="single" w:color="000000" w:sz="12" w:space="0"/>
-            </w:tcBorders>
             <w:shd w:val="clear" w:color="auto" w:fill="FCE4D6"/>
-            <w:vAlign w:val="bottom"/>
+            <w:vAlign w:val="center"/>
           </w:tcPr>
           <w:p>
             <w:pPr>
@@ -26118,7 +26475,6 @@
               <w:textAlignment w:val="bottom"/>
               <w:rPr>
                 <w:rFonts w:hint="default" w:ascii="Calibri" w:hAnsi="Calibri" w:cs="Calibri"/>
-                <w:b/>
                 <w:i w:val="0"/>
                 <w:color w:val="000000"/>
                 <w:sz w:val="22"/>
@@ -26129,7 +26485,6 @@
             <w:r>
               <w:rPr>
                 <w:rFonts w:hint="default" w:ascii="Calibri" w:hAnsi="Calibri" w:eastAsia="SimSun" w:cs="Calibri"/>
-                <w:b/>
                 <w:i w:val="0"/>
                 <w:color w:val="000000"/>
                 <w:kern w:val="0"/>
@@ -26138,20 +26493,21 @@
                 <w:u w:val="none"/>
                 <w:lang w:val="en-US" w:eastAsia="zh-CN" w:bidi="ar"/>
               </w:rPr>
-              <w:t>Netypické slovo</w:t>
+              <w:t>9</w:t>
             </w:r>
           </w:p>
         </w:tc>
         <w:tc>
           <w:tcPr>
-            <w:tcW w:w="2250" w:type="dxa"/>
+            <w:tcW w:w="1705" w:type="dxa"/>
             <w:tcBorders>
               <w:top w:val="single" w:color="000000" w:sz="4" w:space="0"/>
+              <w:left w:val="single" w:color="000000" w:sz="4" w:space="0"/>
               <w:bottom w:val="single" w:color="000000" w:sz="12" w:space="0"/>
-              <w:right w:val="single" w:color="000000" w:sz="4" w:space="0"/>
+              <w:right w:val="single" w:color="000000" w:sz="12" w:space="0"/>
             </w:tcBorders>
             <w:shd w:val="clear" w:color="auto" w:fill="FCE4D6"/>
-            <w:vAlign w:val="bottom"/>
+            <w:vAlign w:val="center"/>
           </w:tcPr>
           <w:p>
             <w:pPr>
@@ -26159,7 +26515,7 @@
               <w:keepLines w:val="0"/>
               <w:widowControl/>
               <w:suppressLineNumbers w:val="0"/>
-              <w:jc w:val="left"/>
+              <w:jc w:val="center"/>
               <w:textAlignment w:val="bottom"/>
               <w:rPr>
                 <w:rFonts w:hint="default" w:ascii="Calibri" w:hAnsi="Calibri" w:cs="Calibri"/>
@@ -26174,102 +26530,14 @@
               <w:rPr>
                 <w:rFonts w:hint="default" w:ascii="Calibri" w:hAnsi="Calibri" w:eastAsia="SimSun" w:cs="Calibri"/>
                 <w:i w:val="0"/>
-                <w:color w:val="000000"/>
+                <w:color w:val="FF0000"/>
                 <w:kern w:val="0"/>
                 <w:sz w:val="22"/>
                 <w:szCs w:val="22"/>
                 <w:u w:val="none"/>
                 <w:lang w:val="en-US" w:eastAsia="zh-CN" w:bidi="ar"/>
               </w:rPr>
-              <w:t>Zaindexování</w:t>
-            </w:r>
-          </w:p>
-        </w:tc>
-        <w:tc>
-          <w:tcPr>
-            <w:tcW w:w="1377" w:type="dxa"/>
-            <w:tcBorders>
-              <w:top w:val="single" w:color="000000" w:sz="4" w:space="0"/>
-              <w:left w:val="single" w:color="000000" w:sz="4" w:space="0"/>
-              <w:bottom w:val="single" w:color="000000" w:sz="12" w:space="0"/>
-              <w:right w:val="single" w:color="000000" w:sz="4" w:space="0"/>
-            </w:tcBorders>
-            <w:shd w:val="clear" w:color="auto" w:fill="FCE4D6"/>
-            <w:vAlign w:val="bottom"/>
-          </w:tcPr>
-          <w:p>
-            <w:pPr>
-              <w:keepNext w:val="0"/>
-              <w:keepLines w:val="0"/>
-              <w:widowControl/>
-              <w:suppressLineNumbers w:val="0"/>
-              <w:jc w:val="left"/>
-              <w:textAlignment w:val="bottom"/>
-              <w:rPr>
-                <w:rFonts w:hint="default" w:ascii="Calibri" w:hAnsi="Calibri" w:cs="Calibri"/>
-                <w:i w:val="0"/>
-                <w:color w:val="000000"/>
-                <w:sz w:val="22"/>
-                <w:szCs w:val="22"/>
-                <w:u w:val="none"/>
-              </w:rPr>
-            </w:pPr>
-            <w:r>
-              <w:rPr>
-                <w:rFonts w:hint="default" w:ascii="Calibri" w:hAnsi="Calibri" w:eastAsia="SimSun" w:cs="Calibri"/>
-                <w:i w:val="0"/>
-                <w:color w:val="000000"/>
-                <w:kern w:val="0"/>
-                <w:sz w:val="22"/>
-                <w:szCs w:val="22"/>
-                <w:u w:val="none"/>
-                <w:lang w:val="en-US" w:eastAsia="zh-CN" w:bidi="ar"/>
-              </w:rPr>
-              <w:t>15</w:t>
-            </w:r>
-          </w:p>
-        </w:tc>
-        <w:tc>
-          <w:tcPr>
-            <w:tcW w:w="1922" w:type="dxa"/>
-            <w:tcBorders>
-              <w:top w:val="single" w:color="000000" w:sz="4" w:space="0"/>
-              <w:left w:val="single" w:color="000000" w:sz="4" w:space="0"/>
-              <w:bottom w:val="single" w:color="000000" w:sz="12" w:space="0"/>
-              <w:right w:val="single" w:color="000000" w:sz="12" w:space="0"/>
-            </w:tcBorders>
-            <w:shd w:val="clear" w:color="auto" w:fill="FCE4D6"/>
-            <w:vAlign w:val="bottom"/>
-          </w:tcPr>
-          <w:p>
-            <w:pPr>
-              <w:keepNext w:val="0"/>
-              <w:keepLines w:val="0"/>
-              <w:widowControl/>
-              <w:suppressLineNumbers w:val="0"/>
-              <w:jc w:val="left"/>
-              <w:textAlignment w:val="bottom"/>
-              <w:rPr>
-                <w:rFonts w:hint="default" w:ascii="Calibri" w:hAnsi="Calibri" w:cs="Calibri"/>
-                <w:i w:val="0"/>
-                <w:color w:val="000000"/>
-                <w:sz w:val="22"/>
-                <w:szCs w:val="22"/>
-                <w:u w:val="none"/>
-              </w:rPr>
-            </w:pPr>
-            <w:r>
-              <w:rPr>
-                <w:rFonts w:hint="default" w:ascii="Calibri" w:hAnsi="Calibri" w:eastAsia="SimSun" w:cs="Calibri"/>
-                <w:i w:val="0"/>
-                <w:color w:val="000000"/>
-                <w:kern w:val="0"/>
-                <w:sz w:val="22"/>
-                <w:szCs w:val="22"/>
-                <w:u w:val="none"/>
-                <w:lang w:val="en-US" w:eastAsia="zh-CN" w:bidi="ar"/>
-              </w:rPr>
-              <w:t>1</w:t>
+              <w:t>4</w:t>
             </w:r>
           </w:p>
         </w:tc>
@@ -26613,8 +26881,8 @@
           <w:shd w:val="clear" w:color="auto" w:fill="FFFFFF"/>
         </w:rPr>
       </w:pPr>
-      <w:bookmarkStart w:id="15" w:name="_Ref5590"/>
-      <w:bookmarkStart w:id="16" w:name="_Ref5354"/>
+      <w:bookmarkStart w:id="20" w:name="_Ref5590"/>
+      <w:bookmarkStart w:id="21" w:name="_Ref5354"/>
       <w:r>
         <w:rPr>
           <w:rFonts w:hint="default" w:ascii="Calibri" w:hAnsi="Calibri" w:cs="Calibri"/>
@@ -26687,7 +26955,7 @@
         </w:rPr>
         <w:fldChar w:fldCharType="end"/>
       </w:r>
-      <w:bookmarkEnd w:id="15"/>
+      <w:bookmarkEnd w:id="20"/>
       <w:r>
         <w:rPr>
           <w:rFonts w:hint="default" w:ascii="Calibri" w:hAnsi="Calibri" w:cs="Calibri"/>
@@ -26701,7 +26969,7 @@
         </w:rPr>
         <w:t xml:space="preserve"> </w:t>
       </w:r>
-      <w:bookmarkStart w:id="17" w:name="_Ref5394"/>
+      <w:bookmarkStart w:id="22" w:name="_Ref5394"/>
       <w:r>
         <w:rPr>
           <w:rFonts w:hint="default" w:ascii="Calibri" w:hAnsi="Calibri" w:cs="Calibri"/>
@@ -26739,8 +27007,8 @@
         </w:rPr>
         <w:t>JANANI, R.; VIJAYARANI, S. An Efficient Text Pattern Matching Algorithm for Retrieving Information from Desktop. Indian Journal of Science and Technology, 2016, 9.43.</w:t>
       </w:r>
-      <w:bookmarkEnd w:id="16"/>
-      <w:bookmarkEnd w:id="17"/>
+      <w:bookmarkEnd w:id="21"/>
+      <w:bookmarkEnd w:id="22"/>
     </w:p>
     <w:p>
       <w:pPr>
@@ -26759,7 +27027,7 @@
           <w:lang w:val="en-US"/>
         </w:rPr>
       </w:pPr>
-      <w:bookmarkStart w:id="18" w:name="_Ref9260"/>
+      <w:bookmarkStart w:id="23" w:name="_Ref9260"/>
       <w:r>
         <w:rPr>
           <w:rFonts w:hint="default" w:ascii="Calibri" w:hAnsi="Calibri" w:cs="Calibri"/>
@@ -26832,7 +27100,7 @@
         </w:rPr>
         <w:fldChar w:fldCharType="end"/>
       </w:r>
-      <w:bookmarkEnd w:id="18"/>
+      <w:bookmarkEnd w:id="23"/>
       <w:r>
         <w:rPr>
           <w:rFonts w:hint="default" w:ascii="Calibri" w:hAnsi="Calibri" w:cs="Calibri"/>
@@ -26888,7 +27156,7 @@
           <w:shd w:val="clear" w:color="auto" w:fill="FFFFFF"/>
         </w:rPr>
       </w:pPr>
-      <w:bookmarkStart w:id="19" w:name="_Ref10445"/>
+      <w:bookmarkStart w:id="24" w:name="_Ref10445"/>
       <w:r>
         <w:rPr>
           <w:rFonts w:hint="default" w:ascii="Calibri" w:hAnsi="Calibri" w:cs="Calibri"/>
@@ -26961,7 +27229,7 @@
         </w:rPr>
         <w:fldChar w:fldCharType="end"/>
       </w:r>
-      <w:bookmarkEnd w:id="19"/>
+      <w:bookmarkEnd w:id="24"/>
       <w:r>
         <w:rPr>
           <w:rFonts w:hint="default" w:ascii="Calibri" w:hAnsi="Calibri" w:cs="Calibri"/>
@@ -27003,7 +27271,7 @@
           <w:lang w:val="en-US"/>
         </w:rPr>
       </w:pPr>
-      <w:bookmarkStart w:id="20" w:name="_Ref13734"/>
+      <w:bookmarkStart w:id="25" w:name="_Ref13734"/>
       <w:r>
         <w:rPr>
           <w:rFonts w:hint="default" w:ascii="Calibri" w:hAnsi="Calibri" w:cs="Calibri"/>
@@ -27076,7 +27344,7 @@
         </w:rPr>
         <w:fldChar w:fldCharType="end"/>
       </w:r>
-      <w:bookmarkEnd w:id="20"/>
+      <w:bookmarkEnd w:id="25"/>
       <w:r>
         <w:rPr>
           <w:rFonts w:hint="default" w:ascii="Calibri" w:hAnsi="Calibri" w:cs="Calibri"/>
@@ -27212,7 +27480,7 @@
           <w:szCs w:val="22"/>
         </w:rPr>
       </w:pPr>
-      <w:bookmarkStart w:id="21" w:name="_Ref14132"/>
+      <w:bookmarkStart w:id="26" w:name="_Ref14132"/>
       <w:r>
         <w:rPr>
           <w:rFonts w:hint="default" w:ascii="Calibri" w:hAnsi="Calibri" w:cs="Calibri"/>
@@ -27285,7 +27553,7 @@
         </w:rPr>
         <w:fldChar w:fldCharType="end"/>
       </w:r>
-      <w:bookmarkEnd w:id="21"/>
+      <w:bookmarkEnd w:id="26"/>
       <w:r>
         <w:rPr>
           <w:rFonts w:hint="default" w:ascii="Calibri" w:hAnsi="Calibri" w:cs="Calibri"/>
@@ -27338,7 +27606,7 @@
           <w:shd w:val="clear" w:fill="FFFFFF"/>
         </w:rPr>
       </w:pPr>
-      <w:bookmarkStart w:id="22" w:name="_Ref6566"/>
+      <w:bookmarkStart w:id="27" w:name="_Ref6566"/>
       <w:r>
         <w:rPr>
           <w:rFonts w:hint="default" w:ascii="Calibri" w:hAnsi="Calibri" w:cs="Calibri"/>
@@ -27411,7 +27679,7 @@
         </w:rPr>
         <w:fldChar w:fldCharType="end"/>
       </w:r>
-      <w:bookmarkEnd w:id="22"/>
+      <w:bookmarkEnd w:id="27"/>
       <w:r>
         <w:rPr>
           <w:rFonts w:hint="default" w:ascii="Calibri" w:hAnsi="Calibri" w:cs="Calibri"/>
@@ -27478,7 +27746,7 @@
           <w:szCs w:val="22"/>
         </w:rPr>
       </w:pPr>
-      <w:bookmarkStart w:id="23" w:name="_Ref8542"/>
+      <w:bookmarkStart w:id="28" w:name="_Ref8542"/>
       <w:r>
         <w:rPr>
           <w:rFonts w:hint="default" w:ascii="Calibri" w:hAnsi="Calibri" w:cs="Calibri"/>
@@ -27551,7 +27819,7 @@
         </w:rPr>
         <w:fldChar w:fldCharType="end"/>
       </w:r>
-      <w:bookmarkEnd w:id="23"/>
+      <w:bookmarkEnd w:id="28"/>
       <w:r>
         <w:rPr>
           <w:rFonts w:hint="default" w:ascii="Calibri" w:hAnsi="Calibri" w:cs="Calibri"/>
@@ -27657,7 +27925,7 @@
           <w:shd w:val="clear" w:fill="FFFFFF"/>
         </w:rPr>
       </w:pPr>
-      <w:bookmarkStart w:id="24" w:name="_Ref8558"/>
+      <w:bookmarkStart w:id="29" w:name="_Ref8558"/>
       <w:r>
         <w:rPr>
           <w:rFonts w:hint="default" w:ascii="Calibri" w:hAnsi="Calibri" w:cs="Calibri"/>
@@ -27730,7 +27998,7 @@
         </w:rPr>
         <w:fldChar w:fldCharType="end"/>
       </w:r>
-      <w:bookmarkEnd w:id="24"/>
+      <w:bookmarkEnd w:id="29"/>
       <w:r>
         <w:rPr>
           <w:rFonts w:hint="default" w:ascii="Calibri" w:hAnsi="Calibri" w:cs="Calibri"/>
@@ -27785,7 +28053,7 @@
           <w:lang w:val="cs-CZ"/>
         </w:rPr>
       </w:pPr>
-      <w:bookmarkStart w:id="25" w:name="_Ref20249"/>
+      <w:bookmarkStart w:id="30" w:name="_Ref20249"/>
       <w:r>
         <w:rPr>
           <w:rFonts w:hint="default" w:ascii="Calibri" w:hAnsi="Calibri" w:cs="Calibri"/>
@@ -27858,7 +28126,7 @@
         </w:rPr>
         <w:fldChar w:fldCharType="end"/>
       </w:r>
-      <w:bookmarkEnd w:id="25"/>
+      <w:bookmarkEnd w:id="30"/>
       <w:r>
         <w:rPr>
           <w:rFonts w:hint="default" w:ascii="Calibri" w:hAnsi="Calibri" w:cs="Calibri"/>
@@ -27916,7 +28184,7 @@
           <w:shd w:val="clear" w:fill="FFFFFF"/>
         </w:rPr>
       </w:pPr>
-      <w:bookmarkStart w:id="26" w:name="_Ref20396"/>
+      <w:bookmarkStart w:id="31" w:name="_Ref20396"/>
       <w:r>
         <w:rPr>
           <w:rFonts w:hint="default" w:ascii="Calibri" w:hAnsi="Calibri" w:cs="Calibri"/>
@@ -27989,7 +28257,7 @@
         </w:rPr>
         <w:fldChar w:fldCharType="end"/>
       </w:r>
-      <w:bookmarkEnd w:id="26"/>
+      <w:bookmarkEnd w:id="31"/>
       <w:r>
         <w:rPr>
           <w:rFonts w:hint="default" w:ascii="Calibri" w:hAnsi="Calibri" w:cs="Calibri"/>
@@ -28034,7 +28302,7 @@
           <w:shd w:val="clear" w:fill="FFFFFF"/>
         </w:rPr>
       </w:pPr>
-      <w:bookmarkStart w:id="27" w:name="_Ref14541"/>
+      <w:bookmarkStart w:id="32" w:name="_Ref14541"/>
       <w:r>
         <w:rPr>
           <w:rFonts w:hint="default" w:ascii="Calibri" w:hAnsi="Calibri" w:cs="Calibri"/>
@@ -28107,7 +28375,7 @@
         </w:rPr>
         <w:fldChar w:fldCharType="end"/>
       </w:r>
-      <w:bookmarkEnd w:id="27"/>
+      <w:bookmarkEnd w:id="32"/>
       <w:r>
         <w:rPr>
           <w:rFonts w:hint="default" w:ascii="Calibri" w:hAnsi="Calibri" w:cs="Calibri"/>
@@ -28168,7 +28436,7 @@
           <w:lang w:val="cs-CZ"/>
         </w:rPr>
       </w:pPr>
-      <w:bookmarkStart w:id="28" w:name="_Ref14645"/>
+      <w:bookmarkStart w:id="33" w:name="_Ref14645"/>
       <w:r>
         <w:rPr>
           <w:rFonts w:hint="default" w:ascii="Calibri" w:hAnsi="Calibri" w:cs="Calibri"/>
@@ -28241,7 +28509,7 @@
         </w:rPr>
         <w:fldChar w:fldCharType="end"/>
       </w:r>
-      <w:bookmarkEnd w:id="28"/>
+      <w:bookmarkEnd w:id="33"/>
       <w:r>
         <w:rPr>
           <w:rFonts w:hint="default" w:ascii="Calibri" w:hAnsi="Calibri" w:cs="Calibri"/>
@@ -28378,7 +28646,7 @@
 
 <file path=word/commentsExtended.xml><?xml version="1.0" encoding="utf-8"?>
 <w15:commentsEx xmlns:wpc="http://schemas.microsoft.com/office/word/2010/wordprocessingCanvas" xmlns:mc="http://schemas.openxmlformats.org/markup-compatibility/2006" xmlns:o="urn:schemas-microsoft-com:office:office" xmlns:r="http://schemas.openxmlformats.org/officeDocument/2006/relationships" xmlns:m="http://schemas.openxmlformats.org/officeDocument/2006/math" xmlns:v="urn:schemas-microsoft-com:vml" xmlns:wp14="http://schemas.microsoft.com/office/word/2010/wordprocessingDrawing" xmlns:wp="http://schemas.openxmlformats.org/drawingml/2006/wordprocessingDrawing" xmlns:w="http://schemas.openxmlformats.org/wordprocessingml/2006/main" xmlns:w14="http://schemas.microsoft.com/office/word/2010/wordml" xmlns:w15="http://schemas.microsoft.com/office/word/2012/wordml" xmlns:w10="urn:schemas-microsoft-com:office:word" xmlns:wpg="http://schemas.microsoft.com/office/word/2010/wordprocessingGroup" xmlns:wpi="http://schemas.microsoft.com/office/word/2010/wordprocessingInk" xmlns:wne="http://schemas.microsoft.com/office/word/2006/wordml" xmlns:wps="http://schemas.microsoft.com/office/word/2010/wordprocessingShape" xmlns:wpsCustomData="http://www.wps.cn/officeDocument/2013/wpsCustomData" mc:Ignorable="w14 w15 wp14">
-  <w15:commentEx w15:paraId="49386D83" w15:done="0"/>
+  <w15:commentEx w15:paraId="0BB30957" w15:done="0"/>
 </w15:commentsEx>
 </file>
 

</xml_diff>

<commit_message>
Search analysis prepared. Main doc modified and prepared for final editation
</commit_message>
<xml_diff>
--- a/LukasKratochvil_FulltextSearch_Optimization_v2.docx
+++ b/LukasKratochvil_FulltextSearch_Optimization_v2.docx
@@ -263,666 +263,6 @@
     <w:p>
       <w:pPr>
         <w:pStyle w:val="30"/>
-        <w:spacing w:line="240" w:lineRule="auto"/>
-        <w:rPr>
-          <w:b/>
-          <w:bCs/>
-        </w:rPr>
-      </w:pPr>
-    </w:p>
-    <w:p>
-      <w:pPr>
-        <w:pStyle w:val="30"/>
-        <w:spacing w:line="240" w:lineRule="auto"/>
-        <w:rPr>
-          <w:b/>
-          <w:bCs/>
-        </w:rPr>
-      </w:pPr>
-    </w:p>
-    <w:p>
-      <w:pPr>
-        <w:pStyle w:val="30"/>
-        <w:spacing w:line="240" w:lineRule="auto"/>
-        <w:rPr>
-          <w:b/>
-          <w:bCs/>
-        </w:rPr>
-      </w:pPr>
-      <w:r>
-        <w:rPr>
-          <w:b/>
-          <w:bCs/>
-        </w:rPr>
-        <w:t>Obsah</w:t>
-      </w:r>
-    </w:p>
-    <w:p>
-      <w:pPr>
-        <w:pStyle w:val="30"/>
-        <w:spacing w:line="240" w:lineRule="auto"/>
-        <w:rPr>
-          <w:b/>
-          <w:bCs/>
-        </w:rPr>
-      </w:pPr>
-    </w:p>
-    <w:p>
-      <w:pPr>
-        <w:pStyle w:val="30"/>
-        <w:spacing w:line="240" w:lineRule="auto"/>
-      </w:pPr>
-      <w:r>
-        <w:t>Úvod do současného světa internetu</w:t>
-      </w:r>
-    </w:p>
-    <w:p>
-      <w:pPr>
-        <w:pStyle w:val="30"/>
-        <w:spacing w:line="240" w:lineRule="auto"/>
-      </w:pPr>
-      <w:r>
-        <w:t>Co je to fulltextové vyhledávání a k čemu slouží</w:t>
-      </w:r>
-    </w:p>
-    <w:p>
-      <w:pPr>
-        <w:pStyle w:val="30"/>
-        <w:spacing w:line="240" w:lineRule="auto"/>
-      </w:pPr>
-      <w:r>
-        <w:t>Vyhledávací algoritmy</w:t>
-      </w:r>
-    </w:p>
-    <w:p>
-      <w:pPr>
-        <w:pStyle w:val="30"/>
-        <w:spacing w:line="240" w:lineRule="auto"/>
-        <w:rPr>
-          <w:lang w:val="en-US"/>
-        </w:rPr>
-      </w:pPr>
-      <w:r>
-        <w:rPr>
-          <w:lang w:val="en-US"/>
-        </w:rPr>
-        <w:tab/>
-      </w:r>
-      <w:r>
-        <w:t>Brute Force Algoritmus (Naivní algoritmus)</w:t>
-      </w:r>
-    </w:p>
-    <w:p>
-      <w:pPr>
-        <w:pStyle w:val="30"/>
-        <w:spacing w:line="240" w:lineRule="auto"/>
-      </w:pPr>
-      <w:r>
-        <w:tab/>
-      </w:r>
-      <w:r>
-        <w:t>Boyer-Moor Algoritmus</w:t>
-      </w:r>
-    </w:p>
-    <w:p>
-      <w:pPr>
-        <w:pStyle w:val="30"/>
-        <w:spacing w:line="240" w:lineRule="auto"/>
-      </w:pPr>
-      <w:r>
-        <w:tab/>
-      </w:r>
-      <w:r>
-        <w:t>Rabin-Karp Algoritmus</w:t>
-      </w:r>
-    </w:p>
-    <w:p>
-      <w:pPr>
-        <w:pStyle w:val="30"/>
-        <w:spacing w:line="240" w:lineRule="auto"/>
-      </w:pPr>
-      <w:r>
-        <w:rPr>
-          <w:lang w:val="en-US"/>
-        </w:rPr>
-        <w:tab/>
-      </w:r>
-      <w:r>
-        <w:rPr>
-          <w:lang w:val="en-US"/>
-        </w:rPr>
-        <w:t>Fragmentacni Algoritmus</w:t>
-      </w:r>
-    </w:p>
-    <w:p>
-      <w:pPr>
-        <w:pStyle w:val="30"/>
-        <w:spacing w:line="240" w:lineRule="auto"/>
-      </w:pPr>
-      <w:r>
-        <w:t>Dotazy</w:t>
-      </w:r>
-      <w:r>
-        <w:tab/>
-      </w:r>
-      <w:r>
-        <w:tab/>
-      </w:r>
-    </w:p>
-    <w:p>
-      <w:pPr>
-        <w:pStyle w:val="30"/>
-        <w:spacing w:line="240" w:lineRule="auto"/>
-      </w:pPr>
-      <w:r>
-        <w:tab/>
-      </w:r>
-      <w:r>
-        <w:t>Optimalizace</w:t>
-      </w:r>
-    </w:p>
-    <w:p>
-      <w:pPr>
-        <w:pStyle w:val="30"/>
-        <w:spacing w:line="240" w:lineRule="auto"/>
-      </w:pPr>
-      <w:r>
-        <w:tab/>
-      </w:r>
-      <w:r>
-        <w:tab/>
-      </w:r>
-      <w:r>
-        <w:t>Indexovací fáze</w:t>
-      </w:r>
-    </w:p>
-    <w:p>
-      <w:pPr>
-        <w:pStyle w:val="30"/>
-        <w:spacing w:line="240" w:lineRule="auto"/>
-      </w:pPr>
-      <w:r>
-        <w:tab/>
-      </w:r>
-      <w:r>
-        <w:tab/>
-      </w:r>
-      <w:r>
-        <w:t>Vyhledávací fáze</w:t>
-      </w:r>
-    </w:p>
-    <w:p>
-      <w:pPr>
-        <w:pStyle w:val="30"/>
-        <w:spacing w:line="240" w:lineRule="auto"/>
-      </w:pPr>
-      <w:r>
-        <w:tab/>
-      </w:r>
-      <w:r>
-        <w:t>Regulární výrazy</w:t>
-      </w:r>
-    </w:p>
-    <w:p>
-      <w:pPr>
-        <w:pStyle w:val="30"/>
-        <w:spacing w:line="240" w:lineRule="auto"/>
-      </w:pPr>
-      <w:r>
-        <w:tab/>
-      </w:r>
-      <w:r>
-        <w:t>Sugesce</w:t>
-      </w:r>
-      <w:r>
-        <w:tab/>
-      </w:r>
-    </w:p>
-    <w:p>
-      <w:pPr>
-        <w:pStyle w:val="30"/>
-        <w:spacing w:line="240" w:lineRule="auto"/>
-      </w:pPr>
-      <w:r>
-        <w:tab/>
-      </w:r>
-      <w:r>
-        <w:t>Synonyma</w:t>
-      </w:r>
-    </w:p>
-    <w:p>
-      <w:pPr>
-        <w:pStyle w:val="30"/>
-        <w:spacing w:line="240" w:lineRule="auto"/>
-      </w:pPr>
-      <w:r>
-        <w:tab/>
-      </w:r>
-      <w:r>
-        <w:t>Strojové učení</w:t>
-      </w:r>
-    </w:p>
-    <w:p>
-      <w:pPr>
-        <w:pStyle w:val="30"/>
-        <w:spacing w:line="240" w:lineRule="auto"/>
-      </w:pPr>
-      <w:r>
-        <w:t>Technologie fulltextového vyhledávání</w:t>
-      </w:r>
-    </w:p>
-    <w:p>
-      <w:pPr>
-        <w:pStyle w:val="30"/>
-        <w:spacing w:line="240" w:lineRule="auto"/>
-        <w:rPr>
-          <w:lang w:val="en-US"/>
-        </w:rPr>
-      </w:pPr>
-      <w:r>
-        <w:tab/>
-      </w:r>
-      <w:r>
-        <w:rPr>
-          <w:lang w:val="en-US"/>
-        </w:rPr>
-        <w:t>Apache Lucene</w:t>
-      </w:r>
-    </w:p>
-    <w:p>
-      <w:pPr>
-        <w:pStyle w:val="30"/>
-        <w:spacing w:line="240" w:lineRule="auto"/>
-        <w:rPr>
-          <w:lang w:val="en-US"/>
-        </w:rPr>
-      </w:pPr>
-      <w:r>
-        <w:tab/>
-      </w:r>
-      <w:r>
-        <w:t>Výběr technologie</w:t>
-      </w:r>
-    </w:p>
-    <w:p>
-      <w:pPr>
-        <w:pStyle w:val="30"/>
-        <w:spacing w:line="240" w:lineRule="auto"/>
-        <w:rPr>
-          <w:lang w:val="en-US"/>
-        </w:rPr>
-      </w:pPr>
-      <w:r>
-        <w:rPr>
-          <w:lang w:val="en-US"/>
-        </w:rPr>
-        <w:t>ElasticSearch</w:t>
-      </w:r>
-      <w:r>
-        <w:rPr>
-          <w:lang w:val="en-US"/>
-        </w:rPr>
-        <w:tab/>
-      </w:r>
-    </w:p>
-    <w:p>
-      <w:pPr>
-        <w:pStyle w:val="30"/>
-        <w:spacing w:line="240" w:lineRule="auto"/>
-      </w:pPr>
-      <w:r>
-        <w:tab/>
-      </w:r>
-      <w:r>
-        <w:t>Cluster mamagement - Zen Discovery</w:t>
-      </w:r>
-    </w:p>
-    <w:p>
-      <w:pPr>
-        <w:pStyle w:val="30"/>
-        <w:spacing w:line="240" w:lineRule="auto"/>
-      </w:pPr>
-      <w:r>
-        <w:rPr>
-          <w:lang w:val="en-US"/>
-        </w:rPr>
-        <w:tab/>
-      </w:r>
-      <w:r>
-        <w:rPr>
-          <w:lang w:val="en-US"/>
-        </w:rPr>
-        <w:t>Uzel</w:t>
-      </w:r>
-      <w:r>
-        <w:rPr>
-          <w:lang w:val="en-US"/>
-        </w:rPr>
-        <w:tab/>
-      </w:r>
-    </w:p>
-    <w:p>
-      <w:pPr>
-        <w:pStyle w:val="30"/>
-        <w:spacing w:line="240" w:lineRule="auto"/>
-      </w:pPr>
-      <w:r>
-        <w:rPr>
-          <w:lang w:val="en-US"/>
-        </w:rPr>
-        <w:tab/>
-      </w:r>
-      <w:r>
-        <w:rPr>
-          <w:lang w:val="en-US"/>
-        </w:rPr>
-        <w:t>Cluster</w:t>
-      </w:r>
-    </w:p>
-    <w:p>
-      <w:pPr>
-        <w:pStyle w:val="30"/>
-        <w:spacing w:line="240" w:lineRule="auto"/>
-      </w:pPr>
-      <w:r>
-        <w:rPr>
-          <w:lang w:val="en-US"/>
-        </w:rPr>
-        <w:tab/>
-      </w:r>
-      <w:r>
-        <w:rPr>
-          <w:lang w:val="en-US"/>
-        </w:rPr>
-        <w:t>Fragment</w:t>
-      </w:r>
-    </w:p>
-    <w:p>
-      <w:pPr>
-        <w:pStyle w:val="30"/>
-        <w:spacing w:line="240" w:lineRule="auto"/>
-      </w:pPr>
-      <w:r>
-        <w:rPr>
-          <w:lang w:val="en-US"/>
-        </w:rPr>
-        <w:tab/>
-      </w:r>
-      <w:r>
-        <w:t>Ukládání dat</w:t>
-      </w:r>
-    </w:p>
-    <w:p>
-      <w:pPr>
-        <w:pStyle w:val="30"/>
-        <w:spacing w:line="240" w:lineRule="auto"/>
-      </w:pPr>
-      <w:r>
-        <w:tab/>
-      </w:r>
-      <w:r>
-        <w:tab/>
-      </w:r>
-      <w:r>
-        <w:t>Index</w:t>
-      </w:r>
-    </w:p>
-    <w:p>
-      <w:pPr>
-        <w:pStyle w:val="30"/>
-        <w:spacing w:line="240" w:lineRule="auto"/>
-      </w:pPr>
-      <w:r>
-        <w:tab/>
-      </w:r>
-      <w:r>
-        <w:tab/>
-      </w:r>
-      <w:r>
-        <w:t>Typ</w:t>
-      </w:r>
-    </w:p>
-    <w:p>
-      <w:pPr>
-        <w:pStyle w:val="30"/>
-        <w:spacing w:line="240" w:lineRule="auto"/>
-      </w:pPr>
-      <w:r>
-        <w:tab/>
-      </w:r>
-      <w:r>
-        <w:tab/>
-      </w:r>
-      <w:r>
-        <w:t>Dokument</w:t>
-      </w:r>
-    </w:p>
-    <w:p>
-      <w:pPr>
-        <w:pStyle w:val="30"/>
-        <w:spacing w:line="240" w:lineRule="auto"/>
-      </w:pPr>
-      <w:r>
-        <w:tab/>
-      </w:r>
-      <w:r>
-        <w:tab/>
-      </w:r>
-      <w:r>
-        <w:t>Pole</w:t>
-      </w:r>
-    </w:p>
-    <w:p>
-      <w:pPr>
-        <w:pStyle w:val="30"/>
-        <w:spacing w:line="240" w:lineRule="auto"/>
-      </w:pPr>
-      <w:r>
-        <w:tab/>
-      </w:r>
-      <w:r>
-        <w:tab/>
-      </w:r>
-      <w:r>
-        <w:t>Token</w:t>
-      </w:r>
-    </w:p>
-    <w:p>
-      <w:pPr>
-        <w:pStyle w:val="30"/>
-        <w:spacing w:line="240" w:lineRule="auto"/>
-      </w:pPr>
-      <w:r>
-        <w:tab/>
-      </w:r>
-      <w:r>
-        <w:t>Dotazování</w:t>
-      </w:r>
-    </w:p>
-    <w:p>
-      <w:pPr>
-        <w:pStyle w:val="30"/>
-        <w:spacing w:line="240" w:lineRule="auto"/>
-      </w:pPr>
-      <w:r>
-        <w:rPr>
-          <w:lang w:val="en-US"/>
-        </w:rPr>
-        <w:tab/>
-      </w:r>
-      <w:r>
-        <w:rPr>
-          <w:lang w:val="en-US"/>
-        </w:rPr>
-        <w:t>Komuniakc</w:t>
-      </w:r>
-      <w:r>
-        <w:t>e</w:t>
-      </w:r>
-    </w:p>
-    <w:p>
-      <w:pPr>
-        <w:pStyle w:val="30"/>
-        <w:spacing w:line="240" w:lineRule="auto"/>
-      </w:pPr>
-      <w:r>
-        <w:tab/>
-      </w:r>
-      <w:r>
-        <w:tab/>
-      </w:r>
-      <w:r>
-        <w:t>JAVA API</w:t>
-      </w:r>
-    </w:p>
-    <w:p>
-      <w:pPr>
-        <w:pStyle w:val="30"/>
-        <w:spacing w:line="240" w:lineRule="auto"/>
-      </w:pPr>
-      <w:r>
-        <w:tab/>
-      </w:r>
-      <w:r>
-        <w:tab/>
-      </w:r>
-      <w:r>
-        <w:t>Restful API</w:t>
-      </w:r>
-    </w:p>
-    <w:p>
-      <w:pPr>
-        <w:pStyle w:val="30"/>
-        <w:spacing w:line="240" w:lineRule="auto"/>
-      </w:pPr>
-      <w:r>
-        <w:tab/>
-      </w:r>
-      <w:r>
-        <w:rPr>
-          <w:lang w:val="en-US"/>
-        </w:rPr>
-        <w:t>Rozsireni</w:t>
-      </w:r>
-    </w:p>
-    <w:p>
-      <w:pPr>
-        <w:pStyle w:val="30"/>
-        <w:spacing w:line="240" w:lineRule="auto"/>
-      </w:pPr>
-      <w:r>
-        <w:rPr>
-          <w:lang w:val="en-US"/>
-        </w:rPr>
-        <w:tab/>
-      </w:r>
-      <w:r>
-        <w:rPr>
-          <w:lang w:val="en-US"/>
-        </w:rPr>
-        <w:tab/>
-      </w:r>
-      <w:r>
-        <w:rPr>
-          <w:lang w:val="en-US"/>
-        </w:rPr>
-        <w:t>X-pack</w:t>
-      </w:r>
-    </w:p>
-    <w:p>
-      <w:pPr>
-        <w:pStyle w:val="30"/>
-        <w:spacing w:line="240" w:lineRule="auto"/>
-      </w:pPr>
-      <w:r>
-        <w:rPr>
-          <w:lang w:val="en-US"/>
-        </w:rPr>
-        <w:tab/>
-      </w:r>
-      <w:r>
-        <w:rPr>
-          <w:lang w:val="en-US"/>
-        </w:rPr>
-        <w:tab/>
-      </w:r>
-      <w:r>
-        <w:rPr>
-          <w:lang w:val="en-US"/>
-        </w:rPr>
-        <w:t>Kiban</w:t>
-      </w:r>
-      <w:r>
-        <w:t>a</w:t>
-      </w:r>
-    </w:p>
-    <w:p>
-      <w:pPr>
-        <w:pStyle w:val="30"/>
-        <w:spacing w:line="240" w:lineRule="auto"/>
-        <w:ind w:firstLine="700"/>
-      </w:pPr>
-      <w:r>
-        <w:rPr>
-          <w:lang w:val="en-US"/>
-        </w:rPr>
-        <w:tab/>
-      </w:r>
-      <w:r>
-        <w:rPr>
-          <w:lang w:val="en-US"/>
-        </w:rPr>
-        <w:t>Logstash</w:t>
-      </w:r>
-    </w:p>
-    <w:p>
-      <w:pPr>
-        <w:pStyle w:val="30"/>
-        <w:spacing w:line="240" w:lineRule="auto"/>
-      </w:pPr>
-      <w:r>
-        <w:rPr>
-          <w:lang w:val="en-US"/>
-        </w:rPr>
-        <w:tab/>
-      </w:r>
-      <w:r>
-        <w:rPr>
-          <w:lang w:val="en-US"/>
-        </w:rPr>
-        <w:tab/>
-      </w:r>
-      <w:r>
-        <w:rPr>
-          <w:lang w:val="en-US"/>
-        </w:rPr>
-        <w:t>Beats</w:t>
-      </w:r>
-    </w:p>
-    <w:p>
-      <w:pPr>
-        <w:pStyle w:val="30"/>
-        <w:spacing w:line="240" w:lineRule="auto"/>
-      </w:pPr>
-    </w:p>
-    <w:p>
-      <w:pPr>
-        <w:pStyle w:val="30"/>
-        <w:spacing w:line="240" w:lineRule="auto"/>
-        <w:rPr>
-          <w:lang w:val="en-US"/>
-        </w:rPr>
-      </w:pPr>
-      <w:r>
-        <w:tab/>
-      </w:r>
-      <w:r>
-        <w:t>TBD = Implementace a nasazen</w:t>
-      </w:r>
-    </w:p>
-    <w:p>
-      <w:pPr>
-        <w:pStyle w:val="30"/>
         <w:spacing w:line="135" w:lineRule="auto"/>
       </w:pPr>
     </w:p>
@@ -2362,6 +1702,7 @@
         <w:jc w:val="both"/>
         <w:rPr>
           <w:rFonts w:ascii="Calibri" w:hAnsi="Calibri" w:cs="Calibri"/>
+          <w:lang w:val="cs-CZ"/>
         </w:rPr>
       </w:pPr>
       <w:r>
@@ -2631,23 +1972,80 @@
         </w:rPr>
         <w:t xml:space="preserve">.  </w:t>
       </w:r>
-    </w:p>
-    <w:p>
-      <w:pPr>
+      <w:r>
+        <w:rPr>
+          <w:rFonts w:ascii="Calibri" w:hAnsi="Calibri" w:cs="Calibri"/>
+          <w:lang w:val="cs-CZ"/>
+        </w:rPr>
+        <w:t xml:space="preserve">(viz </w:t>
+      </w:r>
+      <w:r>
+        <w:rPr>
+          <w:rFonts w:hint="default" w:ascii="Calibri" w:hAnsi="Calibri" w:cs="Calibri"/>
+          <w:lang w:val="cs-CZ"/>
+        </w:rPr>
+        <w:fldChar w:fldCharType="begin"/>
+      </w:r>
+      <w:r>
+        <w:rPr>
+          <w:rFonts w:hint="default" w:ascii="Calibri" w:hAnsi="Calibri" w:cs="Calibri"/>
+          <w:lang w:val="cs-CZ"/>
+        </w:rPr>
+        <w:instrText xml:space="preserve"> REF _Ref30825 \h </w:instrText>
+      </w:r>
+      <w:r>
+        <w:rPr>
+          <w:rFonts w:hint="default" w:ascii="Calibri" w:hAnsi="Calibri" w:cs="Calibri"/>
+          <w:lang w:val="cs-CZ"/>
+        </w:rPr>
+        <w:fldChar w:fldCharType="separate"/>
+      </w:r>
+      <w:r>
+        <w:t>Obr. 1</w:t>
+      </w:r>
+      <w:r>
+        <w:rPr>
+          <w:rFonts w:hint="default" w:ascii="Calibri" w:hAnsi="Calibri" w:cs="Calibri"/>
+          <w:lang w:val="cs-CZ"/>
+        </w:rPr>
+        <w:fldChar w:fldCharType="end"/>
+      </w:r>
+      <w:r>
+        <w:rPr>
+          <w:rFonts w:ascii="Calibri" w:hAnsi="Calibri" w:cs="Calibri"/>
+          <w:lang w:val="cs-CZ"/>
+        </w:rPr>
+        <w:t>)</w:t>
+      </w:r>
+    </w:p>
+    <w:p>
+      <w:pPr>
+        <w:pStyle w:val="7"/>
         <w:spacing w:line="360" w:lineRule="auto"/>
         <w:jc w:val="both"/>
         <w:rPr>
           <w:rFonts w:ascii="Calibri" w:hAnsi="Calibri" w:cs="Calibri"/>
-        </w:rPr>
-      </w:pPr>
+          <w:lang w:val="cs-CZ"/>
+        </w:rPr>
+      </w:pPr>
+      <w:bookmarkStart w:id="0" w:name="_Ref30825"/>
+      <w:bookmarkStart w:id="1" w:name="_Ref30815"/>
       <w:r>
         <w:rPr>
           <w:lang w:eastAsia="cs-CZ"/>
         </w:rPr>
         <w:drawing>
-          <wp:inline distT="0" distB="0" distL="114300" distR="114300">
+          <wp:anchor distT="0" distB="0" distL="118745" distR="118745" simplePos="0" relativeHeight="251670528" behindDoc="0" locked="0" layoutInCell="1" allowOverlap="1">
+            <wp:simplePos x="0" y="0"/>
+            <wp:positionH relativeFrom="column">
+              <wp:posOffset>26035</wp:posOffset>
+            </wp:positionH>
+            <wp:positionV relativeFrom="paragraph">
+              <wp:posOffset>44450</wp:posOffset>
+            </wp:positionV>
             <wp:extent cx="2580640" cy="1133475"/>
-            <wp:effectExtent l="0" t="0" r="10160" b="9525"/>
+            <wp:effectExtent l="9525" t="9525" r="19685" b="19050"/>
+            <wp:wrapTopAndBottom/>
             <wp:docPr id="1" name="Picture 1"/>
             <wp:cNvGraphicFramePr>
               <a:graphicFrameLocks xmlns:a="http://schemas.openxmlformats.org/drawingml/2006/main" noChangeAspect="1"/>
@@ -2677,15 +2075,52 @@
                     </a:prstGeom>
                     <a:noFill/>
                     <a:ln w="9525">
-                      <a:noFill/>
+                      <a:solidFill>
+                        <a:schemeClr val="tx1"/>
+                      </a:solidFill>
                     </a:ln>
                   </pic:spPr>
                 </pic:pic>
               </a:graphicData>
             </a:graphic>
-          </wp:inline>
+          </wp:anchor>
         </w:drawing>
       </w:r>
+      <w:r>
+        <w:t xml:space="preserve">Obr. </w:t>
+      </w:r>
+      <w:r>
+        <w:fldChar w:fldCharType="begin"/>
+      </w:r>
+      <w:r>
+        <w:instrText xml:space="preserve"> SEQ Obr. \* ARABIC </w:instrText>
+      </w:r>
+      <w:r>
+        <w:fldChar w:fldCharType="separate"/>
+      </w:r>
+      <w:r>
+        <w:t>1</w:t>
+      </w:r>
+      <w:r>
+        <w:fldChar w:fldCharType="end"/>
+      </w:r>
+      <w:bookmarkEnd w:id="0"/>
+      <w:r>
+        <w:rPr>
+          <w:lang w:val="cs-CZ"/>
+        </w:rPr>
+        <w:t>: Boyer-Moore algoritmus</w:t>
+      </w:r>
+      <w:bookmarkEnd w:id="1"/>
+    </w:p>
+    <w:p>
+      <w:pPr>
+        <w:spacing w:line="360" w:lineRule="auto"/>
+        <w:jc w:val="both"/>
+        <w:rPr>
+          <w:rFonts w:ascii="Calibri" w:hAnsi="Calibri" w:cs="Calibri"/>
+        </w:rPr>
+      </w:pPr>
     </w:p>
     <w:p>
       <w:pPr>
@@ -5648,7 +5083,7 @@
           <w:rFonts w:ascii="Calibri" w:hAnsi="Calibri" w:cs="Calibri"/>
         </w:rPr>
       </w:pPr>
-      <w:bookmarkStart w:id="0" w:name="_Ref16265"/>
+      <w:bookmarkStart w:id="2" w:name="_Ref16265"/>
       <w:r>
         <w:t xml:space="preserve">Tab. </w:t>
       </w:r>
@@ -5667,7 +5102,7 @@
       <w:r>
         <w:fldChar w:fldCharType="end"/>
       </w:r>
-      <w:bookmarkEnd w:id="0"/>
+      <w:bookmarkEnd w:id="2"/>
       <w:r>
         <w:rPr>
           <w:lang w:val="cs-CZ"/>
@@ -9330,7 +8765,7 @@
           <w:lang w:val="en-US"/>
         </w:rPr>
       </w:pPr>
-      <w:bookmarkStart w:id="1" w:name="_Ref11732"/>
+      <w:bookmarkStart w:id="3" w:name="_Ref11732"/>
       <w:r>
         <w:rPr>
           <w:sz w:val="22"/>
@@ -9364,7 +8799,7 @@
           <w:sz w:val="22"/>
           <w:szCs w:val="22"/>
         </w:rPr>
-        <w:t>1</w:t>
+        <w:t>2</w:t>
       </w:r>
       <w:r>
         <w:rPr>
@@ -9373,7 +8808,7 @@
         </w:rPr>
         <w:fldChar w:fldCharType="end"/>
       </w:r>
-      <w:bookmarkEnd w:id="1"/>
+      <w:bookmarkEnd w:id="3"/>
       <w:r>
         <w:rPr>
           <w:rFonts w:ascii="Calibri" w:hAnsi="Calibri" w:cs="Calibri"/>
@@ -9522,7 +8957,7 @@
           <w:szCs w:val="22"/>
         </w:rPr>
       </w:pPr>
-      <w:bookmarkStart w:id="2" w:name="_Ref11938"/>
+      <w:bookmarkStart w:id="4" w:name="_Ref11938"/>
       <w:r>
         <w:rPr>
           <w:sz w:val="22"/>
@@ -9556,7 +8991,7 @@
           <w:sz w:val="22"/>
           <w:szCs w:val="22"/>
         </w:rPr>
-        <w:t>2</w:t>
+        <w:t>3</w:t>
       </w:r>
       <w:r>
         <w:rPr>
@@ -9565,7 +9000,7 @@
         </w:rPr>
         <w:fldChar w:fldCharType="end"/>
       </w:r>
-      <w:bookmarkEnd w:id="2"/>
+      <w:bookmarkEnd w:id="4"/>
       <w:r>
         <w:rPr>
           <w:rFonts w:ascii="Calibri" w:hAnsi="Calibri" w:cs="Calibri"/>
@@ -11437,7 +10872,7 @@
           <w:lang w:val="cs-CZ"/>
         </w:rPr>
       </w:pPr>
-      <w:bookmarkStart w:id="3" w:name="_Ref13385"/>
+      <w:bookmarkStart w:id="5" w:name="_Ref13385"/>
       <w:r>
         <w:t xml:space="preserve">Tab. </w:t>
       </w:r>
@@ -11456,7 +10891,7 @@
       <w:r>
         <w:fldChar w:fldCharType="end"/>
       </w:r>
-      <w:bookmarkEnd w:id="3"/>
+      <w:bookmarkEnd w:id="5"/>
       <w:r>
         <w:rPr>
           <w:lang w:val="cs-CZ"/>
@@ -11820,6 +11255,7 @@
             <w:insideH w:val="none" w:color="auto" w:sz="0" w:space="0"/>
             <w:insideV w:val="none" w:color="auto" w:sz="0" w:space="0"/>
           </w:tblBorders>
+          <w:shd w:val="clear" w:color="auto" w:fill="auto"/>
           <w:tblLayout w:type="fixed"/>
           <w:tblCellMar>
             <w:top w:w="15" w:type="dxa"/>
@@ -12398,6 +11834,7 @@
             <w:insideH w:val="none" w:color="auto" w:sz="0" w:space="0"/>
             <w:insideV w:val="none" w:color="auto" w:sz="0" w:space="0"/>
           </w:tblBorders>
+          <w:shd w:val="clear" w:color="auto" w:fill="auto"/>
           <w:tblLayout w:type="fixed"/>
           <w:tblCellMar>
             <w:top w:w="15" w:type="dxa"/>
@@ -12566,6 +12003,7 @@
             <w:insideH w:val="none" w:color="auto" w:sz="0" w:space="0"/>
             <w:insideV w:val="none" w:color="auto" w:sz="0" w:space="0"/>
           </w:tblBorders>
+          <w:shd w:val="clear" w:color="auto" w:fill="auto"/>
           <w:tblLayout w:type="fixed"/>
           <w:tblCellMar>
             <w:top w:w="15" w:type="dxa"/>
@@ -12770,6 +12208,7 @@
             <w:insideH w:val="none" w:color="auto" w:sz="0" w:space="0"/>
             <w:insideV w:val="none" w:color="auto" w:sz="0" w:space="0"/>
           </w:tblBorders>
+          <w:shd w:val="clear" w:color="auto" w:fill="auto"/>
           <w:tblLayout w:type="fixed"/>
           <w:tblCellMar>
             <w:top w:w="15" w:type="dxa"/>
@@ -13139,6 +12578,7 @@
             <w:insideH w:val="none" w:color="auto" w:sz="0" w:space="0"/>
             <w:insideV w:val="none" w:color="auto" w:sz="0" w:space="0"/>
           </w:tblBorders>
+          <w:shd w:val="clear" w:color="auto" w:fill="auto"/>
           <w:tblLayout w:type="fixed"/>
           <w:tblCellMar>
             <w:top w:w="15" w:type="dxa"/>
@@ -13847,8 +13287,8 @@
           <w:lang w:val="cs-CZ"/>
         </w:rPr>
       </w:pPr>
-      <w:bookmarkStart w:id="4" w:name="_Ref25617"/>
-      <w:bookmarkStart w:id="5" w:name="_Ref25601"/>
+      <w:bookmarkStart w:id="6" w:name="_Ref25617"/>
+      <w:bookmarkStart w:id="7" w:name="_Ref25601"/>
       <w:r>
         <w:t xml:space="preserve">Code </w:t>
       </w:r>
@@ -13867,14 +13307,14 @@
       <w:r>
         <w:fldChar w:fldCharType="end"/>
       </w:r>
-      <w:bookmarkEnd w:id="4"/>
+      <w:bookmarkEnd w:id="6"/>
       <w:r>
         <w:rPr>
           <w:lang w:val="cs-CZ"/>
         </w:rPr>
         <w:t>: Struktura objektu v mongo databázi</w:t>
       </w:r>
-      <w:bookmarkEnd w:id="5"/>
+      <w:bookmarkEnd w:id="7"/>
       <w:r>
         <w:rPr>
           <w:lang w:val="cs-CZ"/>
@@ -14226,7 +13666,7 @@
           <w:lang w:val="cs-CZ"/>
         </w:rPr>
       </w:pPr>
-      <w:bookmarkStart w:id="6" w:name="_Ref26408"/>
+      <w:bookmarkStart w:id="8" w:name="_Ref26408"/>
       <w:r>
         <w:t xml:space="preserve">Code </w:t>
       </w:r>
@@ -14245,7 +13685,7 @@
       <w:r>
         <w:fldChar w:fldCharType="end"/>
       </w:r>
-      <w:bookmarkEnd w:id="6"/>
+      <w:bookmarkEnd w:id="8"/>
       <w:r>
         <w:rPr>
           <w:lang w:val="cs-CZ"/>
@@ -14656,7 +14096,7 @@
           <w:lang w:val="cs-CZ"/>
         </w:rPr>
       </w:pPr>
-      <w:bookmarkStart w:id="7" w:name="_Ref27273"/>
+      <w:bookmarkStart w:id="9" w:name="_Ref27273"/>
       <w:r>
         <w:t xml:space="preserve">Code </w:t>
       </w:r>
@@ -14675,7 +14115,7 @@
       <w:r>
         <w:fldChar w:fldCharType="end"/>
       </w:r>
-      <w:bookmarkEnd w:id="7"/>
+      <w:bookmarkEnd w:id="9"/>
       <w:r>
         <w:rPr>
           <w:lang w:val="cs-CZ"/>
@@ -15983,7 +15423,7 @@
           <w:lang w:val="en-US"/>
         </w:rPr>
       </w:pPr>
-      <w:bookmarkStart w:id="8" w:name="_Ref28710"/>
+      <w:bookmarkStart w:id="10" w:name="_Ref28710"/>
       <w:r>
         <w:t xml:space="preserve">Code </w:t>
       </w:r>
@@ -16002,7 +15442,7 @@
       <w:r>
         <w:fldChar w:fldCharType="end"/>
       </w:r>
-      <w:bookmarkEnd w:id="8"/>
+      <w:bookmarkEnd w:id="10"/>
       <w:r>
         <w:rPr>
           <w:lang w:val="cs-CZ"/>
@@ -16374,7 +15814,7 @@
           <w:lang w:val="en-US"/>
         </w:rPr>
       </w:pPr>
-      <w:bookmarkStart w:id="9" w:name="_Ref28971"/>
+      <w:bookmarkStart w:id="11" w:name="_Ref28971"/>
       <w:r>
         <w:t xml:space="preserve">Code </w:t>
       </w:r>
@@ -16393,7 +15833,7 @@
       <w:r>
         <w:fldChar w:fldCharType="end"/>
       </w:r>
-      <w:bookmarkEnd w:id="9"/>
+      <w:bookmarkEnd w:id="11"/>
       <w:r>
         <w:rPr>
           <w:lang w:val="cs-CZ"/>
@@ -16849,7 +16289,7 @@
           <w:lang w:val="cs-CZ"/>
         </w:rPr>
       </w:pPr>
-      <w:bookmarkStart w:id="10" w:name="_Ref29915"/>
+      <w:bookmarkStart w:id="12" w:name="_Ref29915"/>
       <w:r>
         <w:t xml:space="preserve">Tab. </w:t>
       </w:r>
@@ -16868,7 +16308,7 @@
       <w:r>
         <w:fldChar w:fldCharType="end"/>
       </w:r>
-      <w:bookmarkEnd w:id="10"/>
+      <w:bookmarkEnd w:id="12"/>
       <w:r>
         <w:rPr>
           <w:lang w:val="cs-CZ"/>
@@ -16918,7 +16358,6 @@
             <w:insideH w:val="none" w:color="auto" w:sz="0" w:space="0"/>
             <w:insideV w:val="none" w:color="auto" w:sz="0" w:space="0"/>
           </w:tblBorders>
-          <w:shd w:val="clear" w:color="auto" w:fill="auto"/>
           <w:tblLayout w:type="fixed"/>
           <w:tblCellMar>
             <w:top w:w="15" w:type="dxa"/>
@@ -17515,7 +16954,6 @@
             <w:insideH w:val="none" w:color="auto" w:sz="0" w:space="0"/>
             <w:insideV w:val="none" w:color="auto" w:sz="0" w:space="0"/>
           </w:tblBorders>
-          <w:shd w:val="clear" w:color="auto" w:fill="auto"/>
           <w:tblLayout w:type="fixed"/>
           <w:tblCellMar>
             <w:top w:w="15" w:type="dxa"/>
@@ -17899,7 +17337,6 @@
             <w:insideH w:val="none" w:color="auto" w:sz="0" w:space="0"/>
             <w:insideV w:val="none" w:color="auto" w:sz="0" w:space="0"/>
           </w:tblBorders>
-          <w:shd w:val="clear" w:color="auto" w:fill="auto"/>
           <w:tblLayout w:type="fixed"/>
           <w:tblCellMar>
             <w:top w:w="15" w:type="dxa"/>
@@ -18265,7 +17702,6 @@
             <w:insideH w:val="none" w:color="auto" w:sz="0" w:space="0"/>
             <w:insideV w:val="none" w:color="auto" w:sz="0" w:space="0"/>
           </w:tblBorders>
-          <w:shd w:val="clear" w:color="auto" w:fill="auto"/>
           <w:tblLayout w:type="fixed"/>
           <w:tblCellMar>
             <w:top w:w="15" w:type="dxa"/>
@@ -20290,7 +19726,7 @@
           <w:lang w:val="cs-CZ"/>
         </w:rPr>
       </w:pPr>
-      <w:bookmarkStart w:id="11" w:name="_Ref31593"/>
+      <w:bookmarkStart w:id="13" w:name="_Ref31593"/>
       <w:r>
         <w:t xml:space="preserve">Code </w:t>
       </w:r>
@@ -20309,7 +19745,7 @@
       <w:r>
         <w:fldChar w:fldCharType="end"/>
       </w:r>
-      <w:bookmarkEnd w:id="11"/>
+      <w:bookmarkEnd w:id="13"/>
       <w:r>
         <w:rPr>
           <w:lang w:val="cs-CZ"/>
@@ -20721,7 +20157,7 @@
           <w:lang w:val="cs-CZ"/>
         </w:rPr>
       </w:pPr>
-      <w:bookmarkStart w:id="12" w:name="_Ref31900"/>
+      <w:bookmarkStart w:id="14" w:name="_Ref31900"/>
       <w:r>
         <w:t xml:space="preserve">Code </w:t>
       </w:r>
@@ -20740,7 +20176,7 @@
       <w:r>
         <w:fldChar w:fldCharType="end"/>
       </w:r>
-      <w:bookmarkEnd w:id="12"/>
+      <w:bookmarkEnd w:id="14"/>
       <w:r>
         <w:rPr>
           <w:lang w:val="cs-CZ"/>
@@ -21081,8 +20517,8 @@
           <w:lang w:val="cs-CZ"/>
         </w:rPr>
       </w:pPr>
-      <w:bookmarkStart w:id="13" w:name="_Ref2555"/>
-      <w:bookmarkStart w:id="14" w:name="_Ref2542"/>
+      <w:bookmarkStart w:id="15" w:name="_Ref2555"/>
+      <w:bookmarkStart w:id="16" w:name="_Ref2542"/>
       <w:r>
         <w:t xml:space="preserve">Tab. </w:t>
       </w:r>
@@ -21101,14 +20537,14 @@
       <w:r>
         <w:fldChar w:fldCharType="end"/>
       </w:r>
-      <w:bookmarkEnd w:id="13"/>
+      <w:bookmarkEnd w:id="15"/>
       <w:r>
         <w:rPr>
           <w:lang w:val="cs-CZ"/>
         </w:rPr>
         <w:t>: Růst score podle hodnoty. Modifikátory nárůstu score.</w:t>
       </w:r>
-      <w:bookmarkEnd w:id="14"/>
+      <w:bookmarkEnd w:id="16"/>
     </w:p>
     <w:tbl>
       <w:tblPr>
@@ -21133,10 +20569,10 @@
         </w:tblCellMar>
       </w:tblPr>
       <w:tblGrid>
-        <w:gridCol w:w="1502"/>
-        <w:gridCol w:w="2864"/>
-        <w:gridCol w:w="2522"/>
-        <w:gridCol w:w="2232"/>
+        <w:gridCol w:w="1202"/>
+        <w:gridCol w:w="2741"/>
+        <w:gridCol w:w="2564"/>
+        <w:gridCol w:w="2613"/>
       </w:tblGrid>
       <w:tr>
         <w:tblPrEx>
@@ -21162,7 +20598,7 @@
         </w:trPr>
         <w:tc>
           <w:tcPr>
-            <w:tcW w:w="1502" w:type="dxa"/>
+            <w:tcW w:w="1202" w:type="dxa"/>
             <w:vMerge w:val="restart"/>
             <w:tcBorders>
               <w:top w:val="single" w:color="000000" w:sz="12" w:space="0"/>
@@ -21208,7 +20644,7 @@
         </w:tc>
         <w:tc>
           <w:tcPr>
-            <w:tcW w:w="7618" w:type="dxa"/>
+            <w:tcW w:w="7918" w:type="dxa"/>
             <w:gridSpan w:val="3"/>
             <w:tcBorders>
               <w:top w:val="single" w:color="000000" w:sz="12" w:space="0"/>
@@ -21277,7 +20713,7 @@
         </w:trPr>
         <w:tc>
           <w:tcPr>
-            <w:tcW w:w="1502" w:type="dxa"/>
+            <w:tcW w:w="1202" w:type="dxa"/>
             <w:vMerge w:val="continue"/>
             <w:tcBorders>
               <w:left w:val="single" w:color="000000" w:sz="12" w:space="0"/>
@@ -21309,7 +20745,7 @@
         </w:tc>
         <w:tc>
           <w:tcPr>
-            <w:tcW w:w="2864" w:type="dxa"/>
+            <w:tcW w:w="2741" w:type="dxa"/>
             <w:tcBorders>
               <w:top w:val="single" w:color="000000" w:sz="4" w:space="0"/>
               <w:left w:val="single" w:color="000000" w:sz="4" w:space="0"/>
@@ -21353,7 +20789,7 @@
         </w:tc>
         <w:tc>
           <w:tcPr>
-            <w:tcW w:w="2522" w:type="dxa"/>
+            <w:tcW w:w="2564" w:type="dxa"/>
             <w:tcBorders>
               <w:top w:val="single" w:color="000000" w:sz="4" w:space="0"/>
               <w:left w:val="single" w:color="000000" w:sz="4" w:space="0"/>
@@ -21397,7 +20833,7 @@
         </w:tc>
         <w:tc>
           <w:tcPr>
-            <w:tcW w:w="2232" w:type="dxa"/>
+            <w:tcW w:w="2613" w:type="dxa"/>
             <w:tcBorders>
               <w:top w:val="single" w:color="000000" w:sz="4" w:space="0"/>
               <w:left w:val="single" w:color="000000" w:sz="4" w:space="0"/>
@@ -21464,7 +20900,7 @@
         </w:trPr>
         <w:tc>
           <w:tcPr>
-            <w:tcW w:w="1502" w:type="dxa"/>
+            <w:tcW w:w="1202" w:type="dxa"/>
             <w:tcBorders>
               <w:top w:val="single" w:color="000000" w:sz="12" w:space="0"/>
               <w:left w:val="single" w:color="000000" w:sz="12" w:space="0"/>
@@ -21498,7 +20934,7 @@
         </w:tc>
         <w:tc>
           <w:tcPr>
-            <w:tcW w:w="2864" w:type="dxa"/>
+            <w:tcW w:w="2741" w:type="dxa"/>
             <w:tcBorders>
               <w:top w:val="single" w:color="000000" w:sz="12" w:space="0"/>
               <w:left w:val="single" w:color="000000" w:sz="4" w:space="0"/>
@@ -21555,7 +20991,7 @@
         </w:tc>
         <w:tc>
           <w:tcPr>
-            <w:tcW w:w="2522" w:type="dxa"/>
+            <w:tcW w:w="2564" w:type="dxa"/>
             <w:tcBorders>
               <w:top w:val="single" w:color="000000" w:sz="12" w:space="0"/>
               <w:left w:val="single" w:color="000000" w:sz="4" w:space="0"/>
@@ -21590,13 +21026,13 @@
                 <wp:anchor distT="0" distB="0" distL="118745" distR="118745" simplePos="0" relativeHeight="251669504" behindDoc="0" locked="0" layoutInCell="1" allowOverlap="1">
                   <wp:simplePos x="0" y="0"/>
                   <wp:positionH relativeFrom="column">
-                    <wp:posOffset>65405</wp:posOffset>
+                    <wp:posOffset>53340</wp:posOffset>
                   </wp:positionH>
                   <wp:positionV relativeFrom="paragraph">
-                    <wp:posOffset>160020</wp:posOffset>
+                    <wp:posOffset>116840</wp:posOffset>
                   </wp:positionV>
-                  <wp:extent cx="1428750" cy="1125220"/>
-                  <wp:effectExtent l="5080" t="5080" r="13970" b="12700"/>
+                  <wp:extent cx="1489075" cy="1168400"/>
+                  <wp:effectExtent l="4445" t="4445" r="11430" b="8255"/>
                   <wp:wrapSquare wrapText="bothSides"/>
                   <wp:docPr id="13" name="Chart 12"/>
                   <wp:cNvGraphicFramePr/>
@@ -21612,7 +21048,7 @@
         </w:tc>
         <w:tc>
           <w:tcPr>
-            <w:tcW w:w="2232" w:type="dxa"/>
+            <w:tcW w:w="2613" w:type="dxa"/>
             <w:tcBorders>
               <w:top w:val="single" w:color="000000" w:sz="12" w:space="0"/>
               <w:left w:val="single" w:color="000000" w:sz="4" w:space="0"/>
@@ -21647,13 +21083,13 @@
                 <wp:anchor distT="0" distB="0" distL="118745" distR="118745" simplePos="0" relativeHeight="251667456" behindDoc="0" locked="0" layoutInCell="1" allowOverlap="1">
                   <wp:simplePos x="0" y="0"/>
                   <wp:positionH relativeFrom="column">
-                    <wp:posOffset>59690</wp:posOffset>
+                    <wp:posOffset>22860</wp:posOffset>
                   </wp:positionH>
                   <wp:positionV relativeFrom="paragraph">
-                    <wp:posOffset>182245</wp:posOffset>
+                    <wp:posOffset>113665</wp:posOffset>
                   </wp:positionV>
-                  <wp:extent cx="1280160" cy="1049020"/>
-                  <wp:effectExtent l="4445" t="4445" r="10795" b="13335"/>
+                  <wp:extent cx="1565910" cy="1169035"/>
+                  <wp:effectExtent l="4445" t="5080" r="10795" b="6985"/>
                   <wp:wrapSquare wrapText="bothSides"/>
                   <wp:docPr id="11" name="Chart 10"/>
                   <wp:cNvGraphicFramePr/>
@@ -21678,7 +21114,6 @@
             <w:insideH w:val="none" w:color="auto" w:sz="0" w:space="0"/>
             <w:insideV w:val="none" w:color="auto" w:sz="0" w:space="0"/>
           </w:tblBorders>
-          <w:shd w:val="clear" w:color="auto" w:fill="auto"/>
           <w:tblLayout w:type="fixed"/>
           <w:tblCellMar>
             <w:top w:w="15" w:type="dxa"/>
@@ -21692,7 +21127,7 @@
         </w:trPr>
         <w:tc>
           <w:tcPr>
-            <w:tcW w:w="1502" w:type="dxa"/>
+            <w:tcW w:w="1202" w:type="dxa"/>
             <w:tcBorders>
               <w:top w:val="single" w:color="000000" w:sz="12" w:space="0"/>
               <w:left w:val="single" w:color="000000" w:sz="12" w:space="0"/>
@@ -21737,7 +21172,7 @@
         </w:tc>
         <w:tc>
           <w:tcPr>
-            <w:tcW w:w="2864" w:type="dxa"/>
+            <w:tcW w:w="2741" w:type="dxa"/>
             <w:tcBorders>
               <w:top w:val="single" w:color="000000" w:sz="12" w:space="0"/>
               <w:left w:val="single" w:color="000000" w:sz="4" w:space="0"/>
@@ -21782,7 +21217,7 @@
         </w:tc>
         <w:tc>
           <w:tcPr>
-            <w:tcW w:w="2522" w:type="dxa"/>
+            <w:tcW w:w="2564" w:type="dxa"/>
             <w:tcBorders>
               <w:top w:val="single" w:color="000000" w:sz="12" w:space="0"/>
               <w:left w:val="single" w:color="000000" w:sz="4" w:space="0"/>
@@ -21827,7 +21262,7 @@
         </w:tc>
         <w:tc>
           <w:tcPr>
-            <w:tcW w:w="2232" w:type="dxa"/>
+            <w:tcW w:w="2613" w:type="dxa"/>
             <w:tcBorders>
               <w:top w:val="single" w:color="000000" w:sz="12" w:space="0"/>
               <w:left w:val="single" w:color="000000" w:sz="4" w:space="0"/>
@@ -21867,6 +21302,410 @@
                 <w:lang w:val="en-US" w:eastAsia="zh-CN" w:bidi="ar"/>
               </w:rPr>
               <w:t>1.052</w:t>
+            </w:r>
+          </w:p>
+        </w:tc>
+      </w:tr>
+      <w:tr>
+        <w:tblPrEx>
+          <w:tblBorders>
+            <w:top w:val="none" w:color="auto" w:sz="0" w:space="0"/>
+            <w:left w:val="none" w:color="auto" w:sz="0" w:space="0"/>
+            <w:bottom w:val="none" w:color="auto" w:sz="0" w:space="0"/>
+            <w:right w:val="none" w:color="auto" w:sz="0" w:space="0"/>
+            <w:insideH w:val="none" w:color="auto" w:sz="0" w:space="0"/>
+            <w:insideV w:val="none" w:color="auto" w:sz="0" w:space="0"/>
+          </w:tblBorders>
+          <w:tblLayout w:type="fixed"/>
+          <w:tblCellMar>
+            <w:top w:w="15" w:type="dxa"/>
+            <w:left w:w="15" w:type="dxa"/>
+            <w:bottom w:w="15" w:type="dxa"/>
+            <w:right w:w="15" w:type="dxa"/>
+          </w:tblCellMar>
+        </w:tblPrEx>
+        <w:trPr>
+          <w:trHeight w:val="145" w:hRule="atLeast"/>
+        </w:trPr>
+        <w:tc>
+          <w:tcPr>
+            <w:tcW w:w="1202" w:type="dxa"/>
+            <w:tcBorders>
+              <w:top w:val="single" w:color="000000" w:sz="4" w:space="0"/>
+              <w:left w:val="single" w:color="000000" w:sz="12" w:space="0"/>
+              <w:bottom w:val="single" w:color="000000" w:sz="4" w:space="0"/>
+              <w:right w:val="single" w:color="000000" w:sz="4" w:space="0"/>
+            </w:tcBorders>
+            <w:shd w:val="clear" w:color="auto" w:fill="auto"/>
+            <w:vAlign w:val="bottom"/>
+          </w:tcPr>
+          <w:p>
+            <w:pPr>
+              <w:keepNext w:val="0"/>
+              <w:keepLines w:val="0"/>
+              <w:widowControl/>
+              <w:suppressLineNumbers w:val="0"/>
+              <w:spacing w:line="360" w:lineRule="auto"/>
+              <w:jc w:val="center"/>
+              <w:textAlignment w:val="bottom"/>
+              <w:rPr>
+                <w:rFonts w:hint="default" w:ascii="Calibri" w:hAnsi="Calibri" w:cs="Calibri"/>
+                <w:i w:val="0"/>
+                <w:color w:val="000000"/>
+                <w:sz w:val="22"/>
+                <w:szCs w:val="22"/>
+                <w:u w:val="none"/>
+              </w:rPr>
+            </w:pPr>
+            <w:r>
+              <w:rPr>
+                <w:rFonts w:hint="default" w:ascii="Calibri" w:hAnsi="Calibri" w:eastAsia="SimSun" w:cs="Calibri"/>
+                <w:i w:val="0"/>
+                <w:color w:val="000000"/>
+                <w:kern w:val="0"/>
+                <w:sz w:val="22"/>
+                <w:szCs w:val="22"/>
+                <w:u w:val="none"/>
+                <w:lang w:val="en-US" w:eastAsia="zh-CN" w:bidi="ar"/>
+              </w:rPr>
+              <w:t>5</w:t>
+            </w:r>
+          </w:p>
+        </w:tc>
+        <w:tc>
+          <w:tcPr>
+            <w:tcW w:w="2741" w:type="dxa"/>
+            <w:tcBorders>
+              <w:top w:val="single" w:color="000000" w:sz="4" w:space="0"/>
+              <w:left w:val="single" w:color="000000" w:sz="4" w:space="0"/>
+              <w:bottom w:val="single" w:color="000000" w:sz="4" w:space="0"/>
+              <w:right w:val="single" w:color="000000" w:sz="4" w:space="0"/>
+            </w:tcBorders>
+            <w:shd w:val="clear" w:color="auto" w:fill="auto"/>
+            <w:vAlign w:val="bottom"/>
+          </w:tcPr>
+          <w:p>
+            <w:pPr>
+              <w:keepNext w:val="0"/>
+              <w:keepLines w:val="0"/>
+              <w:widowControl/>
+              <w:suppressLineNumbers w:val="0"/>
+              <w:spacing w:line="360" w:lineRule="auto"/>
+              <w:jc w:val="center"/>
+              <w:textAlignment w:val="bottom"/>
+              <w:rPr>
+                <w:rFonts w:hint="default" w:ascii="Calibri" w:hAnsi="Calibri" w:cs="Calibri"/>
+                <w:i w:val="0"/>
+                <w:color w:val="000000"/>
+                <w:sz w:val="22"/>
+                <w:szCs w:val="22"/>
+                <w:u w:val="none"/>
+              </w:rPr>
+            </w:pPr>
+            <w:r>
+              <w:rPr>
+                <w:rFonts w:hint="default" w:ascii="Calibri" w:hAnsi="Calibri" w:eastAsia="SimSun" w:cs="Calibri"/>
+                <w:i w:val="0"/>
+                <w:color w:val="000000"/>
+                <w:kern w:val="0"/>
+                <w:sz w:val="22"/>
+                <w:szCs w:val="22"/>
+                <w:u w:val="none"/>
+                <w:lang w:val="en-US" w:eastAsia="zh-CN" w:bidi="ar"/>
+              </w:rPr>
+              <w:t>2.761</w:t>
+            </w:r>
+          </w:p>
+        </w:tc>
+        <w:tc>
+          <w:tcPr>
+            <w:tcW w:w="2564" w:type="dxa"/>
+            <w:tcBorders>
+              <w:top w:val="single" w:color="000000" w:sz="4" w:space="0"/>
+              <w:left w:val="single" w:color="000000" w:sz="4" w:space="0"/>
+              <w:bottom w:val="single" w:color="000000" w:sz="4" w:space="0"/>
+              <w:right w:val="single" w:color="000000" w:sz="4" w:space="0"/>
+            </w:tcBorders>
+            <w:shd w:val="clear" w:color="auto" w:fill="auto"/>
+            <w:vAlign w:val="bottom"/>
+          </w:tcPr>
+          <w:p>
+            <w:pPr>
+              <w:keepNext w:val="0"/>
+              <w:keepLines w:val="0"/>
+              <w:widowControl/>
+              <w:suppressLineNumbers w:val="0"/>
+              <w:spacing w:line="360" w:lineRule="auto"/>
+              <w:jc w:val="center"/>
+              <w:textAlignment w:val="bottom"/>
+              <w:rPr>
+                <w:rFonts w:hint="default" w:ascii="Calibri" w:hAnsi="Calibri" w:cs="Calibri"/>
+                <w:i w:val="0"/>
+                <w:color w:val="000000"/>
+                <w:sz w:val="22"/>
+                <w:szCs w:val="22"/>
+                <w:u w:val="none"/>
+              </w:rPr>
+            </w:pPr>
+            <w:r>
+              <w:rPr>
+                <w:rFonts w:hint="default" w:ascii="Calibri" w:hAnsi="Calibri" w:eastAsia="SimSun" w:cs="Calibri"/>
+                <w:i w:val="0"/>
+                <w:color w:val="000000"/>
+                <w:kern w:val="0"/>
+                <w:sz w:val="22"/>
+                <w:szCs w:val="22"/>
+                <w:u w:val="none"/>
+                <w:lang w:val="en-US" w:eastAsia="zh-CN" w:bidi="ar"/>
+              </w:rPr>
+              <w:t>1.424</w:t>
+            </w:r>
+          </w:p>
+        </w:tc>
+        <w:tc>
+          <w:tcPr>
+            <w:tcW w:w="2613" w:type="dxa"/>
+            <w:tcBorders>
+              <w:top w:val="single" w:color="000000" w:sz="4" w:space="0"/>
+              <w:left w:val="single" w:color="000000" w:sz="4" w:space="0"/>
+              <w:bottom w:val="single" w:color="000000" w:sz="4" w:space="0"/>
+              <w:right w:val="single" w:color="000000" w:sz="12" w:space="0"/>
+            </w:tcBorders>
+            <w:shd w:val="clear" w:color="auto" w:fill="auto"/>
+            <w:vAlign w:val="bottom"/>
+          </w:tcPr>
+          <w:p>
+            <w:pPr>
+              <w:keepNext w:val="0"/>
+              <w:keepLines w:val="0"/>
+              <w:widowControl/>
+              <w:suppressLineNumbers w:val="0"/>
+              <w:spacing w:line="360" w:lineRule="auto"/>
+              <w:jc w:val="center"/>
+              <w:textAlignment w:val="bottom"/>
+              <w:rPr>
+                <w:rFonts w:hint="default" w:ascii="Calibri" w:hAnsi="Calibri" w:cs="Calibri"/>
+                <w:i w:val="0"/>
+                <w:color w:val="000000"/>
+                <w:sz w:val="22"/>
+                <w:szCs w:val="22"/>
+                <w:u w:val="none"/>
+              </w:rPr>
+            </w:pPr>
+            <w:r>
+              <w:rPr>
+                <w:rFonts w:hint="default" w:ascii="Calibri" w:hAnsi="Calibri" w:eastAsia="SimSun" w:cs="Calibri"/>
+                <w:i w:val="0"/>
+                <w:color w:val="000000"/>
+                <w:kern w:val="0"/>
+                <w:sz w:val="22"/>
+                <w:szCs w:val="22"/>
+                <w:u w:val="none"/>
+                <w:lang w:val="en-US" w:eastAsia="zh-CN" w:bidi="ar"/>
+              </w:rPr>
+              <w:t>1.096</w:t>
+            </w:r>
+          </w:p>
+        </w:tc>
+      </w:tr>
+      <w:tr>
+        <w:tblPrEx>
+          <w:tblBorders>
+            <w:top w:val="none" w:color="auto" w:sz="0" w:space="0"/>
+            <w:left w:val="none" w:color="auto" w:sz="0" w:space="0"/>
+            <w:bottom w:val="none" w:color="auto" w:sz="0" w:space="0"/>
+            <w:right w:val="none" w:color="auto" w:sz="0" w:space="0"/>
+            <w:insideH w:val="none" w:color="auto" w:sz="0" w:space="0"/>
+            <w:insideV w:val="none" w:color="auto" w:sz="0" w:space="0"/>
+          </w:tblBorders>
+          <w:tblLayout w:type="fixed"/>
+          <w:tblCellMar>
+            <w:top w:w="15" w:type="dxa"/>
+            <w:left w:w="15" w:type="dxa"/>
+            <w:bottom w:w="15" w:type="dxa"/>
+            <w:right w:w="15" w:type="dxa"/>
+          </w:tblCellMar>
+        </w:tblPrEx>
+        <w:trPr>
+          <w:trHeight w:val="145" w:hRule="atLeast"/>
+        </w:trPr>
+        <w:tc>
+          <w:tcPr>
+            <w:tcW w:w="1202" w:type="dxa"/>
+            <w:tcBorders>
+              <w:top w:val="single" w:color="000000" w:sz="4" w:space="0"/>
+              <w:left w:val="single" w:color="000000" w:sz="12" w:space="0"/>
+              <w:bottom w:val="single" w:color="000000" w:sz="4" w:space="0"/>
+              <w:right w:val="single" w:color="000000" w:sz="4" w:space="0"/>
+            </w:tcBorders>
+            <w:shd w:val="clear" w:color="auto" w:fill="auto"/>
+            <w:vAlign w:val="bottom"/>
+          </w:tcPr>
+          <w:p>
+            <w:pPr>
+              <w:keepNext w:val="0"/>
+              <w:keepLines w:val="0"/>
+              <w:widowControl/>
+              <w:suppressLineNumbers w:val="0"/>
+              <w:spacing w:line="360" w:lineRule="auto"/>
+              <w:jc w:val="center"/>
+              <w:textAlignment w:val="bottom"/>
+              <w:rPr>
+                <w:rFonts w:hint="default" w:ascii="Calibri" w:hAnsi="Calibri" w:cs="Calibri"/>
+                <w:i w:val="0"/>
+                <w:color w:val="000000"/>
+                <w:sz w:val="22"/>
+                <w:szCs w:val="22"/>
+                <w:u w:val="none"/>
+              </w:rPr>
+            </w:pPr>
+            <w:r>
+              <w:rPr>
+                <w:rFonts w:hint="default" w:ascii="Calibri" w:hAnsi="Calibri" w:eastAsia="SimSun" w:cs="Calibri"/>
+                <w:i w:val="0"/>
+                <w:color w:val="000000"/>
+                <w:kern w:val="0"/>
+                <w:sz w:val="22"/>
+                <w:szCs w:val="22"/>
+                <w:u w:val="none"/>
+                <w:lang w:val="en-US" w:eastAsia="zh-CN" w:bidi="ar"/>
+              </w:rPr>
+              <w:t>10</w:t>
+            </w:r>
+          </w:p>
+        </w:tc>
+        <w:tc>
+          <w:tcPr>
+            <w:tcW w:w="2741" w:type="dxa"/>
+            <w:tcBorders>
+              <w:top w:val="single" w:color="000000" w:sz="4" w:space="0"/>
+              <w:left w:val="single" w:color="000000" w:sz="4" w:space="0"/>
+              <w:bottom w:val="single" w:color="000000" w:sz="4" w:space="0"/>
+              <w:right w:val="single" w:color="000000" w:sz="4" w:space="0"/>
+            </w:tcBorders>
+            <w:shd w:val="clear" w:color="auto" w:fill="auto"/>
+            <w:vAlign w:val="bottom"/>
+          </w:tcPr>
+          <w:p>
+            <w:pPr>
+              <w:keepNext w:val="0"/>
+              <w:keepLines w:val="0"/>
+              <w:widowControl/>
+              <w:suppressLineNumbers w:val="0"/>
+              <w:spacing w:line="360" w:lineRule="auto"/>
+              <w:jc w:val="center"/>
+              <w:textAlignment w:val="bottom"/>
+              <w:rPr>
+                <w:rFonts w:hint="default" w:ascii="Calibri" w:hAnsi="Calibri" w:cs="Calibri"/>
+                <w:i w:val="0"/>
+                <w:color w:val="000000"/>
+                <w:sz w:val="22"/>
+                <w:szCs w:val="22"/>
+                <w:u w:val="none"/>
+              </w:rPr>
+            </w:pPr>
+            <w:r>
+              <w:rPr>
+                <w:rFonts w:hint="default" w:ascii="Calibri" w:hAnsi="Calibri" w:eastAsia="SimSun" w:cs="Calibri"/>
+                <w:i w:val="0"/>
+                <w:color w:val="000000"/>
+                <w:kern w:val="0"/>
+                <w:sz w:val="22"/>
+                <w:szCs w:val="22"/>
+                <w:u w:val="none"/>
+                <w:lang w:val="en-US" w:eastAsia="zh-CN" w:bidi="ar"/>
+              </w:rPr>
+              <w:t>4.734</w:t>
+            </w:r>
+          </w:p>
+        </w:tc>
+        <w:tc>
+          <w:tcPr>
+            <w:tcW w:w="2564" w:type="dxa"/>
+            <w:tcBorders>
+              <w:top w:val="single" w:color="000000" w:sz="4" w:space="0"/>
+              <w:left w:val="single" w:color="000000" w:sz="4" w:space="0"/>
+              <w:bottom w:val="single" w:color="000000" w:sz="4" w:space="0"/>
+              <w:right w:val="single" w:color="000000" w:sz="4" w:space="0"/>
+            </w:tcBorders>
+            <w:shd w:val="clear" w:color="auto" w:fill="auto"/>
+            <w:vAlign w:val="bottom"/>
+          </w:tcPr>
+          <w:p>
+            <w:pPr>
+              <w:keepNext w:val="0"/>
+              <w:keepLines w:val="0"/>
+              <w:widowControl/>
+              <w:suppressLineNumbers w:val="0"/>
+              <w:spacing w:line="360" w:lineRule="auto"/>
+              <w:jc w:val="center"/>
+              <w:textAlignment w:val="bottom"/>
+              <w:rPr>
+                <w:rFonts w:hint="default" w:ascii="Calibri" w:hAnsi="Calibri" w:cs="Calibri"/>
+                <w:i w:val="0"/>
+                <w:color w:val="000000"/>
+                <w:sz w:val="22"/>
+                <w:szCs w:val="22"/>
+                <w:u w:val="none"/>
+              </w:rPr>
+            </w:pPr>
+            <w:r>
+              <w:rPr>
+                <w:rFonts w:hint="default" w:ascii="Calibri" w:hAnsi="Calibri" w:eastAsia="SimSun" w:cs="Calibri"/>
+                <w:i w:val="0"/>
+                <w:color w:val="000000"/>
+                <w:kern w:val="0"/>
+                <w:sz w:val="22"/>
+                <w:szCs w:val="22"/>
+                <w:u w:val="none"/>
+                <w:lang w:val="en-US" w:eastAsia="zh-CN" w:bidi="ar"/>
+              </w:rPr>
+              <w:t>1.697</w:t>
+            </w:r>
+          </w:p>
+        </w:tc>
+        <w:tc>
+          <w:tcPr>
+            <w:tcW w:w="2613" w:type="dxa"/>
+            <w:tcBorders>
+              <w:top w:val="single" w:color="000000" w:sz="4" w:space="0"/>
+              <w:left w:val="single" w:color="000000" w:sz="4" w:space="0"/>
+              <w:bottom w:val="single" w:color="000000" w:sz="4" w:space="0"/>
+              <w:right w:val="single" w:color="000000" w:sz="12" w:space="0"/>
+            </w:tcBorders>
+            <w:shd w:val="clear" w:color="auto" w:fill="auto"/>
+            <w:vAlign w:val="bottom"/>
+          </w:tcPr>
+          <w:p>
+            <w:pPr>
+              <w:keepNext w:val="0"/>
+              <w:keepLines w:val="0"/>
+              <w:widowControl/>
+              <w:suppressLineNumbers w:val="0"/>
+              <w:spacing w:line="360" w:lineRule="auto"/>
+              <w:jc w:val="center"/>
+              <w:textAlignment w:val="bottom"/>
+              <w:rPr>
+                <w:rFonts w:hint="default" w:ascii="Calibri" w:hAnsi="Calibri" w:cs="Calibri"/>
+                <w:i w:val="0"/>
+                <w:color w:val="000000"/>
+                <w:sz w:val="22"/>
+                <w:szCs w:val="22"/>
+                <w:u w:val="none"/>
+              </w:rPr>
+            </w:pPr>
+            <w:r>
+              <w:rPr>
+                <w:rFonts w:hint="default" w:ascii="Calibri" w:hAnsi="Calibri" w:eastAsia="SimSun" w:cs="Calibri"/>
+                <w:i w:val="0"/>
+                <w:color w:val="000000"/>
+                <w:kern w:val="0"/>
+                <w:sz w:val="22"/>
+                <w:szCs w:val="22"/>
+                <w:u w:val="none"/>
+                <w:lang w:val="en-US" w:eastAsia="zh-CN" w:bidi="ar"/>
+              </w:rPr>
+              <w:t>1.199</w:t>
             </w:r>
           </w:p>
         </w:tc>
@@ -21895,7 +21734,7 @@
         </w:trPr>
         <w:tc>
           <w:tcPr>
-            <w:tcW w:w="1502" w:type="dxa"/>
+            <w:tcW w:w="1202" w:type="dxa"/>
             <w:tcBorders>
               <w:top w:val="single" w:color="000000" w:sz="4" w:space="0"/>
               <w:left w:val="single" w:color="000000" w:sz="12" w:space="0"/>
@@ -21934,13 +21773,13 @@
                 <w:u w:val="none"/>
                 <w:lang w:val="en-US" w:eastAsia="zh-CN" w:bidi="ar"/>
               </w:rPr>
-              <w:t>5</w:t>
+              <w:t>50</w:t>
             </w:r>
           </w:p>
         </w:tc>
         <w:tc>
           <w:tcPr>
-            <w:tcW w:w="2864" w:type="dxa"/>
+            <w:tcW w:w="2741" w:type="dxa"/>
             <w:tcBorders>
               <w:top w:val="single" w:color="000000" w:sz="4" w:space="0"/>
               <w:left w:val="single" w:color="000000" w:sz="4" w:space="0"/>
@@ -21979,13 +21818,13 @@
                 <w:u w:val="none"/>
                 <w:lang w:val="en-US" w:eastAsia="zh-CN" w:bidi="ar"/>
               </w:rPr>
-              <w:t>2.761</w:t>
+              <w:t>20.515</w:t>
             </w:r>
           </w:p>
         </w:tc>
         <w:tc>
           <w:tcPr>
-            <w:tcW w:w="2522" w:type="dxa"/>
+            <w:tcW w:w="2564" w:type="dxa"/>
             <w:tcBorders>
               <w:top w:val="single" w:color="000000" w:sz="4" w:space="0"/>
               <w:left w:val="single" w:color="000000" w:sz="4" w:space="0"/>
@@ -22024,13 +21863,13 @@
                 <w:u w:val="none"/>
                 <w:lang w:val="en-US" w:eastAsia="zh-CN" w:bidi="ar"/>
               </w:rPr>
-              <w:t>1.424</w:t>
+              <w:t>2.332</w:t>
             </w:r>
           </w:p>
         </w:tc>
         <w:tc>
           <w:tcPr>
-            <w:tcW w:w="2232" w:type="dxa"/>
+            <w:tcW w:w="2613" w:type="dxa"/>
             <w:tcBorders>
               <w:top w:val="single" w:color="000000" w:sz="4" w:space="0"/>
               <w:left w:val="single" w:color="000000" w:sz="4" w:space="0"/>
@@ -22069,7 +21908,7 @@
                 <w:u w:val="none"/>
                 <w:lang w:val="en-US" w:eastAsia="zh-CN" w:bidi="ar"/>
               </w:rPr>
-              <w:t>1.096</w:t>
+              <w:t>1.46</w:t>
             </w:r>
           </w:p>
         </w:tc>
@@ -22084,6 +21923,7 @@
             <w:insideH w:val="none" w:color="auto" w:sz="0" w:space="0"/>
             <w:insideV w:val="none" w:color="auto" w:sz="0" w:space="0"/>
           </w:tblBorders>
+          <w:shd w:val="clear" w:color="auto" w:fill="auto"/>
           <w:tblLayout w:type="fixed"/>
           <w:tblCellMar>
             <w:top w:w="15" w:type="dxa"/>
@@ -22097,7 +21937,7 @@
         </w:trPr>
         <w:tc>
           <w:tcPr>
-            <w:tcW w:w="1502" w:type="dxa"/>
+            <w:tcW w:w="1202" w:type="dxa"/>
             <w:tcBorders>
               <w:top w:val="single" w:color="000000" w:sz="4" w:space="0"/>
               <w:left w:val="single" w:color="000000" w:sz="12" w:space="0"/>
@@ -22136,13 +21976,13 @@
                 <w:u w:val="none"/>
                 <w:lang w:val="en-US" w:eastAsia="zh-CN" w:bidi="ar"/>
               </w:rPr>
-              <w:t>10</w:t>
+              <w:t>100</w:t>
             </w:r>
           </w:p>
         </w:tc>
         <w:tc>
           <w:tcPr>
-            <w:tcW w:w="2864" w:type="dxa"/>
+            <w:tcW w:w="2741" w:type="dxa"/>
             <w:tcBorders>
               <w:top w:val="single" w:color="000000" w:sz="4" w:space="0"/>
               <w:left w:val="single" w:color="000000" w:sz="4" w:space="0"/>
@@ -22181,13 +22021,13 @@
                 <w:u w:val="none"/>
                 <w:lang w:val="en-US" w:eastAsia="zh-CN" w:bidi="ar"/>
               </w:rPr>
-              <w:t>4.734</w:t>
+              <w:t>40.242</w:t>
             </w:r>
           </w:p>
         </w:tc>
         <w:tc>
           <w:tcPr>
-            <w:tcW w:w="2522" w:type="dxa"/>
+            <w:tcW w:w="2564" w:type="dxa"/>
             <w:tcBorders>
               <w:top w:val="single" w:color="000000" w:sz="4" w:space="0"/>
               <w:left w:val="single" w:color="000000" w:sz="4" w:space="0"/>
@@ -22226,417 +22066,13 @@
                 <w:u w:val="none"/>
                 <w:lang w:val="en-US" w:eastAsia="zh-CN" w:bidi="ar"/>
               </w:rPr>
-              <w:t>1.697</w:t>
-            </w:r>
-          </w:p>
-        </w:tc>
-        <w:tc>
-          <w:tcPr>
-            <w:tcW w:w="2232" w:type="dxa"/>
-            <w:tcBorders>
-              <w:top w:val="single" w:color="000000" w:sz="4" w:space="0"/>
-              <w:left w:val="single" w:color="000000" w:sz="4" w:space="0"/>
-              <w:bottom w:val="single" w:color="000000" w:sz="4" w:space="0"/>
-              <w:right w:val="single" w:color="000000" w:sz="12" w:space="0"/>
-            </w:tcBorders>
-            <w:shd w:val="clear" w:color="auto" w:fill="auto"/>
-            <w:vAlign w:val="bottom"/>
-          </w:tcPr>
-          <w:p>
-            <w:pPr>
-              <w:keepNext w:val="0"/>
-              <w:keepLines w:val="0"/>
-              <w:widowControl/>
-              <w:suppressLineNumbers w:val="0"/>
-              <w:spacing w:line="360" w:lineRule="auto"/>
-              <w:jc w:val="center"/>
-              <w:textAlignment w:val="bottom"/>
-              <w:rPr>
-                <w:rFonts w:hint="default" w:ascii="Calibri" w:hAnsi="Calibri" w:cs="Calibri"/>
-                <w:i w:val="0"/>
-                <w:color w:val="000000"/>
-                <w:sz w:val="22"/>
-                <w:szCs w:val="22"/>
-                <w:u w:val="none"/>
-              </w:rPr>
-            </w:pPr>
-            <w:r>
-              <w:rPr>
-                <w:rFonts w:hint="default" w:ascii="Calibri" w:hAnsi="Calibri" w:eastAsia="SimSun" w:cs="Calibri"/>
-                <w:i w:val="0"/>
-                <w:color w:val="000000"/>
-                <w:kern w:val="0"/>
-                <w:sz w:val="22"/>
-                <w:szCs w:val="22"/>
-                <w:u w:val="none"/>
-                <w:lang w:val="en-US" w:eastAsia="zh-CN" w:bidi="ar"/>
-              </w:rPr>
-              <w:t>1.199</w:t>
-            </w:r>
-          </w:p>
-        </w:tc>
-      </w:tr>
-      <w:tr>
-        <w:tblPrEx>
-          <w:tblBorders>
-            <w:top w:val="none" w:color="auto" w:sz="0" w:space="0"/>
-            <w:left w:val="none" w:color="auto" w:sz="0" w:space="0"/>
-            <w:bottom w:val="none" w:color="auto" w:sz="0" w:space="0"/>
-            <w:right w:val="none" w:color="auto" w:sz="0" w:space="0"/>
-            <w:insideH w:val="none" w:color="auto" w:sz="0" w:space="0"/>
-            <w:insideV w:val="none" w:color="auto" w:sz="0" w:space="0"/>
-          </w:tblBorders>
-          <w:tblLayout w:type="fixed"/>
-          <w:tblCellMar>
-            <w:top w:w="15" w:type="dxa"/>
-            <w:left w:w="15" w:type="dxa"/>
-            <w:bottom w:w="15" w:type="dxa"/>
-            <w:right w:w="15" w:type="dxa"/>
-          </w:tblCellMar>
-        </w:tblPrEx>
-        <w:trPr>
-          <w:trHeight w:val="145" w:hRule="atLeast"/>
-        </w:trPr>
-        <w:tc>
-          <w:tcPr>
-            <w:tcW w:w="1502" w:type="dxa"/>
-            <w:tcBorders>
-              <w:top w:val="single" w:color="000000" w:sz="4" w:space="0"/>
-              <w:left w:val="single" w:color="000000" w:sz="12" w:space="0"/>
-              <w:bottom w:val="single" w:color="000000" w:sz="4" w:space="0"/>
-              <w:right w:val="single" w:color="000000" w:sz="4" w:space="0"/>
-            </w:tcBorders>
-            <w:shd w:val="clear" w:color="auto" w:fill="auto"/>
-            <w:vAlign w:val="bottom"/>
-          </w:tcPr>
-          <w:p>
-            <w:pPr>
-              <w:keepNext w:val="0"/>
-              <w:keepLines w:val="0"/>
-              <w:widowControl/>
-              <w:suppressLineNumbers w:val="0"/>
-              <w:spacing w:line="360" w:lineRule="auto"/>
-              <w:jc w:val="center"/>
-              <w:textAlignment w:val="bottom"/>
-              <w:rPr>
-                <w:rFonts w:hint="default" w:ascii="Calibri" w:hAnsi="Calibri" w:cs="Calibri"/>
-                <w:i w:val="0"/>
-                <w:color w:val="000000"/>
-                <w:sz w:val="22"/>
-                <w:szCs w:val="22"/>
-                <w:u w:val="none"/>
-              </w:rPr>
-            </w:pPr>
-            <w:r>
-              <w:rPr>
-                <w:rFonts w:hint="default" w:ascii="Calibri" w:hAnsi="Calibri" w:eastAsia="SimSun" w:cs="Calibri"/>
-                <w:i w:val="0"/>
-                <w:color w:val="000000"/>
-                <w:kern w:val="0"/>
-                <w:sz w:val="22"/>
-                <w:szCs w:val="22"/>
-                <w:u w:val="none"/>
-                <w:lang w:val="en-US" w:eastAsia="zh-CN" w:bidi="ar"/>
-              </w:rPr>
-              <w:t>50</w:t>
-            </w:r>
-          </w:p>
-        </w:tc>
-        <w:tc>
-          <w:tcPr>
-            <w:tcW w:w="2864" w:type="dxa"/>
-            <w:tcBorders>
-              <w:top w:val="single" w:color="000000" w:sz="4" w:space="0"/>
-              <w:left w:val="single" w:color="000000" w:sz="4" w:space="0"/>
-              <w:bottom w:val="single" w:color="000000" w:sz="4" w:space="0"/>
-              <w:right w:val="single" w:color="000000" w:sz="4" w:space="0"/>
-            </w:tcBorders>
-            <w:shd w:val="clear" w:color="auto" w:fill="auto"/>
-            <w:vAlign w:val="bottom"/>
-          </w:tcPr>
-          <w:p>
-            <w:pPr>
-              <w:keepNext w:val="0"/>
-              <w:keepLines w:val="0"/>
-              <w:widowControl/>
-              <w:suppressLineNumbers w:val="0"/>
-              <w:spacing w:line="360" w:lineRule="auto"/>
-              <w:jc w:val="center"/>
-              <w:textAlignment w:val="bottom"/>
-              <w:rPr>
-                <w:rFonts w:hint="default" w:ascii="Calibri" w:hAnsi="Calibri" w:cs="Calibri"/>
-                <w:i w:val="0"/>
-                <w:color w:val="000000"/>
-                <w:sz w:val="22"/>
-                <w:szCs w:val="22"/>
-                <w:u w:val="none"/>
-              </w:rPr>
-            </w:pPr>
-            <w:r>
-              <w:rPr>
-                <w:rFonts w:hint="default" w:ascii="Calibri" w:hAnsi="Calibri" w:eastAsia="SimSun" w:cs="Calibri"/>
-                <w:i w:val="0"/>
-                <w:color w:val="000000"/>
-                <w:kern w:val="0"/>
-                <w:sz w:val="22"/>
-                <w:szCs w:val="22"/>
-                <w:u w:val="none"/>
-                <w:lang w:val="en-US" w:eastAsia="zh-CN" w:bidi="ar"/>
-              </w:rPr>
-              <w:t>20.515</w:t>
-            </w:r>
-          </w:p>
-        </w:tc>
-        <w:tc>
-          <w:tcPr>
-            <w:tcW w:w="2522" w:type="dxa"/>
-            <w:tcBorders>
-              <w:top w:val="single" w:color="000000" w:sz="4" w:space="0"/>
-              <w:left w:val="single" w:color="000000" w:sz="4" w:space="0"/>
-              <w:bottom w:val="single" w:color="000000" w:sz="4" w:space="0"/>
-              <w:right w:val="single" w:color="000000" w:sz="4" w:space="0"/>
-            </w:tcBorders>
-            <w:shd w:val="clear" w:color="auto" w:fill="auto"/>
-            <w:vAlign w:val="bottom"/>
-          </w:tcPr>
-          <w:p>
-            <w:pPr>
-              <w:keepNext w:val="0"/>
-              <w:keepLines w:val="0"/>
-              <w:widowControl/>
-              <w:suppressLineNumbers w:val="0"/>
-              <w:spacing w:line="360" w:lineRule="auto"/>
-              <w:jc w:val="center"/>
-              <w:textAlignment w:val="bottom"/>
-              <w:rPr>
-                <w:rFonts w:hint="default" w:ascii="Calibri" w:hAnsi="Calibri" w:cs="Calibri"/>
-                <w:i w:val="0"/>
-                <w:color w:val="000000"/>
-                <w:sz w:val="22"/>
-                <w:szCs w:val="22"/>
-                <w:u w:val="none"/>
-              </w:rPr>
-            </w:pPr>
-            <w:r>
-              <w:rPr>
-                <w:rFonts w:hint="default" w:ascii="Calibri" w:hAnsi="Calibri" w:eastAsia="SimSun" w:cs="Calibri"/>
-                <w:i w:val="0"/>
-                <w:color w:val="000000"/>
-                <w:kern w:val="0"/>
-                <w:sz w:val="22"/>
-                <w:szCs w:val="22"/>
-                <w:u w:val="none"/>
-                <w:lang w:val="en-US" w:eastAsia="zh-CN" w:bidi="ar"/>
-              </w:rPr>
-              <w:t>2.332</w:t>
-            </w:r>
-          </w:p>
-        </w:tc>
-        <w:tc>
-          <w:tcPr>
-            <w:tcW w:w="2232" w:type="dxa"/>
-            <w:tcBorders>
-              <w:top w:val="single" w:color="000000" w:sz="4" w:space="0"/>
-              <w:left w:val="single" w:color="000000" w:sz="4" w:space="0"/>
-              <w:bottom w:val="single" w:color="000000" w:sz="4" w:space="0"/>
-              <w:right w:val="single" w:color="000000" w:sz="12" w:space="0"/>
-            </w:tcBorders>
-            <w:shd w:val="clear" w:color="auto" w:fill="auto"/>
-            <w:vAlign w:val="bottom"/>
-          </w:tcPr>
-          <w:p>
-            <w:pPr>
-              <w:keepNext w:val="0"/>
-              <w:keepLines w:val="0"/>
-              <w:widowControl/>
-              <w:suppressLineNumbers w:val="0"/>
-              <w:spacing w:line="360" w:lineRule="auto"/>
-              <w:jc w:val="center"/>
-              <w:textAlignment w:val="bottom"/>
-              <w:rPr>
-                <w:rFonts w:hint="default" w:ascii="Calibri" w:hAnsi="Calibri" w:cs="Calibri"/>
-                <w:i w:val="0"/>
-                <w:color w:val="000000"/>
-                <w:sz w:val="22"/>
-                <w:szCs w:val="22"/>
-                <w:u w:val="none"/>
-              </w:rPr>
-            </w:pPr>
-            <w:r>
-              <w:rPr>
-                <w:rFonts w:hint="default" w:ascii="Calibri" w:hAnsi="Calibri" w:eastAsia="SimSun" w:cs="Calibri"/>
-                <w:i w:val="0"/>
-                <w:color w:val="000000"/>
-                <w:kern w:val="0"/>
-                <w:sz w:val="22"/>
-                <w:szCs w:val="22"/>
-                <w:u w:val="none"/>
-                <w:lang w:val="en-US" w:eastAsia="zh-CN" w:bidi="ar"/>
-              </w:rPr>
-              <w:t>1.46</w:t>
-            </w:r>
-          </w:p>
-        </w:tc>
-      </w:tr>
-      <w:tr>
-        <w:tblPrEx>
-          <w:tblBorders>
-            <w:top w:val="none" w:color="auto" w:sz="0" w:space="0"/>
-            <w:left w:val="none" w:color="auto" w:sz="0" w:space="0"/>
-            <w:bottom w:val="none" w:color="auto" w:sz="0" w:space="0"/>
-            <w:right w:val="none" w:color="auto" w:sz="0" w:space="0"/>
-            <w:insideH w:val="none" w:color="auto" w:sz="0" w:space="0"/>
-            <w:insideV w:val="none" w:color="auto" w:sz="0" w:space="0"/>
-          </w:tblBorders>
-          <w:tblLayout w:type="fixed"/>
-          <w:tblCellMar>
-            <w:top w:w="15" w:type="dxa"/>
-            <w:left w:w="15" w:type="dxa"/>
-            <w:bottom w:w="15" w:type="dxa"/>
-            <w:right w:w="15" w:type="dxa"/>
-          </w:tblCellMar>
-        </w:tblPrEx>
-        <w:trPr>
-          <w:trHeight w:val="145" w:hRule="atLeast"/>
-        </w:trPr>
-        <w:tc>
-          <w:tcPr>
-            <w:tcW w:w="1502" w:type="dxa"/>
-            <w:tcBorders>
-              <w:top w:val="single" w:color="000000" w:sz="4" w:space="0"/>
-              <w:left w:val="single" w:color="000000" w:sz="12" w:space="0"/>
-              <w:bottom w:val="single" w:color="000000" w:sz="4" w:space="0"/>
-              <w:right w:val="single" w:color="000000" w:sz="4" w:space="0"/>
-            </w:tcBorders>
-            <w:shd w:val="clear" w:color="auto" w:fill="auto"/>
-            <w:vAlign w:val="bottom"/>
-          </w:tcPr>
-          <w:p>
-            <w:pPr>
-              <w:keepNext w:val="0"/>
-              <w:keepLines w:val="0"/>
-              <w:widowControl/>
-              <w:suppressLineNumbers w:val="0"/>
-              <w:spacing w:line="360" w:lineRule="auto"/>
-              <w:jc w:val="center"/>
-              <w:textAlignment w:val="bottom"/>
-              <w:rPr>
-                <w:rFonts w:hint="default" w:ascii="Calibri" w:hAnsi="Calibri" w:cs="Calibri"/>
-                <w:i w:val="0"/>
-                <w:color w:val="000000"/>
-                <w:sz w:val="22"/>
-                <w:szCs w:val="22"/>
-                <w:u w:val="none"/>
-              </w:rPr>
-            </w:pPr>
-            <w:r>
-              <w:rPr>
-                <w:rFonts w:hint="default" w:ascii="Calibri" w:hAnsi="Calibri" w:eastAsia="SimSun" w:cs="Calibri"/>
-                <w:i w:val="0"/>
-                <w:color w:val="000000"/>
-                <w:kern w:val="0"/>
-                <w:sz w:val="22"/>
-                <w:szCs w:val="22"/>
-                <w:u w:val="none"/>
-                <w:lang w:val="en-US" w:eastAsia="zh-CN" w:bidi="ar"/>
-              </w:rPr>
-              <w:t>100</w:t>
-            </w:r>
-          </w:p>
-        </w:tc>
-        <w:tc>
-          <w:tcPr>
-            <w:tcW w:w="2864" w:type="dxa"/>
-            <w:tcBorders>
-              <w:top w:val="single" w:color="000000" w:sz="4" w:space="0"/>
-              <w:left w:val="single" w:color="000000" w:sz="4" w:space="0"/>
-              <w:bottom w:val="single" w:color="000000" w:sz="4" w:space="0"/>
-              <w:right w:val="single" w:color="000000" w:sz="4" w:space="0"/>
-            </w:tcBorders>
-            <w:shd w:val="clear" w:color="auto" w:fill="auto"/>
-            <w:vAlign w:val="bottom"/>
-          </w:tcPr>
-          <w:p>
-            <w:pPr>
-              <w:keepNext w:val="0"/>
-              <w:keepLines w:val="0"/>
-              <w:widowControl/>
-              <w:suppressLineNumbers w:val="0"/>
-              <w:spacing w:line="360" w:lineRule="auto"/>
-              <w:jc w:val="center"/>
-              <w:textAlignment w:val="bottom"/>
-              <w:rPr>
-                <w:rFonts w:hint="default" w:ascii="Calibri" w:hAnsi="Calibri" w:cs="Calibri"/>
-                <w:i w:val="0"/>
-                <w:color w:val="000000"/>
-                <w:sz w:val="22"/>
-                <w:szCs w:val="22"/>
-                <w:u w:val="none"/>
-              </w:rPr>
-            </w:pPr>
-            <w:r>
-              <w:rPr>
-                <w:rFonts w:hint="default" w:ascii="Calibri" w:hAnsi="Calibri" w:eastAsia="SimSun" w:cs="Calibri"/>
-                <w:i w:val="0"/>
-                <w:color w:val="000000"/>
-                <w:kern w:val="0"/>
-                <w:sz w:val="22"/>
-                <w:szCs w:val="22"/>
-                <w:u w:val="none"/>
-                <w:lang w:val="en-US" w:eastAsia="zh-CN" w:bidi="ar"/>
-              </w:rPr>
-              <w:t>40.242</w:t>
-            </w:r>
-          </w:p>
-        </w:tc>
-        <w:tc>
-          <w:tcPr>
-            <w:tcW w:w="2522" w:type="dxa"/>
-            <w:tcBorders>
-              <w:top w:val="single" w:color="000000" w:sz="4" w:space="0"/>
-              <w:left w:val="single" w:color="000000" w:sz="4" w:space="0"/>
-              <w:bottom w:val="single" w:color="000000" w:sz="4" w:space="0"/>
-              <w:right w:val="single" w:color="000000" w:sz="4" w:space="0"/>
-            </w:tcBorders>
-            <w:shd w:val="clear" w:color="auto" w:fill="auto"/>
-            <w:vAlign w:val="bottom"/>
-          </w:tcPr>
-          <w:p>
-            <w:pPr>
-              <w:keepNext w:val="0"/>
-              <w:keepLines w:val="0"/>
-              <w:widowControl/>
-              <w:suppressLineNumbers w:val="0"/>
-              <w:spacing w:line="360" w:lineRule="auto"/>
-              <w:jc w:val="center"/>
-              <w:textAlignment w:val="bottom"/>
-              <w:rPr>
-                <w:rFonts w:hint="default" w:ascii="Calibri" w:hAnsi="Calibri" w:cs="Calibri"/>
-                <w:i w:val="0"/>
-                <w:color w:val="000000"/>
-                <w:sz w:val="22"/>
-                <w:szCs w:val="22"/>
-                <w:u w:val="none"/>
-              </w:rPr>
-            </w:pPr>
-            <w:r>
-              <w:rPr>
-                <w:rFonts w:hint="default" w:ascii="Calibri" w:hAnsi="Calibri" w:eastAsia="SimSun" w:cs="Calibri"/>
-                <w:i w:val="0"/>
-                <w:color w:val="000000"/>
-                <w:kern w:val="0"/>
-                <w:sz w:val="22"/>
-                <w:szCs w:val="22"/>
-                <w:u w:val="none"/>
-                <w:lang w:val="en-US" w:eastAsia="zh-CN" w:bidi="ar"/>
-              </w:rPr>
               <w:t>2.605</w:t>
             </w:r>
           </w:p>
         </w:tc>
         <w:tc>
           <w:tcPr>
-            <w:tcW w:w="2232" w:type="dxa"/>
+            <w:tcW w:w="2613" w:type="dxa"/>
             <w:tcBorders>
               <w:top w:val="single" w:color="000000" w:sz="4" w:space="0"/>
               <w:left w:val="single" w:color="000000" w:sz="4" w:space="0"/>
@@ -22704,7 +22140,7 @@
         </w:trPr>
         <w:tc>
           <w:tcPr>
-            <w:tcW w:w="1502" w:type="dxa"/>
+            <w:tcW w:w="1202" w:type="dxa"/>
             <w:tcBorders>
               <w:top w:val="single" w:color="000000" w:sz="4" w:space="0"/>
               <w:left w:val="single" w:color="000000" w:sz="12" w:space="0"/>
@@ -22749,7 +22185,7 @@
         </w:tc>
         <w:tc>
           <w:tcPr>
-            <w:tcW w:w="2864" w:type="dxa"/>
+            <w:tcW w:w="2741" w:type="dxa"/>
             <w:tcBorders>
               <w:top w:val="single" w:color="000000" w:sz="4" w:space="0"/>
               <w:left w:val="single" w:color="000000" w:sz="4" w:space="0"/>
@@ -22794,7 +22230,7 @@
         </w:tc>
         <w:tc>
           <w:tcPr>
-            <w:tcW w:w="2522" w:type="dxa"/>
+            <w:tcW w:w="2564" w:type="dxa"/>
             <w:tcBorders>
               <w:top w:val="single" w:color="000000" w:sz="4" w:space="0"/>
               <w:left w:val="single" w:color="000000" w:sz="4" w:space="0"/>
@@ -22839,7 +22275,7 @@
         </w:tc>
         <w:tc>
           <w:tcPr>
-            <w:tcW w:w="2232" w:type="dxa"/>
+            <w:tcW w:w="2613" w:type="dxa"/>
             <w:tcBorders>
               <w:top w:val="single" w:color="000000" w:sz="4" w:space="0"/>
               <w:left w:val="single" w:color="000000" w:sz="4" w:space="0"/>
@@ -23075,6 +22511,7 @@
     <w:p>
       <w:pPr>
         <w:spacing w:line="360" w:lineRule="auto"/>
+        <w:jc w:val="both"/>
         <w:rPr>
           <w:b w:val="0"/>
           <w:bCs w:val="0"/>
@@ -23093,6 +22530,7 @@
     <w:p>
       <w:pPr>
         <w:spacing w:line="360" w:lineRule="auto"/>
+        <w:jc w:val="both"/>
         <w:rPr>
           <w:b w:val="0"/>
           <w:bCs w:val="0"/>
@@ -23111,6 +22549,7 @@
     <w:p>
       <w:pPr>
         <w:spacing w:line="360" w:lineRule="auto"/>
+        <w:jc w:val="both"/>
         <w:rPr>
           <w:b w:val="0"/>
           <w:bCs w:val="0"/>
@@ -23130,6 +22569,7 @@
       <w:pPr>
         <w:spacing w:line="360" w:lineRule="auto"/>
         <w:ind w:firstLine="700" w:firstLineChars="0"/>
+        <w:jc w:val="both"/>
         <w:rPr>
           <w:b/>
           <w:bCs/>
@@ -23148,6 +22588,7 @@
     <w:p>
       <w:pPr>
         <w:spacing w:line="360" w:lineRule="auto"/>
+        <w:jc w:val="both"/>
         <w:rPr>
           <w:b w:val="0"/>
           <w:bCs w:val="0"/>
@@ -23166,6 +22607,7 @@
     <w:p>
       <w:pPr>
         <w:spacing w:line="360" w:lineRule="auto"/>
+        <w:jc w:val="both"/>
         <w:rPr>
           <w:rFonts w:hint="default"/>
           <w:b w:val="0"/>
@@ -23211,6 +22653,7 @@
     <w:p>
       <w:pPr>
         <w:spacing w:line="360" w:lineRule="auto"/>
+        <w:jc w:val="both"/>
         <w:rPr>
           <w:rFonts w:hint="default"/>
           <w:b w:val="0"/>
@@ -23231,6 +22674,7 @@
     <w:p>
       <w:pPr>
         <w:spacing w:line="360" w:lineRule="auto"/>
+        <w:jc w:val="both"/>
         <w:rPr>
           <w:rFonts w:hint="default"/>
           <w:b w:val="0"/>
@@ -23265,7 +22709,7 @@
         <w:snapToGrid/>
         <w:spacing w:after="160" w:line="360" w:lineRule="auto"/>
         <w:ind w:left="0" w:leftChars="0" w:right="0" w:rightChars="0" w:firstLine="706" w:firstLineChars="0"/>
-        <w:jc w:val="left"/>
+        <w:jc w:val="both"/>
         <w:textAlignment w:val="auto"/>
         <w:outlineLvl w:val="9"/>
         <w:rPr>
@@ -23288,6 +22732,7 @@
     <w:p>
       <w:pPr>
         <w:spacing w:line="360" w:lineRule="auto"/>
+        <w:jc w:val="both"/>
         <w:rPr>
           <w:rFonts w:hint="default"/>
           <w:b w:val="0"/>
@@ -23308,6 +22753,7 @@
     <w:p>
       <w:pPr>
         <w:spacing w:line="360" w:lineRule="auto"/>
+        <w:jc w:val="both"/>
         <w:rPr>
           <w:rFonts w:hint="default"/>
           <w:b w:val="0"/>
@@ -23328,6 +22774,7 @@
     <w:p>
       <w:pPr>
         <w:spacing w:line="360" w:lineRule="auto"/>
+        <w:jc w:val="both"/>
         <w:rPr>
           <w:rFonts w:hint="default"/>
           <w:b w:val="0"/>
@@ -23349,6 +22796,7 @@
       <w:pPr>
         <w:spacing w:line="360" w:lineRule="auto"/>
         <w:ind w:firstLine="700" w:firstLineChars="0"/>
+        <w:jc w:val="both"/>
         <w:rPr>
           <w:rFonts w:hint="default"/>
           <w:b/>
@@ -23369,251 +22817,235 @@
     <w:p>
       <w:pPr>
         <w:spacing w:line="360" w:lineRule="auto"/>
-        <w:ind w:left="700" w:leftChars="0" w:firstLine="700" w:firstLineChars="0"/>
-        <w:rPr>
-          <w:rFonts w:hint="default"/>
-          <w:b/>
-          <w:bCs/>
-          <w:lang w:val="cs-CZ"/>
-        </w:rPr>
-      </w:pPr>
-      <w:r>
-        <w:rPr>
-          <w:rFonts w:hint="default"/>
-          <w:b/>
-          <w:bCs/>
-          <w:lang w:val="cs-CZ"/>
-        </w:rPr>
-        <w:t>Nekam sem zahrnout moznost sugesteru.</w:t>
+        <w:jc w:val="both"/>
+        <w:rPr>
+          <w:rFonts w:hint="default"/>
+          <w:b w:val="0"/>
+          <w:bCs w:val="0"/>
+          <w:lang w:val="cs-CZ"/>
+        </w:rPr>
+      </w:pPr>
+      <w:r>
+        <w:rPr>
+          <w:rFonts w:hint="default"/>
+          <w:b w:val="0"/>
+          <w:bCs w:val="0"/>
+          <w:lang w:val="cs-CZ"/>
+        </w:rPr>
+        <w:t xml:space="preserve">Analyzátor může obsahovat pole filtrů. Na všechny tokeny, vytvořené pomocí tokenizoru, jsou aplikována pravidla v posloupnosti jak jsou jednotlivé filtry uvedeny. Hlavním účelem filtrů je upravit jednotlivé tokeny na co možná nejobecnější tvar a umožnit tak jejich vyhledání i po zadání nepřesné fárze. </w:t>
       </w:r>
     </w:p>
     <w:p>
       <w:pPr>
         <w:spacing w:line="360" w:lineRule="auto"/>
-        <w:rPr>
-          <w:rFonts w:hint="default"/>
-          <w:b w:val="0"/>
-          <w:bCs w:val="0"/>
-          <w:lang w:val="cs-CZ"/>
-        </w:rPr>
-      </w:pPr>
-      <w:r>
-        <w:rPr>
-          <w:rFonts w:hint="default"/>
-          <w:b w:val="0"/>
-          <w:bCs w:val="0"/>
-          <w:lang w:val="cs-CZ"/>
-        </w:rPr>
-        <w:t xml:space="preserve">Analyzátor může obsahovat pole filtrů. Na všechny tokeny, vytvořené pomocí tokenizoru, jsou aplikována pravidla v posloupnosti jak jsou jednotlivé filtry uvedeny. Hlavním účelem filtrů je upravit jednotlivé tokeny na co možná nejobecnější tvar a umožnit tak jejich vyhledání i po zadání nepřesné fárze. </w:t>
+        <w:jc w:val="both"/>
+        <w:rPr>
+          <w:rFonts w:hint="default"/>
+          <w:b w:val="0"/>
+          <w:bCs w:val="0"/>
+          <w:lang w:val="cs-CZ"/>
+        </w:rPr>
+      </w:pPr>
+      <w:r>
+        <w:rPr>
+          <w:rFonts w:hint="default"/>
+          <w:b w:val="0"/>
+          <w:bCs w:val="0"/>
+          <w:lang w:val="cs-CZ"/>
+        </w:rPr>
+        <w:t>Hlavním optimalizačním cílem je vybrat správné token filtry a z důvodu zajištění optimálního chování a výkonu dané filtry využít ve správném pořadí.</w:t>
       </w:r>
     </w:p>
     <w:p>
       <w:pPr>
         <w:spacing w:line="360" w:lineRule="auto"/>
-        <w:rPr>
-          <w:rFonts w:hint="default"/>
-          <w:b w:val="0"/>
-          <w:bCs w:val="0"/>
-          <w:lang w:val="cs-CZ"/>
-        </w:rPr>
-      </w:pPr>
-      <w:r>
-        <w:rPr>
-          <w:rFonts w:hint="default"/>
-          <w:b w:val="0"/>
-          <w:bCs w:val="0"/>
-          <w:lang w:val="cs-CZ"/>
-        </w:rPr>
-        <w:t>Hlavním optimalizačním cílem je vybrat správné token filtry a z důvodu zajištění optimálního chování a výkonu dané filtry využít ve správném pořadí.</w:t>
+        <w:jc w:val="both"/>
+        <w:rPr>
+          <w:rFonts w:hint="default"/>
+          <w:b w:val="0"/>
+          <w:bCs w:val="0"/>
+          <w:lang w:val="cs-CZ"/>
+        </w:rPr>
+      </w:pPr>
+      <w:r>
+        <w:rPr>
+          <w:rFonts w:hint="default"/>
+          <w:b w:val="0"/>
+          <w:bCs w:val="0"/>
+          <w:lang w:val="cs-CZ"/>
+        </w:rPr>
+        <w:t>Na aplikaci uuFulltextovéVyhledávání byly otestovány filtry v pořadích jež jsou vidět na ukázkách (</w:t>
+      </w:r>
+      <w:r>
+        <w:rPr>
+          <w:rFonts w:hint="default"/>
+          <w:b w:val="0"/>
+          <w:bCs w:val="0"/>
+          <w:lang w:val="cs-CZ"/>
+        </w:rPr>
+        <w:fldChar w:fldCharType="begin"/>
+      </w:r>
+      <w:r>
+        <w:rPr>
+          <w:rFonts w:hint="default"/>
+          <w:b w:val="0"/>
+          <w:bCs w:val="0"/>
+          <w:lang w:val="cs-CZ"/>
+        </w:rPr>
+        <w:instrText xml:space="preserve"> REF _Ref20225 \h </w:instrText>
+      </w:r>
+      <w:r>
+        <w:rPr>
+          <w:rFonts w:hint="default"/>
+          <w:b w:val="0"/>
+          <w:bCs w:val="0"/>
+          <w:lang w:val="cs-CZ"/>
+        </w:rPr>
+        <w:fldChar w:fldCharType="separate"/>
+      </w:r>
+      <w:r>
+        <w:t>Code 8</w:t>
+      </w:r>
+      <w:r>
+        <w:rPr>
+          <w:rFonts w:hint="default"/>
+          <w:b w:val="0"/>
+          <w:bCs w:val="0"/>
+          <w:lang w:val="cs-CZ"/>
+        </w:rPr>
+        <w:fldChar w:fldCharType="end"/>
+      </w:r>
+      <w:r>
+        <w:rPr>
+          <w:rFonts w:hint="default"/>
+          <w:b w:val="0"/>
+          <w:bCs w:val="0"/>
+          <w:lang w:val="cs-CZ"/>
+        </w:rPr>
+        <w:t>) a (</w:t>
+      </w:r>
+      <w:r>
+        <w:rPr>
+          <w:rFonts w:hint="default"/>
+          <w:b w:val="0"/>
+          <w:bCs w:val="0"/>
+          <w:lang w:val="cs-CZ"/>
+        </w:rPr>
+        <w:fldChar w:fldCharType="begin"/>
+      </w:r>
+      <w:r>
+        <w:rPr>
+          <w:rFonts w:hint="default"/>
+          <w:b w:val="0"/>
+          <w:bCs w:val="0"/>
+          <w:lang w:val="cs-CZ"/>
+        </w:rPr>
+        <w:instrText xml:space="preserve"> REF _Ref21129 \h </w:instrText>
+      </w:r>
+      <w:r>
+        <w:rPr>
+          <w:rFonts w:hint="default"/>
+          <w:b w:val="0"/>
+          <w:bCs w:val="0"/>
+          <w:lang w:val="cs-CZ"/>
+        </w:rPr>
+        <w:fldChar w:fldCharType="separate"/>
+      </w:r>
+      <w:r>
+        <w:t>Code 9</w:t>
+      </w:r>
+      <w:r>
+        <w:rPr>
+          <w:rFonts w:hint="default"/>
+          <w:b w:val="0"/>
+          <w:bCs w:val="0"/>
+          <w:lang w:val="cs-CZ"/>
+        </w:rPr>
+        <w:fldChar w:fldCharType="end"/>
+      </w:r>
+      <w:r>
+        <w:rPr>
+          <w:rFonts w:hint="default"/>
+          <w:b w:val="0"/>
+          <w:bCs w:val="0"/>
+          <w:lang w:val="cs-CZ"/>
+        </w:rPr>
+        <w:t>), kde výsledky pro indexování a vyhledávání pro jednotlivé analyzátory jsou zaneseny do tbaulky (</w:t>
+      </w:r>
+      <w:r>
+        <w:rPr>
+          <w:rFonts w:hint="default"/>
+          <w:b w:val="0"/>
+          <w:bCs w:val="0"/>
+          <w:lang w:val="cs-CZ"/>
+        </w:rPr>
+        <w:fldChar w:fldCharType="begin"/>
+      </w:r>
+      <w:r>
+        <w:rPr>
+          <w:rFonts w:hint="default"/>
+          <w:b w:val="0"/>
+          <w:bCs w:val="0"/>
+          <w:lang w:val="cs-CZ"/>
+        </w:rPr>
+        <w:instrText xml:space="preserve"> REF _Ref23836 \h </w:instrText>
+      </w:r>
+      <w:r>
+        <w:rPr>
+          <w:rFonts w:hint="default"/>
+          <w:b w:val="0"/>
+          <w:bCs w:val="0"/>
+          <w:lang w:val="cs-CZ"/>
+        </w:rPr>
+        <w:fldChar w:fldCharType="separate"/>
+      </w:r>
+      <w:r>
+        <w:t>Tab. 5</w:t>
+      </w:r>
+      <w:r>
+        <w:rPr>
+          <w:rFonts w:hint="default"/>
+          <w:b w:val="0"/>
+          <w:bCs w:val="0"/>
+          <w:lang w:val="cs-CZ"/>
+        </w:rPr>
+        <w:fldChar w:fldCharType="end"/>
+      </w:r>
+      <w:r>
+        <w:rPr>
+          <w:rFonts w:hint="default"/>
+          <w:b w:val="0"/>
+          <w:bCs w:val="0"/>
+          <w:lang w:val="cs-CZ"/>
+        </w:rPr>
+        <w:t xml:space="preserve">), která znázorňuje čas, za který byly stejné dotazy zpracovány, a počet výsledků, které byly navráceny. Pro daný příklad bylo zaindexováno 37 stránek reálné aplikace a následné vyhledání frází podle kategorií. </w:t>
       </w:r>
     </w:p>
     <w:p>
       <w:pPr>
         <w:spacing w:line="360" w:lineRule="auto"/>
-        <w:rPr>
-          <w:rFonts w:hint="default"/>
-          <w:b w:val="0"/>
-          <w:bCs w:val="0"/>
-          <w:lang w:val="cs-CZ"/>
-        </w:rPr>
-      </w:pPr>
-      <w:r>
-        <w:rPr>
-          <w:rFonts w:hint="default"/>
-          <w:b w:val="0"/>
-          <w:bCs w:val="0"/>
-          <w:lang w:val="cs-CZ"/>
-        </w:rPr>
-        <w:t>Na aplikaci uuFulltextovéVyhledávání byly otestovány filtry v pořadích jež jsou vidět na ukázkách (</w:t>
-      </w:r>
-      <w:r>
-        <w:rPr>
-          <w:rFonts w:hint="default"/>
-          <w:b w:val="0"/>
-          <w:bCs w:val="0"/>
-          <w:lang w:val="cs-CZ"/>
-        </w:rPr>
-        <w:fldChar w:fldCharType="begin"/>
-      </w:r>
-      <w:r>
-        <w:rPr>
-          <w:rFonts w:hint="default"/>
-          <w:b w:val="0"/>
-          <w:bCs w:val="0"/>
-          <w:lang w:val="cs-CZ"/>
-        </w:rPr>
-        <w:instrText xml:space="preserve"> REF _Ref20225 \h </w:instrText>
-      </w:r>
-      <w:r>
-        <w:rPr>
-          <w:rFonts w:hint="default"/>
-          <w:b w:val="0"/>
-          <w:bCs w:val="0"/>
-          <w:lang w:val="cs-CZ"/>
-        </w:rPr>
-        <w:fldChar w:fldCharType="separate"/>
-      </w:r>
-      <w:r>
-        <w:t>Code 8</w:t>
-      </w:r>
-      <w:r>
-        <w:rPr>
-          <w:rFonts w:hint="default"/>
-          <w:b w:val="0"/>
-          <w:bCs w:val="0"/>
-          <w:lang w:val="cs-CZ"/>
-        </w:rPr>
-        <w:fldChar w:fldCharType="end"/>
-      </w:r>
-      <w:r>
-        <w:rPr>
-          <w:rFonts w:hint="default"/>
-          <w:b w:val="0"/>
-          <w:bCs w:val="0"/>
-          <w:lang w:val="cs-CZ"/>
-        </w:rPr>
-        <w:t>) a (</w:t>
-      </w:r>
-      <w:r>
-        <w:rPr>
-          <w:rFonts w:hint="default"/>
-          <w:b w:val="0"/>
-          <w:bCs w:val="0"/>
-          <w:lang w:val="cs-CZ"/>
-        </w:rPr>
-        <w:fldChar w:fldCharType="begin"/>
-      </w:r>
-      <w:r>
-        <w:rPr>
-          <w:rFonts w:hint="default"/>
-          <w:b w:val="0"/>
-          <w:bCs w:val="0"/>
-          <w:lang w:val="cs-CZ"/>
-        </w:rPr>
-        <w:instrText xml:space="preserve"> REF _Ref21129 \h </w:instrText>
-      </w:r>
-      <w:r>
-        <w:rPr>
-          <w:rFonts w:hint="default"/>
-          <w:b w:val="0"/>
-          <w:bCs w:val="0"/>
-          <w:lang w:val="cs-CZ"/>
-        </w:rPr>
-        <w:fldChar w:fldCharType="separate"/>
-      </w:r>
-      <w:r>
-        <w:t>Code 9</w:t>
-      </w:r>
-      <w:r>
-        <w:rPr>
-          <w:rFonts w:hint="default"/>
-          <w:b w:val="0"/>
-          <w:bCs w:val="0"/>
-          <w:lang w:val="cs-CZ"/>
-        </w:rPr>
-        <w:fldChar w:fldCharType="end"/>
-      </w:r>
-      <w:r>
-        <w:rPr>
-          <w:rFonts w:hint="default"/>
-          <w:b w:val="0"/>
-          <w:bCs w:val="0"/>
-          <w:lang w:val="cs-CZ"/>
-        </w:rPr>
-        <w:t>), kde výsledky pro indexování a vyhledávání pro jednotlivé analyzátory jsou zaneseny do tbaulky (</w:t>
-      </w:r>
-      <w:r>
-        <w:rPr>
-          <w:rFonts w:hint="default"/>
-          <w:b w:val="0"/>
-          <w:bCs w:val="0"/>
-          <w:lang w:val="cs-CZ"/>
-        </w:rPr>
-        <w:fldChar w:fldCharType="begin"/>
-      </w:r>
-      <w:r>
-        <w:rPr>
-          <w:rFonts w:hint="default"/>
-          <w:b w:val="0"/>
-          <w:bCs w:val="0"/>
-          <w:lang w:val="cs-CZ"/>
-        </w:rPr>
-        <w:instrText xml:space="preserve"> REF _Ref23836 \h </w:instrText>
-      </w:r>
-      <w:r>
-        <w:rPr>
-          <w:rFonts w:hint="default"/>
-          <w:b w:val="0"/>
-          <w:bCs w:val="0"/>
-          <w:lang w:val="cs-CZ"/>
-        </w:rPr>
-        <w:fldChar w:fldCharType="separate"/>
-      </w:r>
-      <w:r>
-        <w:t>Tab. 5</w:t>
-      </w:r>
-      <w:r>
-        <w:rPr>
-          <w:rFonts w:hint="default"/>
-          <w:b w:val="0"/>
-          <w:bCs w:val="0"/>
-          <w:lang w:val="cs-CZ"/>
-        </w:rPr>
-        <w:fldChar w:fldCharType="end"/>
-      </w:r>
-      <w:r>
-        <w:rPr>
-          <w:rFonts w:hint="default"/>
-          <w:b w:val="0"/>
-          <w:bCs w:val="0"/>
-          <w:lang w:val="cs-CZ"/>
-        </w:rPr>
-        <w:t xml:space="preserve">), která znázorňuje čas, za který byly stejné dotazy zpracovány, a počet výsledků, které byly navráceny. Pro daný příklad bylo zaindexováno 37 stránek reálné aplikace a následné vyhledání frází podle kategorií. </w:t>
+        <w:jc w:val="both"/>
+        <w:rPr>
+          <w:rFonts w:hint="default"/>
+          <w:b w:val="0"/>
+          <w:bCs w:val="0"/>
+          <w:lang w:val="cs-CZ"/>
+        </w:rPr>
+      </w:pPr>
+      <w:r>
+        <w:rPr>
+          <w:rFonts w:hint="default"/>
+          <w:b w:val="0"/>
+          <w:bCs w:val="0"/>
+          <w:lang w:val="cs-CZ"/>
+        </w:rPr>
+        <w:t xml:space="preserve">Z výsledků jsou patrné nepatrné odlišnosti ve výkonu ve prospěch algoritmického zpracování. Hlavním rozdílem jsou ale navrácené výsledky, kde po vyhledání netypické fráze “zaindexování” byl v případě slovníkového zpracování navrácen pouze jeden výsledek. To je z důvodu, že český slovník slovo “zaindexovat” nezná a není tedy možné ho převést na základní tvar. Proto není možné nalézt v inverovaném indexu i slova “zaindexovat”, “zaindexováno”, apod. </w:t>
       </w:r>
     </w:p>
     <w:p>
       <w:pPr>
         <w:spacing w:line="360" w:lineRule="auto"/>
-        <w:rPr>
-          <w:rFonts w:hint="default"/>
-          <w:b w:val="0"/>
-          <w:bCs w:val="0"/>
-          <w:lang w:val="cs-CZ"/>
-        </w:rPr>
-      </w:pPr>
-      <w:r>
-        <w:rPr>
-          <w:rFonts w:hint="default"/>
-          <w:b w:val="0"/>
-          <w:bCs w:val="0"/>
-          <w:lang w:val="cs-CZ"/>
-        </w:rPr>
-        <w:t xml:space="preserve">Z výsledků jsou patrné nepatrné odlišnosti ve výkonu ve prospěch algoritmického zpracování. Hlavním rozdílem jsou ale navrácené výsledky, kde po vyhledání netypické fráze “zaindexování” byl v případě slovníkového zpracování navrácen pouze jeden výsledek. To je z důvodu, že český slovník slovo “zaindexovat” nezná a není tedy možné ho převést na základní tvar. Proto není možné nalézt v inverovaném indexu i slova “zaindexovat”, “zaindexováno”, apod. </w:t>
-      </w:r>
-    </w:p>
-    <w:p>
-      <w:pPr>
-        <w:spacing w:line="360" w:lineRule="auto"/>
+        <w:jc w:val="both"/>
         <w:rPr>
           <w:rFonts w:hint="default"/>
           <w:b w:val="0"/>
@@ -23635,15 +23067,16 @@
       <w:pPr>
         <w:pStyle w:val="7"/>
         <w:spacing w:line="360" w:lineRule="auto"/>
-        <w:rPr>
-          <w:rFonts w:hint="default"/>
-          <w:b w:val="0"/>
-          <w:bCs w:val="0"/>
-          <w:lang w:val="cs-CZ"/>
-        </w:rPr>
-      </w:pPr>
-      <w:bookmarkStart w:id="15" w:name="_Ref20225"/>
-      <w:bookmarkStart w:id="16" w:name="_Ref20212"/>
+        <w:jc w:val="both"/>
+        <w:rPr>
+          <w:rFonts w:hint="default"/>
+          <w:b w:val="0"/>
+          <w:bCs w:val="0"/>
+          <w:lang w:val="cs-CZ"/>
+        </w:rPr>
+      </w:pPr>
+      <w:bookmarkStart w:id="17" w:name="_Ref20225"/>
+      <w:bookmarkStart w:id="18" w:name="_Ref20212"/>
       <w:r>
         <w:t xml:space="preserve">Code </w:t>
       </w:r>
@@ -23662,19 +23095,20 @@
       <w:r>
         <w:fldChar w:fldCharType="end"/>
       </w:r>
-      <w:bookmarkEnd w:id="15"/>
+      <w:bookmarkEnd w:id="17"/>
       <w:r>
         <w:rPr>
           <w:lang w:val="cs-CZ"/>
         </w:rPr>
         <w:t>: Algoritmické hledání kmenů slov</w:t>
       </w:r>
-      <w:bookmarkEnd w:id="16"/>
+      <w:bookmarkEnd w:id="18"/>
     </w:p>
     <w:p>
       <w:pPr>
         <w:pStyle w:val="39"/>
         <w:spacing w:line="240" w:lineRule="auto"/>
+        <w:jc w:val="both"/>
         <w:rPr>
           <w:rFonts w:hint="default"/>
           <w:lang w:val="cs-CZ"/>
@@ -23692,6 +23126,7 @@
       <w:pPr>
         <w:pStyle w:val="39"/>
         <w:spacing w:line="240" w:lineRule="auto"/>
+        <w:jc w:val="both"/>
         <w:rPr>
           <w:rFonts w:hint="default"/>
           <w:lang w:val="cs-CZ"/>
@@ -23716,6 +23151,7 @@
       <w:pPr>
         <w:pStyle w:val="39"/>
         <w:spacing w:line="240" w:lineRule="auto"/>
+        <w:jc w:val="both"/>
         <w:rPr>
           <w:rFonts w:hint="default"/>
           <w:lang w:val="cs-CZ"/>
@@ -23740,6 +23176,7 @@
       <w:pPr>
         <w:pStyle w:val="39"/>
         <w:spacing w:line="240" w:lineRule="auto"/>
+        <w:jc w:val="both"/>
         <w:rPr>
           <w:rFonts w:hint="default"/>
           <w:lang w:val="cs-CZ"/>
@@ -23764,6 +23201,7 @@
       <w:pPr>
         <w:pStyle w:val="39"/>
         <w:spacing w:line="240" w:lineRule="auto"/>
+        <w:jc w:val="both"/>
         <w:rPr>
           <w:rFonts w:hint="default"/>
           <w:lang w:val="cs-CZ"/>
@@ -23795,6 +23233,7 @@
       <w:pPr>
         <w:pStyle w:val="39"/>
         <w:spacing w:line="240" w:lineRule="auto"/>
+        <w:jc w:val="both"/>
         <w:rPr>
           <w:rFonts w:hint="default"/>
           <w:lang w:val="cs-CZ"/>
@@ -23826,6 +23265,7 @@
       <w:pPr>
         <w:pStyle w:val="39"/>
         <w:spacing w:line="240" w:lineRule="auto"/>
+        <w:jc w:val="both"/>
         <w:rPr>
           <w:rFonts w:hint="default"/>
           <w:lang w:val="cs-CZ"/>
@@ -23857,6 +23297,7 @@
       <w:pPr>
         <w:pStyle w:val="39"/>
         <w:spacing w:line="240" w:lineRule="auto"/>
+        <w:jc w:val="both"/>
         <w:rPr>
           <w:rFonts w:hint="default"/>
           <w:lang w:val="cs-CZ"/>
@@ -23888,6 +23329,7 @@
       <w:pPr>
         <w:pStyle w:val="39"/>
         <w:spacing w:line="240" w:lineRule="auto"/>
+        <w:jc w:val="both"/>
         <w:rPr>
           <w:rFonts w:hint="default"/>
           <w:lang w:val="cs-CZ"/>
@@ -23919,6 +23361,7 @@
       <w:pPr>
         <w:pStyle w:val="39"/>
         <w:spacing w:line="240" w:lineRule="auto"/>
+        <w:jc w:val="both"/>
         <w:rPr>
           <w:rFonts w:hint="default"/>
           <w:lang w:val="cs-CZ"/>
@@ -23943,6 +23386,7 @@
       <w:pPr>
         <w:pStyle w:val="39"/>
         <w:spacing w:line="240" w:lineRule="auto"/>
+        <w:jc w:val="both"/>
         <w:rPr>
           <w:rFonts w:hint="default"/>
           <w:b w:val="0"/>
@@ -23961,6 +23405,7 @@
     <w:p>
       <w:pPr>
         <w:spacing w:line="360" w:lineRule="auto"/>
+        <w:jc w:val="both"/>
         <w:rPr>
           <w:rFonts w:hint="default"/>
           <w:b w:val="0"/>
@@ -23972,6 +23417,7 @@
     <w:p>
       <w:pPr>
         <w:spacing w:line="360" w:lineRule="auto"/>
+        <w:jc w:val="both"/>
         <w:rPr>
           <w:rFonts w:hint="default"/>
           <w:b w:val="0"/>
@@ -24034,18 +23480,7 @@
           <w:bCs w:val="0"/>
           <w:lang w:val="cs-CZ"/>
         </w:rPr>
-        <w:t xml:space="preserve">), je použit “czech_hunspell” token filtr. Czech_hunspell je označení pro filtr, který k nalezení základního tvaru slova využívá slovník všech slov daného jazyka a definici pravidel pro jejich skloňování a časování. Při využití tohoto způsobu je zajištěna gramatická správnost a přesnost vyhledávání. Nezpracují se ale slova, jež nejsou definována ve slovníku. V poli filtrů je definován dvakrát “czech_stop” filtr. To je z důvodu, že “stopwords” daného jazyka nemusí být definovány ve všech tvarech, proto se v prvním pokusu odstraní “stopwords”, které již v základním tvaru jsou, poté jsou tokeny za pomoci “czech_hunspell” filtru převedeny na základní tvar a následně jsou tokeny opět promazány. Místo “asciifolding” filtru je v prípadě daného analyzátoru použit filtr </w:t>
-      </w:r>
-      <w:bookmarkStart w:id="34" w:name="_GoBack"/>
-      <w:bookmarkEnd w:id="34"/>
-      <w:r>
-        <w:rPr>
-          <w:rFonts w:hint="default"/>
-          <w:b w:val="0"/>
-          <w:bCs w:val="0"/>
-          <w:lang w:val="cs-CZ"/>
-        </w:rPr>
-        <w:t xml:space="preserve">“icu_folding”, který funguje na podobném principu jako “asciifolding” filtr, ale zahrnuje také specifická pravidla pro daný jazyk. Pro češtinu například rozpozná, že sekvence znaků “c” a “h” znamená “ch” a díky tomu dokáže například výsledky správně setřídit. </w:t>
+        <w:t xml:space="preserve">), je použit “czech_hunspell” token filtr. Czech_hunspell je označení pro filtr, který k nalezení základního tvaru slova využívá slovník všech slov daného jazyka a definici pravidel pro jejich skloňování a časování. Při využití tohoto způsobu je zajištěna gramatická správnost a přesnost vyhledávání. Nezpracují se ale slova, jež nejsou definována ve slovníku. V poli filtrů je definován dvakrát “czech_stop” filtr. To je z důvodu, že “stopwords” daného jazyka nemusí být definovány ve všech tvarech, proto se v prvním pokusu odstraní “stopwords”, které již v základním tvaru jsou, poté jsou tokeny za pomoci “czech_hunspell” filtru převedeny na základní tvar a následně jsou tokeny opět promazány. Místo “asciifolding” filtru je v prípadě daného analyzátoru použit filtr “icu_folding”, který funguje na podobném principu jako “asciifolding” filtr, ale zahrnuje také specifická pravidla pro daný jazyk. Pro češtinu například rozpozná, že sekvence znaků “c” a “h” znamená “ch” a díky tomu dokáže například výsledky správně setřídit. </w:t>
       </w:r>
     </w:p>
     <w:p>
@@ -24059,8 +23494,8 @@
           <w:lang w:val="cs-CZ"/>
         </w:rPr>
       </w:pPr>
-      <w:bookmarkStart w:id="17" w:name="_Ref21129"/>
-      <w:bookmarkStart w:id="18" w:name="_Ref26681"/>
+      <w:bookmarkStart w:id="19" w:name="_Ref21129"/>
+      <w:bookmarkStart w:id="20" w:name="_Ref26681"/>
       <w:r>
         <w:t xml:space="preserve">Code </w:t>
       </w:r>
@@ -24079,14 +23514,14 @@
       <w:r>
         <w:fldChar w:fldCharType="end"/>
       </w:r>
-      <w:bookmarkEnd w:id="17"/>
+      <w:bookmarkEnd w:id="19"/>
       <w:r>
         <w:rPr>
           <w:lang w:val="cs-CZ"/>
         </w:rPr>
         <w:t>: Slovníkové hledání základního tvaru slov.</w:t>
       </w:r>
-      <w:bookmarkEnd w:id="18"/>
+      <w:bookmarkEnd w:id="20"/>
     </w:p>
     <w:p>
       <w:pPr>
@@ -24408,7 +23843,7 @@
       <w:pPr>
         <w:pStyle w:val="7"/>
       </w:pPr>
-      <w:bookmarkStart w:id="19" w:name="_Ref23836"/>
+      <w:bookmarkStart w:id="21" w:name="_Ref23836"/>
     </w:p>
     <w:p>
       <w:pPr>
@@ -24436,7 +23871,7 @@
       <w:r>
         <w:fldChar w:fldCharType="end"/>
       </w:r>
-      <w:bookmarkEnd w:id="19"/>
+      <w:bookmarkEnd w:id="21"/>
       <w:r>
         <w:rPr>
           <w:lang w:val="cs-CZ"/>
@@ -24446,6 +23881,7 @@
     </w:p>
     <w:tbl>
       <w:tblPr>
+        <w:tblStyle w:val="22"/>
         <w:tblW w:w="9166" w:type="dxa"/>
         <w:tblInd w:w="0" w:type="dxa"/>
         <w:tblBorders>
@@ -24456,7 +23892,7 @@
           <w:insideH w:val="none" w:color="auto" w:sz="0" w:space="0"/>
           <w:insideV w:val="none" w:color="auto" w:sz="0" w:space="0"/>
         </w:tblBorders>
-        <w:shd w:val="clear"/>
+        <w:shd w:val="clear" w:color="auto" w:fill="auto"/>
         <w:tblLayout w:type="fixed"/>
         <w:tblCellMar>
           <w:top w:w="15" w:type="dxa"/>
@@ -24483,7 +23919,7 @@
             <w:insideH w:val="none" w:color="auto" w:sz="0" w:space="0"/>
             <w:insideV w:val="none" w:color="auto" w:sz="0" w:space="0"/>
           </w:tblBorders>
-          <w:shd w:val="clear"/>
+          <w:shd w:val="clear" w:color="auto" w:fill="auto"/>
           <w:tblLayout w:type="fixed"/>
           <w:tblCellMar>
             <w:top w:w="15" w:type="dxa"/>
@@ -24855,7 +24291,6 @@
             <w:insideH w:val="none" w:color="auto" w:sz="0" w:space="0"/>
             <w:insideV w:val="none" w:color="auto" w:sz="0" w:space="0"/>
           </w:tblBorders>
-          <w:shd w:val="clear"/>
           <w:tblLayout w:type="fixed"/>
           <w:tblCellMar>
             <w:top w:w="15" w:type="dxa"/>
@@ -25117,7 +24552,7 @@
             <w:insideH w:val="none" w:color="auto" w:sz="0" w:space="0"/>
             <w:insideV w:val="none" w:color="auto" w:sz="0" w:space="0"/>
           </w:tblBorders>
-          <w:shd w:val="clear"/>
+          <w:shd w:val="clear" w:color="auto" w:fill="auto"/>
           <w:tblLayout w:type="fixed"/>
           <w:tblCellMar>
             <w:top w:w="15" w:type="dxa"/>
@@ -25137,7 +24572,7 @@
               <w:bottom w:val="single" w:color="000000" w:sz="4" w:space="0"/>
               <w:right w:val="single" w:color="000000" w:sz="12" w:space="0"/>
             </w:tcBorders>
-            <w:shd w:val="clear"/>
+            <w:shd w:val="clear" w:color="auto" w:fill="auto"/>
             <w:vAlign w:val="center"/>
           </w:tcPr>
           <w:p>
@@ -25183,7 +24618,7 @@
               <w:bottom w:val="single" w:color="000000" w:sz="4" w:space="0"/>
               <w:right w:val="single" w:color="000000" w:sz="12" w:space="0"/>
             </w:tcBorders>
-            <w:shd w:val="clear"/>
+            <w:shd w:val="clear" w:color="auto" w:fill="auto"/>
             <w:vAlign w:val="center"/>
           </w:tcPr>
           <w:p>
@@ -25225,7 +24660,7 @@
               <w:bottom w:val="single" w:color="000000" w:sz="4" w:space="0"/>
               <w:right w:val="single" w:color="000000" w:sz="4" w:space="0"/>
             </w:tcBorders>
-            <w:shd w:val="clear"/>
+            <w:shd w:val="clear" w:color="auto" w:fill="auto"/>
             <w:vAlign w:val="center"/>
           </w:tcPr>
           <w:p>
@@ -25268,7 +24703,7 @@
               <w:bottom w:val="single" w:color="000000" w:sz="4" w:space="0"/>
               <w:right w:val="single" w:color="000000" w:sz="12" w:space="0"/>
             </w:tcBorders>
-            <w:shd w:val="clear"/>
+            <w:shd w:val="clear" w:color="auto" w:fill="auto"/>
             <w:vAlign w:val="center"/>
           </w:tcPr>
           <w:p>
@@ -25311,7 +24746,7 @@
               <w:bottom w:val="single" w:color="000000" w:sz="4" w:space="0"/>
               <w:right w:val="single" w:color="000000" w:sz="4" w:space="0"/>
             </w:tcBorders>
-            <w:shd w:val="clear"/>
+            <w:shd w:val="clear" w:color="auto" w:fill="auto"/>
             <w:vAlign w:val="center"/>
           </w:tcPr>
           <w:p>
@@ -25354,7 +24789,7 @@
               <w:bottom w:val="single" w:color="000000" w:sz="4" w:space="0"/>
               <w:right w:val="single" w:color="000000" w:sz="12" w:space="0"/>
             </w:tcBorders>
-            <w:shd w:val="clear"/>
+            <w:shd w:val="clear" w:color="auto" w:fill="auto"/>
             <w:vAlign w:val="center"/>
           </w:tcPr>
           <w:p>
@@ -25400,7 +24835,7 @@
             <w:insideH w:val="none" w:color="auto" w:sz="0" w:space="0"/>
             <w:insideV w:val="none" w:color="auto" w:sz="0" w:space="0"/>
           </w:tblBorders>
-          <w:shd w:val="clear"/>
+          <w:shd w:val="clear" w:color="auto" w:fill="auto"/>
           <w:tblLayout w:type="fixed"/>
           <w:tblCellMar>
             <w:top w:w="15" w:type="dxa"/>
@@ -25421,7 +24856,7 @@
               <w:bottom w:val="single" w:color="000000" w:sz="4" w:space="0"/>
               <w:right w:val="single" w:color="000000" w:sz="12" w:space="0"/>
             </w:tcBorders>
-            <w:shd w:val="clear"/>
+            <w:shd w:val="clear" w:color="auto" w:fill="auto"/>
             <w:vAlign w:val="center"/>
           </w:tcPr>
           <w:p>
@@ -25467,7 +24902,7 @@
               <w:bottom w:val="single" w:color="000000" w:sz="4" w:space="0"/>
               <w:right w:val="single" w:color="000000" w:sz="12" w:space="0"/>
             </w:tcBorders>
-            <w:shd w:val="clear"/>
+            <w:shd w:val="clear" w:color="auto" w:fill="auto"/>
             <w:vAlign w:val="center"/>
           </w:tcPr>
           <w:p>
@@ -25510,7 +24945,7 @@
               <w:bottom w:val="single" w:color="000000" w:sz="4" w:space="0"/>
               <w:right w:val="single" w:color="000000" w:sz="4" w:space="0"/>
             </w:tcBorders>
-            <w:shd w:val="clear"/>
+            <w:shd w:val="clear" w:color="auto" w:fill="auto"/>
             <w:vAlign w:val="center"/>
           </w:tcPr>
           <w:p>
@@ -25554,7 +24989,7 @@
               <w:bottom w:val="single" w:color="000000" w:sz="4" w:space="0"/>
               <w:right w:val="single" w:color="000000" w:sz="12" w:space="0"/>
             </w:tcBorders>
-            <w:shd w:val="clear"/>
+            <w:shd w:val="clear" w:color="auto" w:fill="auto"/>
             <w:vAlign w:val="center"/>
           </w:tcPr>
           <w:p>
@@ -25598,7 +25033,7 @@
               <w:bottom w:val="single" w:color="000000" w:sz="4" w:space="0"/>
               <w:right w:val="single" w:color="000000" w:sz="4" w:space="0"/>
             </w:tcBorders>
-            <w:shd w:val="clear"/>
+            <w:shd w:val="clear" w:color="auto" w:fill="auto"/>
             <w:vAlign w:val="center"/>
           </w:tcPr>
           <w:p>
@@ -25642,7 +25077,7 @@
               <w:bottom w:val="single" w:color="000000" w:sz="4" w:space="0"/>
               <w:right w:val="single" w:color="000000" w:sz="12" w:space="0"/>
             </w:tcBorders>
-            <w:shd w:val="clear"/>
+            <w:shd w:val="clear" w:color="auto" w:fill="auto"/>
             <w:vAlign w:val="center"/>
           </w:tcPr>
           <w:p>
@@ -25688,7 +25123,7 @@
             <w:insideH w:val="none" w:color="auto" w:sz="0" w:space="0"/>
             <w:insideV w:val="none" w:color="auto" w:sz="0" w:space="0"/>
           </w:tblBorders>
-          <w:shd w:val="clear"/>
+          <w:shd w:val="clear" w:color="auto" w:fill="auto"/>
           <w:tblLayout w:type="fixed"/>
           <w:tblCellMar>
             <w:top w:w="15" w:type="dxa"/>
@@ -25709,7 +25144,7 @@
               <w:bottom w:val="single" w:color="000000" w:sz="4" w:space="0"/>
               <w:right w:val="single" w:color="000000" w:sz="12" w:space="0"/>
             </w:tcBorders>
-            <w:shd w:val="clear"/>
+            <w:shd w:val="clear" w:color="auto" w:fill="auto"/>
             <w:vAlign w:val="center"/>
           </w:tcPr>
           <w:p>
@@ -25755,7 +25190,7 @@
               <w:bottom w:val="single" w:color="000000" w:sz="4" w:space="0"/>
               <w:right w:val="single" w:color="000000" w:sz="12" w:space="0"/>
             </w:tcBorders>
-            <w:shd w:val="clear"/>
+            <w:shd w:val="clear" w:color="auto" w:fill="auto"/>
             <w:vAlign w:val="center"/>
           </w:tcPr>
           <w:p>
@@ -25798,7 +25233,7 @@
               <w:bottom w:val="single" w:color="000000" w:sz="4" w:space="0"/>
               <w:right w:val="single" w:color="000000" w:sz="4" w:space="0"/>
             </w:tcBorders>
-            <w:shd w:val="clear"/>
+            <w:shd w:val="clear" w:color="auto" w:fill="auto"/>
             <w:vAlign w:val="center"/>
           </w:tcPr>
           <w:p>
@@ -25842,7 +25277,7 @@
               <w:bottom w:val="single" w:color="000000" w:sz="4" w:space="0"/>
               <w:right w:val="single" w:color="000000" w:sz="12" w:space="0"/>
             </w:tcBorders>
-            <w:shd w:val="clear"/>
+            <w:shd w:val="clear" w:color="auto" w:fill="auto"/>
             <w:vAlign w:val="center"/>
           </w:tcPr>
           <w:p>
@@ -25886,7 +25321,7 @@
               <w:bottom w:val="single" w:color="000000" w:sz="4" w:space="0"/>
               <w:right w:val="single" w:color="000000" w:sz="4" w:space="0"/>
             </w:tcBorders>
-            <w:shd w:val="clear"/>
+            <w:shd w:val="clear" w:color="auto" w:fill="auto"/>
             <w:vAlign w:val="center"/>
           </w:tcPr>
           <w:p>
@@ -25930,7 +25365,7 @@
               <w:bottom w:val="single" w:color="000000" w:sz="4" w:space="0"/>
               <w:right w:val="single" w:color="000000" w:sz="12" w:space="0"/>
             </w:tcBorders>
-            <w:shd w:val="clear"/>
+            <w:shd w:val="clear" w:color="auto" w:fill="auto"/>
             <w:vAlign w:val="center"/>
           </w:tcPr>
           <w:p>
@@ -25976,7 +25411,6 @@
             <w:insideH w:val="none" w:color="auto" w:sz="0" w:space="0"/>
             <w:insideV w:val="none" w:color="auto" w:sz="0" w:space="0"/>
           </w:tblBorders>
-          <w:shd w:val="clear"/>
           <w:tblLayout w:type="fixed"/>
           <w:tblCellMar>
             <w:top w:w="15" w:type="dxa"/>
@@ -25997,7 +25431,7 @@
               <w:bottom w:val="single" w:color="000000" w:sz="4" w:space="0"/>
               <w:right w:val="single" w:color="000000" w:sz="12" w:space="0"/>
             </w:tcBorders>
-            <w:shd w:val="clear"/>
+            <w:shd w:val="clear" w:color="auto" w:fill="auto"/>
             <w:vAlign w:val="center"/>
           </w:tcPr>
           <w:p>
@@ -26043,7 +25477,7 @@
               <w:bottom w:val="single" w:color="000000" w:sz="4" w:space="0"/>
               <w:right w:val="single" w:color="000000" w:sz="12" w:space="0"/>
             </w:tcBorders>
-            <w:shd w:val="clear"/>
+            <w:shd w:val="clear" w:color="auto" w:fill="auto"/>
             <w:vAlign w:val="center"/>
           </w:tcPr>
           <w:p>
@@ -26086,7 +25520,7 @@
               <w:bottom w:val="single" w:color="000000" w:sz="4" w:space="0"/>
               <w:right w:val="single" w:color="000000" w:sz="4" w:space="0"/>
             </w:tcBorders>
-            <w:shd w:val="clear"/>
+            <w:shd w:val="clear" w:color="auto" w:fill="auto"/>
             <w:vAlign w:val="center"/>
           </w:tcPr>
           <w:p>
@@ -26130,7 +25564,7 @@
               <w:bottom w:val="single" w:color="000000" w:sz="4" w:space="0"/>
               <w:right w:val="single" w:color="000000" w:sz="12" w:space="0"/>
             </w:tcBorders>
-            <w:shd w:val="clear"/>
+            <w:shd w:val="clear" w:color="auto" w:fill="auto"/>
             <w:vAlign w:val="center"/>
           </w:tcPr>
           <w:p>
@@ -26174,7 +25608,7 @@
               <w:bottom w:val="single" w:color="000000" w:sz="4" w:space="0"/>
               <w:right w:val="single" w:color="000000" w:sz="4" w:space="0"/>
             </w:tcBorders>
-            <w:shd w:val="clear"/>
+            <w:shd w:val="clear" w:color="auto" w:fill="auto"/>
             <w:vAlign w:val="center"/>
           </w:tcPr>
           <w:p>
@@ -26218,7 +25652,7 @@
               <w:bottom w:val="single" w:color="000000" w:sz="4" w:space="0"/>
               <w:right w:val="single" w:color="000000" w:sz="12" w:space="0"/>
             </w:tcBorders>
-            <w:shd w:val="clear"/>
+            <w:shd w:val="clear" w:color="auto" w:fill="auto"/>
             <w:vAlign w:val="center"/>
           </w:tcPr>
           <w:p>
@@ -26264,7 +25698,7 @@
             <w:insideH w:val="none" w:color="auto" w:sz="0" w:space="0"/>
             <w:insideV w:val="none" w:color="auto" w:sz="0" w:space="0"/>
           </w:tblBorders>
-          <w:shd w:val="clear"/>
+          <w:shd w:val="clear" w:color="auto" w:fill="auto"/>
           <w:tblLayout w:type="fixed"/>
           <w:tblCellMar>
             <w:top w:w="15" w:type="dxa"/>
@@ -26562,286 +25996,8 @@
           <w:lang w:val="cs-CZ"/>
         </w:rPr>
       </w:pPr>
-    </w:p>
-    <w:p>
-      <w:pPr>
-        <w:rPr>
-          <w:rFonts w:hint="default"/>
-          <w:b w:val="0"/>
-          <w:bCs w:val="0"/>
-          <w:lang w:val="cs-CZ"/>
-        </w:rPr>
-      </w:pPr>
-    </w:p>
-    <w:p>
-      <w:pPr>
-        <w:rPr>
-          <w:b/>
-          <w:bCs/>
-          <w:lang w:val="cs-CZ"/>
-        </w:rPr>
-      </w:pPr>
-      <w:r>
-        <w:rPr>
-          <w:b/>
-          <w:bCs/>
-          <w:lang w:val="cs-CZ"/>
-        </w:rPr>
-        <w:t xml:space="preserve">- Pridani omezujicich atributu  </w:t>
-      </w:r>
-      <w:r>
-        <w:rPr>
-          <w:b/>
-          <w:bCs/>
-          <w:lang w:val="en-US"/>
-        </w:rPr>
-        <w:t>+ u nas je to tagList</w:t>
-      </w:r>
-    </w:p>
-    <w:p>
-      <w:pPr>
-        <w:rPr>
-          <w:b/>
-          <w:bCs/>
-          <w:lang w:val="cs-CZ"/>
-        </w:rPr>
-      </w:pPr>
-      <w:r>
-        <w:rPr>
-          <w:b/>
-          <w:bCs/>
-          <w:lang w:val="cs-CZ"/>
-        </w:rPr>
-        <w:t>- Sniffer</w:t>
-      </w:r>
-    </w:p>
-    <w:p>
-      <w:pPr>
-        <w:rPr>
-          <w:b/>
-          <w:bCs/>
-          <w:lang w:val="cs-CZ"/>
-        </w:rPr>
-      </w:pPr>
-      <w:r>
-        <w:rPr>
-          <w:b/>
-          <w:bCs/>
-          <w:lang w:val="cs-CZ"/>
-        </w:rPr>
-        <w:t>- Správa paměti = merge segments - (viz notes</w:t>
-      </w:r>
-    </w:p>
-    <w:p>
-      <w:pPr>
-        <w:rPr>
-          <w:rFonts w:hint="default"/>
-          <w:b/>
-          <w:bCs/>
-          <w:lang w:val="en-US"/>
-        </w:rPr>
-      </w:pPr>
-      <w:r>
-        <w:rPr>
-          <w:b/>
-          <w:bCs/>
-          <w:lang w:val="en-US"/>
-        </w:rPr>
-        <w:t xml:space="preserve">Podle </w:t>
-      </w:r>
-      <w:r>
-        <w:rPr>
-          <w:rFonts w:hint="default"/>
-          <w:b/>
-          <w:bCs/>
-          <w:lang w:val="en-US"/>
-        </w:rPr>
-        <w:fldChar w:fldCharType="begin"/>
-      </w:r>
-      <w:r>
-        <w:rPr>
-          <w:rFonts w:hint="default"/>
-          <w:b/>
-          <w:bCs/>
-          <w:lang w:val="en-US"/>
-        </w:rPr>
-        <w:instrText xml:space="preserve"> REF _Ref5354 \h </w:instrText>
-      </w:r>
-      <w:r>
-        <w:rPr>
-          <w:rFonts w:hint="default"/>
-          <w:b/>
-          <w:bCs/>
-          <w:lang w:val="en-US"/>
-        </w:rPr>
-        <w:fldChar w:fldCharType="separate"/>
-      </w:r>
-      <w:r>
-        <w:t>[ 1</w:t>
-      </w:r>
-      <w:r>
-        <w:rPr>
-          <w:lang w:val="en-US"/>
-        </w:rPr>
-        <w:t xml:space="preserve"> ] : </w:t>
-      </w:r>
-      <w:r>
-        <w:rPr>
-          <w:rFonts w:ascii="Calibri" w:hAnsi="Calibri" w:eastAsia="SimSun" w:cs="Calibri"/>
-          <w:b w:val="0"/>
-          <w:color w:val="222222"/>
-          <w:sz w:val="22"/>
-          <w:shd w:val="clear" w:color="auto" w:fill="FFFFFF"/>
-        </w:rPr>
-        <w:t>JANANI, R.; VIJAYARANI, S. An Efficient Text Pattern Matching Algorithm for Retrieving Information from Desktop. </w:t>
-      </w:r>
-      <w:r>
-        <w:rPr>
-          <w:rFonts w:ascii="Calibri" w:hAnsi="Calibri" w:eastAsia="SimSun" w:cs="Calibri"/>
-          <w:b w:val="0"/>
-          <w:i/>
-          <w:color w:val="222222"/>
-          <w:sz w:val="22"/>
-          <w:shd w:val="clear" w:color="auto" w:fill="FFFFFF"/>
-        </w:rPr>
-        <w:t>Indian Journal of Science and Technology</w:t>
-      </w:r>
-      <w:r>
-        <w:rPr>
-          <w:rFonts w:ascii="Calibri" w:hAnsi="Calibri" w:eastAsia="SimSun" w:cs="Calibri"/>
-          <w:b w:val="0"/>
-          <w:color w:val="222222"/>
-          <w:sz w:val="22"/>
-          <w:shd w:val="clear" w:color="auto" w:fill="FFFFFF"/>
-        </w:rPr>
-        <w:t>, 2016, 9.43.</w:t>
-      </w:r>
-      <w:r>
-        <w:rPr>
-          <w:rFonts w:hint="default"/>
-          <w:b/>
-          <w:bCs/>
-          <w:lang w:val="en-US"/>
-        </w:rPr>
-        <w:fldChar w:fldCharType="end"/>
-      </w:r>
-      <w:r>
-        <w:rPr>
-          <w:rFonts w:hint="default"/>
-          <w:b/>
-          <w:bCs/>
-          <w:lang w:val="en-US"/>
-        </w:rPr>
-        <w:fldChar w:fldCharType="begin"/>
-      </w:r>
-      <w:r>
-        <w:rPr>
-          <w:rFonts w:hint="default"/>
-          <w:b/>
-          <w:bCs/>
-          <w:lang w:val="en-US"/>
-        </w:rPr>
-        <w:instrText xml:space="preserve"> REF _Ref5590 \h </w:instrText>
-      </w:r>
-      <w:r>
-        <w:rPr>
-          <w:rFonts w:hint="default"/>
-          <w:b/>
-          <w:bCs/>
-          <w:lang w:val="en-US"/>
-        </w:rPr>
-        <w:fldChar w:fldCharType="separate"/>
-      </w:r>
-      <w:r>
-        <w:t>[ 1</w:t>
-      </w:r>
-      <w:r>
-        <w:rPr>
-          <w:rFonts w:hint="default"/>
-          <w:b/>
-          <w:bCs/>
-          <w:lang w:val="en-US"/>
-        </w:rPr>
-        <w:fldChar w:fldCharType="end"/>
-      </w:r>
-      <w:r>
-        <w:rPr>
-          <w:rFonts w:hint="default"/>
-          <w:b/>
-          <w:bCs/>
-          <w:lang w:val="en-US"/>
-        </w:rPr>
-        <w:fldChar w:fldCharType="begin"/>
-      </w:r>
-      <w:r>
-        <w:rPr>
-          <w:rFonts w:hint="default"/>
-          <w:b/>
-          <w:bCs/>
-          <w:lang w:val="en-US"/>
-        </w:rPr>
-        <w:instrText xml:space="preserve"> REF _Ref5590 \h </w:instrText>
-      </w:r>
-      <w:r>
-        <w:rPr>
-          <w:rFonts w:hint="default"/>
-          <w:b/>
-          <w:bCs/>
-          <w:lang w:val="en-US"/>
-        </w:rPr>
-        <w:fldChar w:fldCharType="separate"/>
-      </w:r>
-      <w:r>
-        <w:t>[ 1</w:t>
-      </w:r>
-      <w:r>
-        <w:rPr>
-          <w:rFonts w:hint="default"/>
-          <w:b/>
-          <w:bCs/>
-          <w:lang w:val="en-US"/>
-        </w:rPr>
-        <w:fldChar w:fldCharType="end"/>
-      </w:r>
-      <w:r>
-        <w:rPr>
-          <w:rFonts w:hint="default"/>
-          <w:b/>
-          <w:bCs/>
-          <w:lang w:val="en-US"/>
-        </w:rPr>
-        <w:fldChar w:fldCharType="begin"/>
-      </w:r>
-      <w:r>
-        <w:rPr>
-          <w:rFonts w:hint="default"/>
-          <w:b/>
-          <w:bCs/>
-          <w:lang w:val="en-US"/>
-        </w:rPr>
-        <w:instrText xml:space="preserve"> REF _Ref5590 \h </w:instrText>
-      </w:r>
-      <w:r>
-        <w:rPr>
-          <w:rFonts w:hint="default"/>
-          <w:b/>
-          <w:bCs/>
-          <w:lang w:val="en-US"/>
-        </w:rPr>
-        <w:fldChar w:fldCharType="separate"/>
-      </w:r>
-      <w:r>
-        <w:t>[ 1</w:t>
-      </w:r>
-      <w:r>
-        <w:rPr>
-          <w:rFonts w:hint="default"/>
-          <w:b/>
-          <w:bCs/>
-          <w:lang w:val="en-US"/>
-        </w:rPr>
-        <w:fldChar w:fldCharType="end"/>
-      </w:r>
+      <w:bookmarkStart w:id="36" w:name="_GoBack"/>
+      <w:bookmarkEnd w:id="36"/>
     </w:p>
     <w:p>
       <w:pPr>
@@ -26881,8 +26037,8 @@
           <w:shd w:val="clear" w:color="auto" w:fill="FFFFFF"/>
         </w:rPr>
       </w:pPr>
-      <w:bookmarkStart w:id="20" w:name="_Ref5590"/>
-      <w:bookmarkStart w:id="21" w:name="_Ref5354"/>
+      <w:bookmarkStart w:id="22" w:name="_Ref5590"/>
+      <w:bookmarkStart w:id="23" w:name="_Ref5354"/>
       <w:r>
         <w:rPr>
           <w:rFonts w:hint="default" w:ascii="Calibri" w:hAnsi="Calibri" w:cs="Calibri"/>
@@ -26955,7 +26111,7 @@
         </w:rPr>
         <w:fldChar w:fldCharType="end"/>
       </w:r>
-      <w:bookmarkEnd w:id="20"/>
+      <w:bookmarkEnd w:id="22"/>
       <w:r>
         <w:rPr>
           <w:rFonts w:hint="default" w:ascii="Calibri" w:hAnsi="Calibri" w:cs="Calibri"/>
@@ -26969,7 +26125,7 @@
         </w:rPr>
         <w:t xml:space="preserve"> </w:t>
       </w:r>
-      <w:bookmarkStart w:id="22" w:name="_Ref5394"/>
+      <w:bookmarkStart w:id="24" w:name="_Ref5394"/>
       <w:r>
         <w:rPr>
           <w:rFonts w:hint="default" w:ascii="Calibri" w:hAnsi="Calibri" w:cs="Calibri"/>
@@ -27007,8 +26163,8 @@
         </w:rPr>
         <w:t>JANANI, R.; VIJAYARANI, S. An Efficient Text Pattern Matching Algorithm for Retrieving Information from Desktop. Indian Journal of Science and Technology, 2016, 9.43.</w:t>
       </w:r>
-      <w:bookmarkEnd w:id="21"/>
-      <w:bookmarkEnd w:id="22"/>
+      <w:bookmarkEnd w:id="23"/>
+      <w:bookmarkEnd w:id="24"/>
     </w:p>
     <w:p>
       <w:pPr>
@@ -27027,7 +26183,7 @@
           <w:lang w:val="en-US"/>
         </w:rPr>
       </w:pPr>
-      <w:bookmarkStart w:id="23" w:name="_Ref9260"/>
+      <w:bookmarkStart w:id="25" w:name="_Ref9260"/>
       <w:r>
         <w:rPr>
           <w:rFonts w:hint="default" w:ascii="Calibri" w:hAnsi="Calibri" w:cs="Calibri"/>
@@ -27100,7 +26256,7 @@
         </w:rPr>
         <w:fldChar w:fldCharType="end"/>
       </w:r>
-      <w:bookmarkEnd w:id="23"/>
+      <w:bookmarkEnd w:id="25"/>
       <w:r>
         <w:rPr>
           <w:rFonts w:hint="default" w:ascii="Calibri" w:hAnsi="Calibri" w:cs="Calibri"/>
@@ -27156,7 +26312,7 @@
           <w:shd w:val="clear" w:color="auto" w:fill="FFFFFF"/>
         </w:rPr>
       </w:pPr>
-      <w:bookmarkStart w:id="24" w:name="_Ref10445"/>
+      <w:bookmarkStart w:id="26" w:name="_Ref10445"/>
       <w:r>
         <w:rPr>
           <w:rFonts w:hint="default" w:ascii="Calibri" w:hAnsi="Calibri" w:cs="Calibri"/>
@@ -27229,7 +26385,7 @@
         </w:rPr>
         <w:fldChar w:fldCharType="end"/>
       </w:r>
-      <w:bookmarkEnd w:id="24"/>
+      <w:bookmarkEnd w:id="26"/>
       <w:r>
         <w:rPr>
           <w:rFonts w:hint="default" w:ascii="Calibri" w:hAnsi="Calibri" w:cs="Calibri"/>
@@ -27271,7 +26427,7 @@
           <w:lang w:val="en-US"/>
         </w:rPr>
       </w:pPr>
-      <w:bookmarkStart w:id="25" w:name="_Ref13734"/>
+      <w:bookmarkStart w:id="27" w:name="_Ref13734"/>
       <w:r>
         <w:rPr>
           <w:rFonts w:hint="default" w:ascii="Calibri" w:hAnsi="Calibri" w:cs="Calibri"/>
@@ -27344,7 +26500,7 @@
         </w:rPr>
         <w:fldChar w:fldCharType="end"/>
       </w:r>
-      <w:bookmarkEnd w:id="25"/>
+      <w:bookmarkEnd w:id="27"/>
       <w:r>
         <w:rPr>
           <w:rFonts w:hint="default" w:ascii="Calibri" w:hAnsi="Calibri" w:cs="Calibri"/>
@@ -27480,7 +26636,7 @@
           <w:szCs w:val="22"/>
         </w:rPr>
       </w:pPr>
-      <w:bookmarkStart w:id="26" w:name="_Ref14132"/>
+      <w:bookmarkStart w:id="28" w:name="_Ref14132"/>
       <w:r>
         <w:rPr>
           <w:rFonts w:hint="default" w:ascii="Calibri" w:hAnsi="Calibri" w:cs="Calibri"/>
@@ -27553,7 +26709,7 @@
         </w:rPr>
         <w:fldChar w:fldCharType="end"/>
       </w:r>
-      <w:bookmarkEnd w:id="26"/>
+      <w:bookmarkEnd w:id="28"/>
       <w:r>
         <w:rPr>
           <w:rFonts w:hint="default" w:ascii="Calibri" w:hAnsi="Calibri" w:cs="Calibri"/>
@@ -27606,7 +26762,7 @@
           <w:shd w:val="clear" w:fill="FFFFFF"/>
         </w:rPr>
       </w:pPr>
-      <w:bookmarkStart w:id="27" w:name="_Ref6566"/>
+      <w:bookmarkStart w:id="29" w:name="_Ref6566"/>
       <w:r>
         <w:rPr>
           <w:rFonts w:hint="default" w:ascii="Calibri" w:hAnsi="Calibri" w:cs="Calibri"/>
@@ -27679,7 +26835,7 @@
         </w:rPr>
         <w:fldChar w:fldCharType="end"/>
       </w:r>
-      <w:bookmarkEnd w:id="27"/>
+      <w:bookmarkEnd w:id="29"/>
       <w:r>
         <w:rPr>
           <w:rFonts w:hint="default" w:ascii="Calibri" w:hAnsi="Calibri" w:cs="Calibri"/>
@@ -27746,7 +26902,7 @@
           <w:szCs w:val="22"/>
         </w:rPr>
       </w:pPr>
-      <w:bookmarkStart w:id="28" w:name="_Ref8542"/>
+      <w:bookmarkStart w:id="30" w:name="_Ref8542"/>
       <w:r>
         <w:rPr>
           <w:rFonts w:hint="default" w:ascii="Calibri" w:hAnsi="Calibri" w:cs="Calibri"/>
@@ -27819,7 +26975,7 @@
         </w:rPr>
         <w:fldChar w:fldCharType="end"/>
       </w:r>
-      <w:bookmarkEnd w:id="28"/>
+      <w:bookmarkEnd w:id="30"/>
       <w:r>
         <w:rPr>
           <w:rFonts w:hint="default" w:ascii="Calibri" w:hAnsi="Calibri" w:cs="Calibri"/>
@@ -27925,7 +27081,7 @@
           <w:shd w:val="clear" w:fill="FFFFFF"/>
         </w:rPr>
       </w:pPr>
-      <w:bookmarkStart w:id="29" w:name="_Ref8558"/>
+      <w:bookmarkStart w:id="31" w:name="_Ref8558"/>
       <w:r>
         <w:rPr>
           <w:rFonts w:hint="default" w:ascii="Calibri" w:hAnsi="Calibri" w:cs="Calibri"/>
@@ -27998,7 +27154,7 @@
         </w:rPr>
         <w:fldChar w:fldCharType="end"/>
       </w:r>
-      <w:bookmarkEnd w:id="29"/>
+      <w:bookmarkEnd w:id="31"/>
       <w:r>
         <w:rPr>
           <w:rFonts w:hint="default" w:ascii="Calibri" w:hAnsi="Calibri" w:cs="Calibri"/>
@@ -28053,7 +27209,7 @@
           <w:lang w:val="cs-CZ"/>
         </w:rPr>
       </w:pPr>
-      <w:bookmarkStart w:id="30" w:name="_Ref20249"/>
+      <w:bookmarkStart w:id="32" w:name="_Ref20249"/>
       <w:r>
         <w:rPr>
           <w:rFonts w:hint="default" w:ascii="Calibri" w:hAnsi="Calibri" w:cs="Calibri"/>
@@ -28126,7 +27282,7 @@
         </w:rPr>
         <w:fldChar w:fldCharType="end"/>
       </w:r>
-      <w:bookmarkEnd w:id="30"/>
+      <w:bookmarkEnd w:id="32"/>
       <w:r>
         <w:rPr>
           <w:rFonts w:hint="default" w:ascii="Calibri" w:hAnsi="Calibri" w:cs="Calibri"/>
@@ -28184,7 +27340,7 @@
           <w:shd w:val="clear" w:fill="FFFFFF"/>
         </w:rPr>
       </w:pPr>
-      <w:bookmarkStart w:id="31" w:name="_Ref20396"/>
+      <w:bookmarkStart w:id="33" w:name="_Ref20396"/>
       <w:r>
         <w:rPr>
           <w:rFonts w:hint="default" w:ascii="Calibri" w:hAnsi="Calibri" w:cs="Calibri"/>
@@ -28257,7 +27413,7 @@
         </w:rPr>
         <w:fldChar w:fldCharType="end"/>
       </w:r>
-      <w:bookmarkEnd w:id="31"/>
+      <w:bookmarkEnd w:id="33"/>
       <w:r>
         <w:rPr>
           <w:rFonts w:hint="default" w:ascii="Calibri" w:hAnsi="Calibri" w:cs="Calibri"/>
@@ -28302,7 +27458,7 @@
           <w:shd w:val="clear" w:fill="FFFFFF"/>
         </w:rPr>
       </w:pPr>
-      <w:bookmarkStart w:id="32" w:name="_Ref14541"/>
+      <w:bookmarkStart w:id="34" w:name="_Ref14541"/>
       <w:r>
         <w:rPr>
           <w:rFonts w:hint="default" w:ascii="Calibri" w:hAnsi="Calibri" w:cs="Calibri"/>
@@ -28375,7 +27531,7 @@
         </w:rPr>
         <w:fldChar w:fldCharType="end"/>
       </w:r>
-      <w:bookmarkEnd w:id="32"/>
+      <w:bookmarkEnd w:id="34"/>
       <w:r>
         <w:rPr>
           <w:rFonts w:hint="default" w:ascii="Calibri" w:hAnsi="Calibri" w:cs="Calibri"/>
@@ -28436,7 +27592,7 @@
           <w:lang w:val="cs-CZ"/>
         </w:rPr>
       </w:pPr>
-      <w:bookmarkStart w:id="33" w:name="_Ref14645"/>
+      <w:bookmarkStart w:id="35" w:name="_Ref14645"/>
       <w:r>
         <w:rPr>
           <w:rFonts w:hint="default" w:ascii="Calibri" w:hAnsi="Calibri" w:cs="Calibri"/>
@@ -28509,7 +27665,7 @@
         </w:rPr>
         <w:fldChar w:fldCharType="end"/>
       </w:r>
-      <w:bookmarkEnd w:id="33"/>
+      <w:bookmarkEnd w:id="35"/>
       <w:r>
         <w:rPr>
           <w:rFonts w:hint="default" w:ascii="Calibri" w:hAnsi="Calibri" w:cs="Calibri"/>
@@ -28646,7 +27802,7 @@
 
 <file path=word/commentsExtended.xml><?xml version="1.0" encoding="utf-8"?>
 <w15:commentsEx xmlns:wpc="http://schemas.microsoft.com/office/word/2010/wordprocessingCanvas" xmlns:mc="http://schemas.openxmlformats.org/markup-compatibility/2006" xmlns:o="urn:schemas-microsoft-com:office:office" xmlns:r="http://schemas.openxmlformats.org/officeDocument/2006/relationships" xmlns:m="http://schemas.openxmlformats.org/officeDocument/2006/math" xmlns:v="urn:schemas-microsoft-com:vml" xmlns:wp14="http://schemas.microsoft.com/office/word/2010/wordprocessingDrawing" xmlns:wp="http://schemas.openxmlformats.org/drawingml/2006/wordprocessingDrawing" xmlns:w="http://schemas.openxmlformats.org/wordprocessingml/2006/main" xmlns:w14="http://schemas.microsoft.com/office/word/2010/wordml" xmlns:w15="http://schemas.microsoft.com/office/word/2012/wordml" xmlns:w10="urn:schemas-microsoft-com:office:word" xmlns:wpg="http://schemas.microsoft.com/office/word/2010/wordprocessingGroup" xmlns:wpi="http://schemas.microsoft.com/office/word/2010/wordprocessingInk" xmlns:wne="http://schemas.microsoft.com/office/word/2006/wordml" xmlns:wps="http://schemas.microsoft.com/office/word/2010/wordprocessingShape" xmlns:wpsCustomData="http://www.wps.cn/officeDocument/2013/wpsCustomData" mc:Ignorable="w14 w15 wp14">
-  <w15:commentEx w15:paraId="0BB30957" w15:done="0"/>
+  <w15:commentEx w15:paraId="5D343AE8" w15:done="0"/>
 </w15:commentsEx>
 </file>
 

</xml_diff>